<commit_message>
System setup changed filenames
</commit_message>
<xml_diff>
--- a/Screenshots for Readme.md/Walkthrough.docx
+++ b/Screenshots for Readme.md/Walkthrough.docx
@@ -55,6 +55,9 @@
     </w:p>
     <w:p>
       <w:r>
+        <w:rPr>
+          <w:noProof/>
+        </w:rPr>
         <w:drawing>
           <wp:inline distT="0" distB="0" distL="0" distR="0" wp14:anchorId="21EC76B5" wp14:editId="194BA2F9">
             <wp:extent cx="5731510" cy="864870"/>
@@ -178,6 +181,9 @@
     </w:p>
     <w:p>
       <w:r>
+        <w:rPr>
+          <w:noProof/>
+        </w:rPr>
         <w:drawing>
           <wp:inline distT="0" distB="0" distL="0" distR="0" wp14:anchorId="1616AEBF" wp14:editId="05EFBCC0">
             <wp:extent cx="5731510" cy="944880"/>
@@ -247,6 +253,9 @@
     </w:p>
     <w:p>
       <w:r>
+        <w:rPr>
+          <w:noProof/>
+        </w:rPr>
         <w:drawing>
           <wp:inline distT="0" distB="0" distL="0" distR="0" wp14:anchorId="7F813915" wp14:editId="23FD0109">
             <wp:extent cx="5731510" cy="983615"/>
@@ -316,6 +325,9 @@
     </w:p>
     <w:p>
       <w:r>
+        <w:rPr>
+          <w:noProof/>
+        </w:rPr>
         <w:drawing>
           <wp:inline distT="0" distB="0" distL="0" distR="0" wp14:anchorId="4FD012C5" wp14:editId="788620D3">
             <wp:extent cx="5731510" cy="636270"/>
@@ -377,6 +389,9 @@
     </w:p>
     <w:p>
       <w:r>
+        <w:rPr>
+          <w:noProof/>
+        </w:rPr>
         <w:drawing>
           <wp:inline distT="0" distB="0" distL="0" distR="0" wp14:anchorId="0A6C05F3" wp14:editId="4A26F427">
             <wp:extent cx="5731510" cy="422275"/>
@@ -436,6 +451,9 @@
     </w:p>
     <w:p>
       <w:r>
+        <w:rPr>
+          <w:noProof/>
+        </w:rPr>
         <w:drawing>
           <wp:inline distT="0" distB="0" distL="0" distR="0" wp14:anchorId="68DA41E9" wp14:editId="1D6BEBA2">
             <wp:extent cx="5731510" cy="1474470"/>
@@ -503,6 +521,9 @@
     </w:p>
     <w:p>
       <w:r>
+        <w:rPr>
+          <w:noProof/>
+        </w:rPr>
         <w:drawing>
           <wp:inline distT="0" distB="0" distL="0" distR="0" wp14:anchorId="2FEE602E" wp14:editId="654A6B4D">
             <wp:extent cx="5731510" cy="612140"/>
@@ -576,6 +597,9 @@
     </w:p>
     <w:p>
       <w:r>
+        <w:rPr>
+          <w:noProof/>
+        </w:rPr>
         <w:drawing>
           <wp:inline distT="0" distB="0" distL="0" distR="0" wp14:anchorId="6ED1F0EF" wp14:editId="7B197BA8">
             <wp:extent cx="5731510" cy="303530"/>
@@ -655,6 +679,9 @@
     </w:p>
     <w:p>
       <w:r>
+        <w:rPr>
+          <w:noProof/>
+        </w:rPr>
         <w:drawing>
           <wp:inline distT="0" distB="0" distL="0" distR="0" wp14:anchorId="3C18872F" wp14:editId="19D1AFC8">
             <wp:extent cx="5731510" cy="816610"/>
@@ -738,6 +765,9 @@
     </w:p>
     <w:p>
       <w:r>
+        <w:rPr>
+          <w:noProof/>
+        </w:rPr>
         <w:lastRenderedPageBreak/>
         <w:drawing>
           <wp:inline distT="0" distB="0" distL="0" distR="0" wp14:anchorId="2D37849E" wp14:editId="56F9D98F">
@@ -802,6 +832,9 @@
     </w:p>
     <w:p>
       <w:r>
+        <w:rPr>
+          <w:noProof/>
+        </w:rPr>
         <w:drawing>
           <wp:inline distT="0" distB="0" distL="0" distR="0" wp14:anchorId="29358B1A" wp14:editId="25482D3E">
             <wp:extent cx="5731510" cy="1050925"/>
@@ -957,6 +990,9 @@
     </w:p>
     <w:p>
       <w:r>
+        <w:rPr>
+          <w:noProof/>
+        </w:rPr>
         <w:drawing>
           <wp:inline distT="0" distB="0" distL="0" distR="0" wp14:anchorId="11DD7F2B" wp14:editId="09D0E29E">
             <wp:extent cx="5731510" cy="1270635"/>
@@ -1014,6 +1050,9 @@
         </w:rPr>
       </w:pPr>
       <w:r>
+        <w:rPr>
+          <w:noProof/>
+        </w:rPr>
         <w:drawing>
           <wp:inline distT="0" distB="0" distL="0" distR="0" wp14:anchorId="0BF77AF4" wp14:editId="6753F845">
             <wp:extent cx="5731510" cy="1274445"/>
@@ -1050,8 +1089,87 @@
           </wp:inline>
         </w:drawing>
       </w:r>
+    </w:p>
+    <w:p>
+      <w:r>
+        <w:t>Create rest of the project structure</w:t>
+      </w:r>
+    </w:p>
+    <w:p/>
+    <w:p>
+      <w:r>
+        <w:t>Create namespaces</w:t>
+      </w:r>
+      <w:r>
+        <w:t xml:space="preserve"> application and system</w:t>
+      </w:r>
+      <w:r>
+        <w:t>:</w:t>
+      </w:r>
+    </w:p>
+    <w:p>
+      <w:pPr>
+        <w:rPr>
+          <w:u w:val="single"/>
+        </w:rPr>
+      </w:pPr>
+      <w:r>
+        <w:rPr>
+          <w:noProof/>
+          <w:u w:val="single"/>
+        </w:rPr>
+        <w:drawing>
+          <wp:inline distT="0" distB="0" distL="0" distR="0" wp14:anchorId="2CD2BA52" wp14:editId="00793015">
+            <wp:extent cx="5731510" cy="1899920"/>
+            <wp:effectExtent l="0" t="0" r="2540" b="5080"/>
+            <wp:docPr id="3" name="Picture 3"/>
+            <wp:cNvGraphicFramePr>
+              <a:graphicFrameLocks xmlns:a="http://schemas.openxmlformats.org/drawingml/2006/main" noChangeAspect="1"/>
+            </wp:cNvGraphicFramePr>
+            <a:graphic xmlns:a="http://schemas.openxmlformats.org/drawingml/2006/main">
+              <a:graphicData uri="http://schemas.openxmlformats.org/drawingml/2006/picture">
+                <pic:pic xmlns:pic="http://schemas.openxmlformats.org/drawingml/2006/picture">
+                  <pic:nvPicPr>
+                    <pic:cNvPr id="1" name=""/>
+                    <pic:cNvPicPr/>
+                  </pic:nvPicPr>
+                  <pic:blipFill>
+                    <a:blip r:embed="rId21"/>
+                    <a:stretch>
+                      <a:fillRect/>
+                    </a:stretch>
+                  </pic:blipFill>
+                  <pic:spPr>
+                    <a:xfrm>
+                      <a:off x="0" y="0"/>
+                      <a:ext cx="5731510" cy="1899920"/>
+                    </a:xfrm>
+                    <a:prstGeom prst="rect">
+                      <a:avLst/>
+                    </a:prstGeom>
+                  </pic:spPr>
+                </pic:pic>
+              </a:graphicData>
+            </a:graphic>
+          </wp:inline>
+        </w:drawing>
+      </w:r>
+    </w:p>
+    <w:p>
+      <w:pPr>
+        <w:rPr>
+          <w:u w:val="single"/>
+        </w:rPr>
+      </w:pPr>
       <w:bookmarkStart w:id="0" w:name="_GoBack"/>
       <w:bookmarkEnd w:id="0"/>
+    </w:p>
+    <w:p>
+      <w:pPr>
+        <w:rPr>
+          <w:u w:val="single"/>
+        </w:rPr>
+      </w:pPr>
     </w:p>
     <w:p>
       <w:pPr>

</xml_diff>

<commit_message>
Add screenshots for project setup and ns creation
</commit_message>
<xml_diff>
--- a/Screenshots for Readme.md/Walkthrough.docx
+++ b/Screenshots for Readme.md/Walkthrough.docx
@@ -1095,34 +1095,18 @@
         <w:t>Create rest of the project structure</w:t>
       </w:r>
     </w:p>
-    <w:p/>
-    <w:p>
-      <w:r>
-        <w:t>Create namespaces</w:t>
-      </w:r>
-      <w:r>
-        <w:t xml:space="preserve"> application and system</w:t>
-      </w:r>
-      <w:r>
-        <w:t>:</w:t>
-      </w:r>
-    </w:p>
-    <w:p>
-      <w:pPr>
-        <w:rPr>
-          <w:u w:val="single"/>
-        </w:rPr>
-      </w:pPr>
-      <w:r>
-        <w:rPr>
-          <w:noProof/>
-          <w:u w:val="single"/>
-        </w:rPr>
+    <w:p>
+      <w:r>
+        <w:t>Final project structure:</w:t>
+      </w:r>
+    </w:p>
+    <w:p>
+      <w:r>
         <w:drawing>
-          <wp:inline distT="0" distB="0" distL="0" distR="0" wp14:anchorId="2CD2BA52" wp14:editId="00793015">
-            <wp:extent cx="5731510" cy="1899920"/>
-            <wp:effectExtent l="0" t="0" r="2540" b="5080"/>
-            <wp:docPr id="3" name="Picture 3"/>
+          <wp:inline distT="0" distB="0" distL="0" distR="0" wp14:anchorId="5DFA9B13" wp14:editId="721C1AEA">
+            <wp:extent cx="3734321" cy="800212"/>
+            <wp:effectExtent l="0" t="0" r="0" b="0"/>
+            <wp:docPr id="11" name="Picture 11"/>
             <wp:cNvGraphicFramePr>
               <a:graphicFrameLocks xmlns:a="http://schemas.openxmlformats.org/drawingml/2006/main" noChangeAspect="1"/>
             </wp:cNvGraphicFramePr>
@@ -1142,7 +1126,7 @@
                   <pic:spPr>
                     <a:xfrm>
                       <a:off x="0" y="0"/>
-                      <a:ext cx="5731510" cy="1899920"/>
+                      <a:ext cx="3734321" cy="800212"/>
                     </a:xfrm>
                     <a:prstGeom prst="rect">
                       <a:avLst/>
@@ -1156,13 +1140,398 @@
       </w:r>
     </w:p>
     <w:p>
+      <w:r>
+        <w:t>Base:</w:t>
+      </w:r>
+    </w:p>
+    <w:p>
+      <w:r>
+        <w:drawing>
+          <wp:inline distT="0" distB="0" distL="0" distR="0" wp14:anchorId="1964A7A3" wp14:editId="457FE2C5">
+            <wp:extent cx="3781953" cy="943107"/>
+            <wp:effectExtent l="0" t="0" r="0" b="9525"/>
+            <wp:docPr id="20" name="Picture 20"/>
+            <wp:cNvGraphicFramePr>
+              <a:graphicFrameLocks xmlns:a="http://schemas.openxmlformats.org/drawingml/2006/main" noChangeAspect="1"/>
+            </wp:cNvGraphicFramePr>
+            <a:graphic xmlns:a="http://schemas.openxmlformats.org/drawingml/2006/main">
+              <a:graphicData uri="http://schemas.openxmlformats.org/drawingml/2006/picture">
+                <pic:pic xmlns:pic="http://schemas.openxmlformats.org/drawingml/2006/picture">
+                  <pic:nvPicPr>
+                    <pic:cNvPr id="1" name=""/>
+                    <pic:cNvPicPr/>
+                  </pic:nvPicPr>
+                  <pic:blipFill>
+                    <a:blip r:embed="rId22"/>
+                    <a:stretch>
+                      <a:fillRect/>
+                    </a:stretch>
+                  </pic:blipFill>
+                  <pic:spPr>
+                    <a:xfrm>
+                      <a:off x="0" y="0"/>
+                      <a:ext cx="3781953" cy="943107"/>
+                    </a:xfrm>
+                    <a:prstGeom prst="rect">
+                      <a:avLst/>
+                    </a:prstGeom>
+                  </pic:spPr>
+                </pic:pic>
+              </a:graphicData>
+            </a:graphic>
+          </wp:inline>
+        </w:drawing>
+      </w:r>
+    </w:p>
+    <w:p>
+      <w:r>
+        <w:t>Overlays:</w:t>
+      </w:r>
+    </w:p>
+    <w:p>
+      <w:r>
+        <w:drawing>
+          <wp:inline distT="0" distB="0" distL="0" distR="0" wp14:anchorId="6772F41F" wp14:editId="400C2520">
+            <wp:extent cx="3820058" cy="714475"/>
+            <wp:effectExtent l="0" t="0" r="0" b="9525"/>
+            <wp:docPr id="17" name="Picture 17"/>
+            <wp:cNvGraphicFramePr>
+              <a:graphicFrameLocks xmlns:a="http://schemas.openxmlformats.org/drawingml/2006/main" noChangeAspect="1"/>
+            </wp:cNvGraphicFramePr>
+            <a:graphic xmlns:a="http://schemas.openxmlformats.org/drawingml/2006/main">
+              <a:graphicData uri="http://schemas.openxmlformats.org/drawingml/2006/picture">
+                <pic:pic xmlns:pic="http://schemas.openxmlformats.org/drawingml/2006/picture">
+                  <pic:nvPicPr>
+                    <pic:cNvPr id="1" name=""/>
+                    <pic:cNvPicPr/>
+                  </pic:nvPicPr>
+                  <pic:blipFill>
+                    <a:blip r:embed="rId23"/>
+                    <a:stretch>
+                      <a:fillRect/>
+                    </a:stretch>
+                  </pic:blipFill>
+                  <pic:spPr>
+                    <a:xfrm>
+                      <a:off x="0" y="0"/>
+                      <a:ext cx="3820058" cy="714475"/>
+                    </a:xfrm>
+                    <a:prstGeom prst="rect">
+                      <a:avLst/>
+                    </a:prstGeom>
+                  </pic:spPr>
+                </pic:pic>
+              </a:graphicData>
+            </a:graphic>
+          </wp:inline>
+        </w:drawing>
+      </w:r>
+    </w:p>
+    <w:p/>
+    <w:p/>
+    <w:p>
+      <w:r>
+        <w:t>Base project folders:</w:t>
+      </w:r>
+    </w:p>
+    <w:p>
+      <w:r>
+        <w:drawing>
+          <wp:inline distT="0" distB="0" distL="0" distR="0" wp14:anchorId="1142E49B" wp14:editId="2B86C77E">
+            <wp:extent cx="2823210" cy="3393703"/>
+            <wp:effectExtent l="0" t="0" r="0" b="0"/>
+            <wp:docPr id="21" name="Picture 21"/>
+            <wp:cNvGraphicFramePr>
+              <a:graphicFrameLocks xmlns:a="http://schemas.openxmlformats.org/drawingml/2006/main" noChangeAspect="1"/>
+            </wp:cNvGraphicFramePr>
+            <a:graphic xmlns:a="http://schemas.openxmlformats.org/drawingml/2006/main">
+              <a:graphicData uri="http://schemas.openxmlformats.org/drawingml/2006/picture">
+                <pic:pic xmlns:pic="http://schemas.openxmlformats.org/drawingml/2006/picture">
+                  <pic:nvPicPr>
+                    <pic:cNvPr id="1" name=""/>
+                    <pic:cNvPicPr/>
+                  </pic:nvPicPr>
+                  <pic:blipFill>
+                    <a:blip r:embed="rId24"/>
+                    <a:stretch>
+                      <a:fillRect/>
+                    </a:stretch>
+                  </pic:blipFill>
+                  <pic:spPr>
+                    <a:xfrm>
+                      <a:off x="0" y="0"/>
+                      <a:ext cx="2834316" cy="3407053"/>
+                    </a:xfrm>
+                    <a:prstGeom prst="rect">
+                      <a:avLst/>
+                    </a:prstGeom>
+                  </pic:spPr>
+                </pic:pic>
+              </a:graphicData>
+            </a:graphic>
+          </wp:inline>
+        </w:drawing>
+      </w:r>
+    </w:p>
+    <w:p>
+      <w:r>
+        <w:t>Overlays project folders:</w:t>
+      </w:r>
+    </w:p>
+    <w:p>
+      <w:r>
+        <w:drawing>
+          <wp:inline distT="0" distB="0" distL="0" distR="0" wp14:anchorId="1222CA73" wp14:editId="07576422">
+            <wp:extent cx="3351652" cy="3707130"/>
+            <wp:effectExtent l="0" t="0" r="1270" b="7620"/>
+            <wp:docPr id="18" name="Picture 18"/>
+            <wp:cNvGraphicFramePr>
+              <a:graphicFrameLocks xmlns:a="http://schemas.openxmlformats.org/drawingml/2006/main" noChangeAspect="1"/>
+            </wp:cNvGraphicFramePr>
+            <a:graphic xmlns:a="http://schemas.openxmlformats.org/drawingml/2006/main">
+              <a:graphicData uri="http://schemas.openxmlformats.org/drawingml/2006/picture">
+                <pic:pic xmlns:pic="http://schemas.openxmlformats.org/drawingml/2006/picture">
+                  <pic:nvPicPr>
+                    <pic:cNvPr id="1" name=""/>
+                    <pic:cNvPicPr/>
+                  </pic:nvPicPr>
+                  <pic:blipFill>
+                    <a:blip r:embed="rId25"/>
+                    <a:stretch>
+                      <a:fillRect/>
+                    </a:stretch>
+                  </pic:blipFill>
+                  <pic:spPr>
+                    <a:xfrm>
+                      <a:off x="0" y="0"/>
+                      <a:ext cx="3355059" cy="3710898"/>
+                    </a:xfrm>
+                    <a:prstGeom prst="rect">
+                      <a:avLst/>
+                    </a:prstGeom>
+                  </pic:spPr>
+                </pic:pic>
+              </a:graphicData>
+            </a:graphic>
+          </wp:inline>
+        </w:drawing>
+      </w:r>
+    </w:p>
+    <w:p/>
+    <w:p/>
+    <w:p>
+      <w:r>
+        <w:lastRenderedPageBreak/>
+        <w:t>Create namespaces</w:t>
+      </w:r>
+      <w:r>
+        <w:t xml:space="preserve"> application and system</w:t>
+      </w:r>
+      <w:r>
+        <w:t>:</w:t>
+      </w:r>
+    </w:p>
+    <w:p>
+      <w:r>
+        <w:t>Check the existing namespaces:</w:t>
+      </w:r>
+    </w:p>
+    <w:p>
+      <w:r>
+        <w:drawing>
+          <wp:inline distT="0" distB="0" distL="0" distR="0" wp14:anchorId="75DBBD31" wp14:editId="70BDEA53">
+            <wp:extent cx="5731510" cy="1122680"/>
+            <wp:effectExtent l="0" t="0" r="2540" b="1270"/>
+            <wp:docPr id="23" name="Picture 23"/>
+            <wp:cNvGraphicFramePr>
+              <a:graphicFrameLocks xmlns:a="http://schemas.openxmlformats.org/drawingml/2006/main" noChangeAspect="1"/>
+            </wp:cNvGraphicFramePr>
+            <a:graphic xmlns:a="http://schemas.openxmlformats.org/drawingml/2006/main">
+              <a:graphicData uri="http://schemas.openxmlformats.org/drawingml/2006/picture">
+                <pic:pic xmlns:pic="http://schemas.openxmlformats.org/drawingml/2006/picture">
+                  <pic:nvPicPr>
+                    <pic:cNvPr id="1" name=""/>
+                    <pic:cNvPicPr/>
+                  </pic:nvPicPr>
+                  <pic:blipFill>
+                    <a:blip r:embed="rId26"/>
+                    <a:stretch>
+                      <a:fillRect/>
+                    </a:stretch>
+                  </pic:blipFill>
+                  <pic:spPr>
+                    <a:xfrm>
+                      <a:off x="0" y="0"/>
+                      <a:ext cx="5731510" cy="1122680"/>
+                    </a:xfrm>
+                    <a:prstGeom prst="rect">
+                      <a:avLst/>
+                    </a:prstGeom>
+                  </pic:spPr>
+                </pic:pic>
+              </a:graphicData>
+            </a:graphic>
+          </wp:inline>
+        </w:drawing>
+      </w:r>
+    </w:p>
+    <w:p>
+      <w:r>
+        <w:t xml:space="preserve">Create </w:t>
+      </w:r>
+      <w:proofErr w:type="spellStart"/>
+      <w:r>
+        <w:t>yaml</w:t>
+      </w:r>
+      <w:proofErr w:type="spellEnd"/>
+      <w:r>
+        <w:t xml:space="preserve"> to create namespaces:</w:t>
+      </w:r>
+    </w:p>
+    <w:p>
+      <w:r>
+        <w:drawing>
+          <wp:inline distT="0" distB="0" distL="0" distR="0" wp14:anchorId="634CB3AC" wp14:editId="2E56FCB4">
+            <wp:extent cx="5731510" cy="990600"/>
+            <wp:effectExtent l="0" t="0" r="2540" b="0"/>
+            <wp:docPr id="22" name="Picture 22"/>
+            <wp:cNvGraphicFramePr>
+              <a:graphicFrameLocks xmlns:a="http://schemas.openxmlformats.org/drawingml/2006/main" noChangeAspect="1"/>
+            </wp:cNvGraphicFramePr>
+            <a:graphic xmlns:a="http://schemas.openxmlformats.org/drawingml/2006/main">
+              <a:graphicData uri="http://schemas.openxmlformats.org/drawingml/2006/picture">
+                <pic:pic xmlns:pic="http://schemas.openxmlformats.org/drawingml/2006/picture">
+                  <pic:nvPicPr>
+                    <pic:cNvPr id="1" name=""/>
+                    <pic:cNvPicPr/>
+                  </pic:nvPicPr>
+                  <pic:blipFill>
+                    <a:blip r:embed="rId27"/>
+                    <a:stretch>
+                      <a:fillRect/>
+                    </a:stretch>
+                  </pic:blipFill>
+                  <pic:spPr>
+                    <a:xfrm>
+                      <a:off x="0" y="0"/>
+                      <a:ext cx="5731510" cy="990600"/>
+                    </a:xfrm>
+                    <a:prstGeom prst="rect">
+                      <a:avLst/>
+                    </a:prstGeom>
+                  </pic:spPr>
+                </pic:pic>
+              </a:graphicData>
+            </a:graphic>
+          </wp:inline>
+        </w:drawing>
+      </w:r>
+    </w:p>
+    <w:p>
+      <w:r>
+        <w:t>Apply to create namespace:</w:t>
+      </w:r>
+    </w:p>
+    <w:p>
+      <w:r>
+        <w:drawing>
+          <wp:inline distT="0" distB="0" distL="0" distR="0" wp14:anchorId="562555C7" wp14:editId="3BDDF627">
+            <wp:extent cx="5731510" cy="472440"/>
+            <wp:effectExtent l="0" t="0" r="2540" b="3810"/>
+            <wp:docPr id="24" name="Picture 24"/>
+            <wp:cNvGraphicFramePr>
+              <a:graphicFrameLocks xmlns:a="http://schemas.openxmlformats.org/drawingml/2006/main" noChangeAspect="1"/>
+            </wp:cNvGraphicFramePr>
+            <a:graphic xmlns:a="http://schemas.openxmlformats.org/drawingml/2006/main">
+              <a:graphicData uri="http://schemas.openxmlformats.org/drawingml/2006/picture">
+                <pic:pic xmlns:pic="http://schemas.openxmlformats.org/drawingml/2006/picture">
+                  <pic:nvPicPr>
+                    <pic:cNvPr id="1" name=""/>
+                    <pic:cNvPicPr/>
+                  </pic:nvPicPr>
+                  <pic:blipFill>
+                    <a:blip r:embed="rId28"/>
+                    <a:stretch>
+                      <a:fillRect/>
+                    </a:stretch>
+                  </pic:blipFill>
+                  <pic:spPr>
+                    <a:xfrm>
+                      <a:off x="0" y="0"/>
+                      <a:ext cx="5731510" cy="472440"/>
+                    </a:xfrm>
+                    <a:prstGeom prst="rect">
+                      <a:avLst/>
+                    </a:prstGeom>
+                  </pic:spPr>
+                </pic:pic>
+              </a:graphicData>
+            </a:graphic>
+          </wp:inline>
+        </w:drawing>
+      </w:r>
+    </w:p>
+    <w:p>
+      <w:r>
+        <w:t>Verify your namespace creation:</w:t>
+      </w:r>
+    </w:p>
+    <w:p>
+      <w:r>
+        <w:drawing>
+          <wp:inline distT="0" distB="0" distL="0" distR="0" wp14:anchorId="13E81E87" wp14:editId="4AD7E0F2">
+            <wp:extent cx="5731510" cy="1318895"/>
+            <wp:effectExtent l="0" t="0" r="2540" b="0"/>
+            <wp:docPr id="25" name="Picture 25"/>
+            <wp:cNvGraphicFramePr>
+              <a:graphicFrameLocks xmlns:a="http://schemas.openxmlformats.org/drawingml/2006/main" noChangeAspect="1"/>
+            </wp:cNvGraphicFramePr>
+            <a:graphic xmlns:a="http://schemas.openxmlformats.org/drawingml/2006/main">
+              <a:graphicData uri="http://schemas.openxmlformats.org/drawingml/2006/picture">
+                <pic:pic xmlns:pic="http://schemas.openxmlformats.org/drawingml/2006/picture">
+                  <pic:nvPicPr>
+                    <pic:cNvPr id="1" name=""/>
+                    <pic:cNvPicPr/>
+                  </pic:nvPicPr>
+                  <pic:blipFill>
+                    <a:blip r:embed="rId29"/>
+                    <a:stretch>
+                      <a:fillRect/>
+                    </a:stretch>
+                  </pic:blipFill>
+                  <pic:spPr>
+                    <a:xfrm>
+                      <a:off x="0" y="0"/>
+                      <a:ext cx="5731510" cy="1318895"/>
+                    </a:xfrm>
+                    <a:prstGeom prst="rect">
+                      <a:avLst/>
+                    </a:prstGeom>
+                  </pic:spPr>
+                </pic:pic>
+              </a:graphicData>
+            </a:graphic>
+          </wp:inline>
+        </w:drawing>
+      </w:r>
+    </w:p>
+    <w:p>
+      <w:bookmarkStart w:id="0" w:name="_GoBack"/>
+      <w:bookmarkEnd w:id="0"/>
+    </w:p>
+    <w:p>
       <w:pPr>
         <w:rPr>
           <w:u w:val="single"/>
         </w:rPr>
       </w:pPr>
-      <w:bookmarkStart w:id="0" w:name="_GoBack"/>
-      <w:bookmarkEnd w:id="0"/>
+    </w:p>
+    <w:p>
+      <w:pPr>
+        <w:rPr>
+          <w:u w:val="single"/>
+        </w:rPr>
+      </w:pPr>
     </w:p>
     <w:p>
       <w:pPr>

</xml_diff>

<commit_message>
Screenshots of kustomize testing prod
</commit_message>
<xml_diff>
--- a/Screenshots for Readme.md/Walkthrough.docx
+++ b/Screenshots for Readme.md/Walkthrough.docx
@@ -1102,6 +1102,9 @@
     </w:p>
     <w:p>
       <w:r>
+        <w:rPr>
+          <w:noProof/>
+        </w:rPr>
         <w:drawing>
           <wp:inline distT="0" distB="0" distL="0" distR="0" wp14:anchorId="5DFA9B13" wp14:editId="721C1AEA">
             <wp:extent cx="3734321" cy="800212"/>
@@ -1146,6 +1149,9 @@
     </w:p>
     <w:p>
       <w:r>
+        <w:rPr>
+          <w:noProof/>
+        </w:rPr>
         <w:drawing>
           <wp:inline distT="0" distB="0" distL="0" distR="0" wp14:anchorId="1964A7A3" wp14:editId="457FE2C5">
             <wp:extent cx="3781953" cy="943107"/>
@@ -1190,6 +1196,9 @@
     </w:p>
     <w:p>
       <w:r>
+        <w:rPr>
+          <w:noProof/>
+        </w:rPr>
         <w:drawing>
           <wp:inline distT="0" distB="0" distL="0" distR="0" wp14:anchorId="6772F41F" wp14:editId="400C2520">
             <wp:extent cx="3820058" cy="714475"/>
@@ -1236,6 +1245,9 @@
     </w:p>
     <w:p>
       <w:r>
+        <w:rPr>
+          <w:noProof/>
+        </w:rPr>
         <w:drawing>
           <wp:inline distT="0" distB="0" distL="0" distR="0" wp14:anchorId="1142E49B" wp14:editId="2B86C77E">
             <wp:extent cx="2823210" cy="3393703"/>
@@ -1280,6 +1292,9 @@
     </w:p>
     <w:p>
       <w:r>
+        <w:rPr>
+          <w:noProof/>
+        </w:rPr>
         <w:drawing>
           <wp:inline distT="0" distB="0" distL="0" distR="0" wp14:anchorId="1222CA73" wp14:editId="07576422">
             <wp:extent cx="3351652" cy="3707130"/>
@@ -1338,6 +1353,9 @@
     </w:p>
     <w:p>
       <w:r>
+        <w:rPr>
+          <w:noProof/>
+        </w:rPr>
         <w:drawing>
           <wp:inline distT="0" distB="0" distL="0" distR="0" wp14:anchorId="75DBBD31" wp14:editId="70BDEA53">
             <wp:extent cx="5731510" cy="1122680"/>
@@ -1390,6 +1408,9 @@
     </w:p>
     <w:p>
       <w:r>
+        <w:rPr>
+          <w:noProof/>
+        </w:rPr>
         <w:drawing>
           <wp:inline distT="0" distB="0" distL="0" distR="0" wp14:anchorId="634CB3AC" wp14:editId="2E56FCB4">
             <wp:extent cx="5731510" cy="990600"/>
@@ -1434,6 +1455,9 @@
     </w:p>
     <w:p>
       <w:r>
+        <w:rPr>
+          <w:noProof/>
+        </w:rPr>
         <w:drawing>
           <wp:inline distT="0" distB="0" distL="0" distR="0" wp14:anchorId="562555C7" wp14:editId="3BDDF627">
             <wp:extent cx="5731510" cy="472440"/>
@@ -1478,6 +1502,9 @@
     </w:p>
     <w:p>
       <w:r>
+        <w:rPr>
+          <w:noProof/>
+        </w:rPr>
         <w:drawing>
           <wp:inline distT="0" distB="0" distL="0" distR="0" wp14:anchorId="13E81E87" wp14:editId="4AD7E0F2">
             <wp:extent cx="5731510" cy="1318895"/>
@@ -1515,10 +1542,394 @@
         </w:drawing>
       </w:r>
     </w:p>
-    <w:p>
-      <w:bookmarkStart w:id="0" w:name="_GoBack"/>
-      <w:bookmarkEnd w:id="0"/>
-    </w:p>
+    <w:p/>
+    <w:p/>
+    <w:p/>
+    <w:p/>
+    <w:p/>
+    <w:p/>
+    <w:p/>
+    <w:p/>
+    <w:p>
+      <w:r>
+        <w:t>*</w:t>
+      </w:r>
+      <w:r>
+        <w:t>* A</w:t>
+      </w:r>
+      <w:r>
+        <w:t>ssum</w:t>
+      </w:r>
+      <w:r>
+        <w:t>ing</w:t>
+      </w:r>
+      <w:r>
+        <w:t xml:space="preserve"> that gateway will belong to the application namespace since it needs to be publicly accessible via Ingress, while auth-service and data-service should reside in the system namespace to keep them internal-only.</w:t>
+      </w:r>
+    </w:p>
+    <w:p/>
+    <w:p>
+      <w:r>
+        <w:t>Now we will deploy the following services:</w:t>
+      </w:r>
+    </w:p>
+    <w:tbl>
+      <w:tblPr>
+        <w:tblW w:w="0" w:type="auto"/>
+        <w:tblCellMar>
+          <w:top w:w="15" w:type="dxa"/>
+          <w:left w:w="15" w:type="dxa"/>
+          <w:bottom w:w="15" w:type="dxa"/>
+          <w:right w:w="15" w:type="dxa"/>
+        </w:tblCellMar>
+        <w:tblLook w:val="04A0" w:firstRow="1" w:lastRow="0" w:firstColumn="1" w:lastColumn="0" w:noHBand="0" w:noVBand="1"/>
+      </w:tblPr>
+      <w:tblGrid>
+        <w:gridCol w:w="1890"/>
+        <w:gridCol w:w="3990"/>
+        <w:gridCol w:w="2984"/>
+      </w:tblGrid>
+      <w:tr>
+        <w:trPr>
+          <w:trHeight w:val="516"/>
+        </w:trPr>
+        <w:tc>
+          <w:tcPr>
+            <w:tcW w:w="1890" w:type="dxa"/>
+            <w:tcBorders>
+              <w:top w:val="single" w:sz="8" w:space="0" w:color="000000"/>
+              <w:left w:val="single" w:sz="8" w:space="0" w:color="000000"/>
+              <w:bottom w:val="single" w:sz="8" w:space="0" w:color="000000"/>
+              <w:right w:val="single" w:sz="8" w:space="0" w:color="000000"/>
+            </w:tcBorders>
+            <w:tcMar>
+              <w:top w:w="100" w:type="dxa"/>
+              <w:left w:w="100" w:type="dxa"/>
+              <w:bottom w:w="100" w:type="dxa"/>
+              <w:right w:w="100" w:type="dxa"/>
+            </w:tcMar>
+            <w:hideMark/>
+          </w:tcPr>
+          <w:p>
+            <w:pPr>
+              <w:rPr>
+                <w:b/>
+              </w:rPr>
+            </w:pPr>
+            <w:r>
+              <w:rPr>
+                <w:b/>
+              </w:rPr>
+              <w:t>Service</w:t>
+            </w:r>
+          </w:p>
+        </w:tc>
+        <w:tc>
+          <w:tcPr>
+            <w:tcW w:w="3990" w:type="dxa"/>
+            <w:tcBorders>
+              <w:top w:val="single" w:sz="8" w:space="0" w:color="000000"/>
+              <w:left w:val="single" w:sz="8" w:space="0" w:color="000000"/>
+              <w:bottom w:val="single" w:sz="8" w:space="0" w:color="000000"/>
+              <w:right w:val="single" w:sz="8" w:space="0" w:color="000000"/>
+            </w:tcBorders>
+            <w:tcMar>
+              <w:top w:w="100" w:type="dxa"/>
+              <w:left w:w="100" w:type="dxa"/>
+              <w:bottom w:w="100" w:type="dxa"/>
+              <w:right w:w="100" w:type="dxa"/>
+            </w:tcMar>
+            <w:hideMark/>
+          </w:tcPr>
+          <w:p>
+            <w:pPr>
+              <w:rPr>
+                <w:b/>
+              </w:rPr>
+            </w:pPr>
+            <w:r>
+              <w:rPr>
+                <w:b/>
+              </w:rPr>
+              <w:t>Purpose</w:t>
+            </w:r>
+          </w:p>
+        </w:tc>
+        <w:tc>
+          <w:tcPr>
+            <w:tcW w:w="2984" w:type="dxa"/>
+            <w:tcBorders>
+              <w:top w:val="single" w:sz="8" w:space="0" w:color="000000"/>
+              <w:left w:val="single" w:sz="8" w:space="0" w:color="000000"/>
+              <w:bottom w:val="single" w:sz="8" w:space="0" w:color="000000"/>
+              <w:right w:val="single" w:sz="8" w:space="0" w:color="000000"/>
+            </w:tcBorders>
+            <w:tcMar>
+              <w:top w:w="100" w:type="dxa"/>
+              <w:left w:w="100" w:type="dxa"/>
+              <w:bottom w:w="100" w:type="dxa"/>
+              <w:right w:w="100" w:type="dxa"/>
+            </w:tcMar>
+            <w:hideMark/>
+          </w:tcPr>
+          <w:p>
+            <w:pPr>
+              <w:rPr>
+                <w:b/>
+              </w:rPr>
+            </w:pPr>
+            <w:r>
+              <w:rPr>
+                <w:b/>
+              </w:rPr>
+              <w:t>Docker Image</w:t>
+            </w:r>
+          </w:p>
+        </w:tc>
+      </w:tr>
+      <w:tr>
+        <w:trPr>
+          <w:trHeight w:val="516"/>
+        </w:trPr>
+        <w:tc>
+          <w:tcPr>
+            <w:tcW w:w="1890" w:type="dxa"/>
+            <w:tcBorders>
+              <w:top w:val="single" w:sz="8" w:space="0" w:color="000000"/>
+              <w:left w:val="single" w:sz="8" w:space="0" w:color="000000"/>
+              <w:bottom w:val="single" w:sz="8" w:space="0" w:color="000000"/>
+              <w:right w:val="single" w:sz="8" w:space="0" w:color="000000"/>
+            </w:tcBorders>
+            <w:tcMar>
+              <w:top w:w="100" w:type="dxa"/>
+              <w:left w:w="100" w:type="dxa"/>
+              <w:bottom w:w="100" w:type="dxa"/>
+              <w:right w:w="100" w:type="dxa"/>
+            </w:tcMar>
+            <w:hideMark/>
+          </w:tcPr>
+          <w:p>
+            <w:r>
+              <w:t>gateway</w:t>
+            </w:r>
+          </w:p>
+        </w:tc>
+        <w:tc>
+          <w:tcPr>
+            <w:tcW w:w="3990" w:type="dxa"/>
+            <w:tcBorders>
+              <w:top w:val="single" w:sz="8" w:space="0" w:color="000000"/>
+              <w:left w:val="single" w:sz="8" w:space="0" w:color="000000"/>
+              <w:bottom w:val="single" w:sz="8" w:space="0" w:color="000000"/>
+              <w:right w:val="single" w:sz="8" w:space="0" w:color="000000"/>
+            </w:tcBorders>
+            <w:tcMar>
+              <w:top w:w="100" w:type="dxa"/>
+              <w:left w:w="100" w:type="dxa"/>
+              <w:bottom w:w="100" w:type="dxa"/>
+              <w:right w:w="100" w:type="dxa"/>
+            </w:tcMar>
+            <w:hideMark/>
+          </w:tcPr>
+          <w:p>
+            <w:r>
+              <w:t>API gateway, exposed via ingress</w:t>
+            </w:r>
+          </w:p>
+        </w:tc>
+        <w:tc>
+          <w:tcPr>
+            <w:tcW w:w="2984" w:type="dxa"/>
+            <w:tcBorders>
+              <w:top w:val="single" w:sz="8" w:space="0" w:color="000000"/>
+              <w:left w:val="single" w:sz="8" w:space="0" w:color="000000"/>
+              <w:bottom w:val="single" w:sz="8" w:space="0" w:color="000000"/>
+              <w:right w:val="single" w:sz="8" w:space="0" w:color="000000"/>
+            </w:tcBorders>
+            <w:tcMar>
+              <w:top w:w="100" w:type="dxa"/>
+              <w:left w:w="100" w:type="dxa"/>
+              <w:bottom w:w="100" w:type="dxa"/>
+              <w:right w:w="100" w:type="dxa"/>
+            </w:tcMar>
+            <w:hideMark/>
+          </w:tcPr>
+          <w:p>
+            <w:proofErr w:type="spellStart"/>
+            <w:r>
+              <w:t>nginxdemos</w:t>
+            </w:r>
+            <w:proofErr w:type="spellEnd"/>
+            <w:r>
+              <w:t>/hello</w:t>
+            </w:r>
+          </w:p>
+        </w:tc>
+      </w:tr>
+      <w:tr>
+        <w:trPr>
+          <w:trHeight w:val="516"/>
+        </w:trPr>
+        <w:tc>
+          <w:tcPr>
+            <w:tcW w:w="1890" w:type="dxa"/>
+            <w:tcBorders>
+              <w:top w:val="single" w:sz="8" w:space="0" w:color="000000"/>
+              <w:left w:val="single" w:sz="8" w:space="0" w:color="000000"/>
+              <w:bottom w:val="single" w:sz="8" w:space="0" w:color="000000"/>
+              <w:right w:val="single" w:sz="8" w:space="0" w:color="000000"/>
+            </w:tcBorders>
+            <w:tcMar>
+              <w:top w:w="100" w:type="dxa"/>
+              <w:left w:w="100" w:type="dxa"/>
+              <w:bottom w:w="100" w:type="dxa"/>
+              <w:right w:w="100" w:type="dxa"/>
+            </w:tcMar>
+            <w:hideMark/>
+          </w:tcPr>
+          <w:p>
+            <w:r>
+              <w:t>auth-service</w:t>
+            </w:r>
+          </w:p>
+        </w:tc>
+        <w:tc>
+          <w:tcPr>
+            <w:tcW w:w="3990" w:type="dxa"/>
+            <w:tcBorders>
+              <w:top w:val="single" w:sz="8" w:space="0" w:color="000000"/>
+              <w:left w:val="single" w:sz="8" w:space="0" w:color="000000"/>
+              <w:bottom w:val="single" w:sz="8" w:space="0" w:color="000000"/>
+              <w:right w:val="single" w:sz="8" w:space="0" w:color="000000"/>
+            </w:tcBorders>
+            <w:tcMar>
+              <w:top w:w="100" w:type="dxa"/>
+              <w:left w:w="100" w:type="dxa"/>
+              <w:bottom w:w="100" w:type="dxa"/>
+              <w:right w:w="100" w:type="dxa"/>
+            </w:tcMar>
+            <w:hideMark/>
+          </w:tcPr>
+          <w:p>
+            <w:r>
+              <w:t>Auth logic, logs headers</w:t>
+            </w:r>
+          </w:p>
+        </w:tc>
+        <w:tc>
+          <w:tcPr>
+            <w:tcW w:w="2984" w:type="dxa"/>
+            <w:tcBorders>
+              <w:top w:val="single" w:sz="8" w:space="0" w:color="000000"/>
+              <w:left w:val="single" w:sz="8" w:space="0" w:color="000000"/>
+              <w:bottom w:val="single" w:sz="8" w:space="0" w:color="000000"/>
+              <w:right w:val="single" w:sz="8" w:space="0" w:color="000000"/>
+            </w:tcBorders>
+            <w:tcMar>
+              <w:top w:w="100" w:type="dxa"/>
+              <w:left w:w="100" w:type="dxa"/>
+              <w:bottom w:w="100" w:type="dxa"/>
+              <w:right w:w="100" w:type="dxa"/>
+            </w:tcMar>
+            <w:hideMark/>
+          </w:tcPr>
+          <w:p>
+            <w:proofErr w:type="spellStart"/>
+            <w:r>
+              <w:t>kennethreitz</w:t>
+            </w:r>
+            <w:proofErr w:type="spellEnd"/>
+            <w:r>
+              <w:t>/</w:t>
+            </w:r>
+            <w:proofErr w:type="spellStart"/>
+            <w:r>
+              <w:t>httpbin</w:t>
+            </w:r>
+            <w:proofErr w:type="spellEnd"/>
+          </w:p>
+        </w:tc>
+      </w:tr>
+      <w:tr>
+        <w:trPr>
+          <w:trHeight w:val="516"/>
+        </w:trPr>
+        <w:tc>
+          <w:tcPr>
+            <w:tcW w:w="1890" w:type="dxa"/>
+            <w:tcBorders>
+              <w:top w:val="single" w:sz="8" w:space="0" w:color="000000"/>
+              <w:left w:val="single" w:sz="8" w:space="0" w:color="000000"/>
+              <w:bottom w:val="single" w:sz="8" w:space="0" w:color="000000"/>
+              <w:right w:val="single" w:sz="8" w:space="0" w:color="000000"/>
+            </w:tcBorders>
+            <w:tcMar>
+              <w:top w:w="100" w:type="dxa"/>
+              <w:left w:w="100" w:type="dxa"/>
+              <w:bottom w:w="100" w:type="dxa"/>
+              <w:right w:w="100" w:type="dxa"/>
+            </w:tcMar>
+            <w:hideMark/>
+          </w:tcPr>
+          <w:p>
+            <w:r>
+              <w:t>data-service</w:t>
+            </w:r>
+          </w:p>
+        </w:tc>
+        <w:tc>
+          <w:tcPr>
+            <w:tcW w:w="3990" w:type="dxa"/>
+            <w:tcBorders>
+              <w:top w:val="single" w:sz="8" w:space="0" w:color="000000"/>
+              <w:left w:val="single" w:sz="8" w:space="0" w:color="000000"/>
+              <w:bottom w:val="single" w:sz="8" w:space="0" w:color="000000"/>
+              <w:right w:val="single" w:sz="8" w:space="0" w:color="000000"/>
+            </w:tcBorders>
+            <w:tcMar>
+              <w:top w:w="100" w:type="dxa"/>
+              <w:left w:w="100" w:type="dxa"/>
+              <w:bottom w:w="100" w:type="dxa"/>
+              <w:right w:w="100" w:type="dxa"/>
+            </w:tcMar>
+            <w:hideMark/>
+          </w:tcPr>
+          <w:p>
+            <w:r>
+              <w:t>Mock business logic</w:t>
+            </w:r>
+          </w:p>
+        </w:tc>
+        <w:tc>
+          <w:tcPr>
+            <w:tcW w:w="2984" w:type="dxa"/>
+            <w:tcBorders>
+              <w:top w:val="single" w:sz="8" w:space="0" w:color="000000"/>
+              <w:left w:val="single" w:sz="8" w:space="0" w:color="000000"/>
+              <w:bottom w:val="single" w:sz="8" w:space="0" w:color="000000"/>
+              <w:right w:val="single" w:sz="8" w:space="0" w:color="000000"/>
+            </w:tcBorders>
+            <w:tcMar>
+              <w:top w:w="100" w:type="dxa"/>
+              <w:left w:w="100" w:type="dxa"/>
+              <w:bottom w:w="100" w:type="dxa"/>
+              <w:right w:w="100" w:type="dxa"/>
+            </w:tcMar>
+            <w:hideMark/>
+          </w:tcPr>
+          <w:p>
+            <w:proofErr w:type="spellStart"/>
+            <w:r>
+              <w:t>hashicorp</w:t>
+            </w:r>
+            <w:proofErr w:type="spellEnd"/>
+            <w:r>
+              <w:t>/http-echo</w:t>
+            </w:r>
+          </w:p>
+        </w:tc>
+      </w:tr>
+    </w:tbl>
     <w:p>
       <w:pPr>
         <w:rPr>
@@ -1527,33 +1938,2428 @@
       </w:pPr>
     </w:p>
     <w:p>
+      <w:r>
+        <w:t xml:space="preserve">Create </w:t>
+      </w:r>
+      <w:proofErr w:type="spellStart"/>
+      <w:r>
+        <w:t>yaml</w:t>
+      </w:r>
+      <w:proofErr w:type="spellEnd"/>
+      <w:r>
+        <w:t xml:space="preserve"> manifests of gateway, auth-service and data-service</w:t>
+      </w:r>
+      <w:r>
+        <w:t xml:space="preserve"> with the mentioned requirements</w:t>
+      </w:r>
+    </w:p>
+    <w:p>
+      <w:r>
+        <w:t>and apply it</w:t>
+      </w:r>
+    </w:p>
+    <w:p>
+      <w:pPr>
+        <w:spacing w:after="0" w:line="240" w:lineRule="auto"/>
+        <w:jc w:val="both"/>
+        <w:outlineLvl w:val="2"/>
+        <w:rPr>
+          <w:rFonts w:ascii="Arial" w:eastAsia="Times New Roman" w:hAnsi="Arial" w:cs="Arial"/>
+          <w:b/>
+          <w:bCs/>
+          <w:color w:val="434343"/>
+          <w:sz w:val="28"/>
+          <w:szCs w:val="28"/>
+          <w:lang w:eastAsia="en-IN"/>
+        </w:rPr>
+      </w:pPr>
+      <w:r>
+        <w:rPr>
+          <w:rFonts w:ascii="Nunito" w:eastAsia="Times New Roman" w:hAnsi="Nunito" w:cs="Arial"/>
+          <w:color w:val="000000"/>
+          <w:sz w:val="20"/>
+          <w:szCs w:val="20"/>
+          <w:lang w:eastAsia="en-IN"/>
+        </w:rPr>
+        <w:t>Requirements:</w:t>
+      </w:r>
+    </w:p>
+    <w:p>
+      <w:pPr>
+        <w:numPr>
+          <w:ilvl w:val="0"/>
+          <w:numId w:val="2"/>
+        </w:numPr>
+        <w:spacing w:after="0" w:line="240" w:lineRule="auto"/>
+        <w:rPr>
+          <w:rFonts w:ascii="Arial" w:eastAsia="Times New Roman" w:hAnsi="Arial" w:cs="Arial"/>
+          <w:color w:val="000000"/>
+          <w:lang w:eastAsia="en-IN"/>
+        </w:rPr>
+      </w:pPr>
+      <w:r>
+        <w:rPr>
+          <w:rFonts w:ascii="Nunito" w:eastAsia="Times New Roman" w:hAnsi="Nunito" w:cs="Arial"/>
+          <w:color w:val="000000"/>
+          <w:sz w:val="20"/>
+          <w:szCs w:val="20"/>
+          <w:lang w:eastAsia="en-IN"/>
+        </w:rPr>
+        <w:t xml:space="preserve">Containerized deployment using Helm or </w:t>
+      </w:r>
+      <w:proofErr w:type="spellStart"/>
+      <w:r>
+        <w:rPr>
+          <w:rFonts w:ascii="Nunito" w:eastAsia="Times New Roman" w:hAnsi="Nunito" w:cs="Arial"/>
+          <w:color w:val="000000"/>
+          <w:sz w:val="20"/>
+          <w:szCs w:val="20"/>
+          <w:lang w:eastAsia="en-IN"/>
+        </w:rPr>
+        <w:t>Kustomize</w:t>
+      </w:r>
+      <w:proofErr w:type="spellEnd"/>
+    </w:p>
+    <w:p>
+      <w:pPr>
+        <w:numPr>
+          <w:ilvl w:val="0"/>
+          <w:numId w:val="2"/>
+        </w:numPr>
+        <w:spacing w:after="0" w:line="240" w:lineRule="auto"/>
+        <w:rPr>
+          <w:rFonts w:ascii="Arial" w:eastAsia="Times New Roman" w:hAnsi="Arial" w:cs="Arial"/>
+          <w:color w:val="000000"/>
+          <w:lang w:eastAsia="en-IN"/>
+        </w:rPr>
+      </w:pPr>
+      <w:r>
+        <w:rPr>
+          <w:rFonts w:ascii="Nunito" w:eastAsia="Times New Roman" w:hAnsi="Nunito" w:cs="Arial"/>
+          <w:color w:val="000000"/>
+          <w:sz w:val="20"/>
+          <w:szCs w:val="20"/>
+          <w:lang w:eastAsia="en-IN"/>
+        </w:rPr>
+        <w:t>Liveness/readiness probes</w:t>
+      </w:r>
+    </w:p>
+    <w:p>
+      <w:pPr>
+        <w:numPr>
+          <w:ilvl w:val="0"/>
+          <w:numId w:val="2"/>
+        </w:numPr>
+        <w:spacing w:after="0" w:line="240" w:lineRule="auto"/>
+        <w:rPr>
+          <w:rFonts w:ascii="Arial" w:eastAsia="Times New Roman" w:hAnsi="Arial" w:cs="Arial"/>
+          <w:color w:val="000000"/>
+          <w:lang w:eastAsia="en-IN"/>
+        </w:rPr>
+      </w:pPr>
+      <w:r>
+        <w:rPr>
+          <w:rFonts w:ascii="Nunito" w:eastAsia="Times New Roman" w:hAnsi="Nunito" w:cs="Arial"/>
+          <w:color w:val="000000"/>
+          <w:sz w:val="20"/>
+          <w:szCs w:val="20"/>
+          <w:lang w:eastAsia="en-IN"/>
+        </w:rPr>
+        <w:t>Proper resource requests/limits</w:t>
+      </w:r>
+    </w:p>
+    <w:p>
+      <w:pPr>
+        <w:numPr>
+          <w:ilvl w:val="0"/>
+          <w:numId w:val="2"/>
+        </w:numPr>
+        <w:spacing w:after="0" w:line="240" w:lineRule="auto"/>
+        <w:rPr>
+          <w:rFonts w:ascii="Arial" w:eastAsia="Times New Roman" w:hAnsi="Arial" w:cs="Arial"/>
+          <w:color w:val="000000"/>
+          <w:lang w:eastAsia="en-IN"/>
+        </w:rPr>
+      </w:pPr>
+      <w:r>
+        <w:rPr>
+          <w:rFonts w:ascii="Roboto Mono" w:eastAsia="Times New Roman" w:hAnsi="Roboto Mono" w:cs="Arial"/>
+          <w:color w:val="188038"/>
+          <w:sz w:val="20"/>
+          <w:szCs w:val="20"/>
+          <w:lang w:eastAsia="en-IN"/>
+        </w:rPr>
+        <w:t>gateway</w:t>
+      </w:r>
+      <w:r>
+        <w:rPr>
+          <w:rFonts w:ascii="Nunito" w:eastAsia="Times New Roman" w:hAnsi="Nunito" w:cs="Arial"/>
+          <w:color w:val="000000"/>
+          <w:sz w:val="20"/>
+          <w:szCs w:val="20"/>
+          <w:lang w:eastAsia="en-IN"/>
+        </w:rPr>
+        <w:t> should be publicly accessible via ingress</w:t>
+      </w:r>
+    </w:p>
+    <w:p>
+      <w:pPr>
+        <w:numPr>
+          <w:ilvl w:val="0"/>
+          <w:numId w:val="2"/>
+        </w:numPr>
+        <w:spacing w:after="0" w:line="240" w:lineRule="auto"/>
+        <w:rPr>
+          <w:rFonts w:ascii="Arial" w:eastAsia="Times New Roman" w:hAnsi="Arial" w:cs="Arial"/>
+          <w:color w:val="000000"/>
+          <w:lang w:eastAsia="en-IN"/>
+        </w:rPr>
+      </w:pPr>
+      <w:r>
+        <w:rPr>
+          <w:rFonts w:ascii="Roboto Mono" w:eastAsia="Times New Roman" w:hAnsi="Roboto Mono" w:cs="Arial"/>
+          <w:color w:val="188038"/>
+          <w:sz w:val="20"/>
+          <w:szCs w:val="20"/>
+          <w:lang w:eastAsia="en-IN"/>
+        </w:rPr>
+        <w:t>auth-service</w:t>
+      </w:r>
+      <w:r>
+        <w:rPr>
+          <w:rFonts w:ascii="Nunito" w:eastAsia="Times New Roman" w:hAnsi="Nunito" w:cs="Arial"/>
+          <w:color w:val="000000"/>
+          <w:sz w:val="20"/>
+          <w:szCs w:val="20"/>
+          <w:lang w:eastAsia="en-IN"/>
+        </w:rPr>
+        <w:t> and </w:t>
+      </w:r>
+      <w:r>
+        <w:rPr>
+          <w:rFonts w:ascii="Roboto Mono" w:eastAsia="Times New Roman" w:hAnsi="Roboto Mono" w:cs="Arial"/>
+          <w:color w:val="188038"/>
+          <w:sz w:val="20"/>
+          <w:szCs w:val="20"/>
+          <w:lang w:eastAsia="en-IN"/>
+        </w:rPr>
+        <w:t>data-service</w:t>
+      </w:r>
+      <w:r>
+        <w:rPr>
+          <w:rFonts w:ascii="Nunito" w:eastAsia="Times New Roman" w:hAnsi="Nunito" w:cs="Arial"/>
+          <w:color w:val="000000"/>
+          <w:sz w:val="20"/>
+          <w:szCs w:val="20"/>
+          <w:lang w:eastAsia="en-IN"/>
+        </w:rPr>
+        <w:t> should be internal-only</w:t>
+      </w:r>
+    </w:p>
+    <w:p>
+      <w:pPr>
+        <w:numPr>
+          <w:ilvl w:val="0"/>
+          <w:numId w:val="2"/>
+        </w:numPr>
+        <w:spacing w:after="0" w:line="240" w:lineRule="auto"/>
+        <w:rPr>
+          <w:rFonts w:ascii="Arial" w:eastAsia="Times New Roman" w:hAnsi="Arial" w:cs="Arial"/>
+          <w:color w:val="000000"/>
+          <w:lang w:eastAsia="en-IN"/>
+        </w:rPr>
+      </w:pPr>
+      <w:r>
+        <w:rPr>
+          <w:rFonts w:ascii="Nunito" w:eastAsia="Times New Roman" w:hAnsi="Nunito" w:cs="Arial"/>
+          <w:color w:val="000000"/>
+          <w:sz w:val="20"/>
+          <w:szCs w:val="20"/>
+          <w:lang w:eastAsia="en-IN"/>
+        </w:rPr>
+        <w:t>Use separate namespaces for system and application</w:t>
+      </w:r>
+    </w:p>
+    <w:p>
+      <w:pPr>
+        <w:spacing w:after="0" w:line="240" w:lineRule="auto"/>
+        <w:rPr>
+          <w:rFonts w:ascii="Arial" w:eastAsia="Times New Roman" w:hAnsi="Arial" w:cs="Arial"/>
+          <w:color w:val="000000"/>
+          <w:lang w:eastAsia="en-IN"/>
+        </w:rPr>
+      </w:pPr>
+    </w:p>
+    <w:p>
+      <w:r>
+        <w:t>Applying and</w:t>
+      </w:r>
+      <w:r>
+        <w:t xml:space="preserve"> manually</w:t>
+      </w:r>
+      <w:r>
+        <w:t xml:space="preserve"> testing if every manifest created is working as expected:</w:t>
+      </w:r>
+    </w:p>
+    <w:p>
       <w:pPr>
         <w:rPr>
           <w:u w:val="single"/>
         </w:rPr>
       </w:pPr>
-    </w:p>
-    <w:p>
-      <w:pPr>
+      <w:r>
         <w:rPr>
           <w:u w:val="single"/>
         </w:rPr>
-      </w:pPr>
-    </w:p>
-    <w:p>
-      <w:pPr>
+        <w:t>Testing Gateway</w:t>
+      </w:r>
+      <w:r>
         <w:rPr>
           <w:u w:val="single"/>
         </w:rPr>
-      </w:pPr>
-    </w:p>
-    <w:p>
-      <w:pPr>
+        <w:t xml:space="preserve"> manifests</w:t>
+      </w:r>
+      <w:r>
         <w:rPr>
           <w:u w:val="single"/>
         </w:rPr>
-      </w:pPr>
-    </w:p>
+        <w:t>:</w:t>
+      </w:r>
+    </w:p>
+    <w:p>
+      <w:pPr>
+        <w:pStyle w:val="ListParagraph"/>
+        <w:numPr>
+          <w:ilvl w:val="1"/>
+          <w:numId w:val="1"/>
+        </w:numPr>
+      </w:pPr>
+      <w:proofErr w:type="spellStart"/>
+      <w:r>
+        <w:t>kubectl</w:t>
+      </w:r>
+      <w:proofErr w:type="spellEnd"/>
+      <w:r>
+        <w:t xml:space="preserve"> apply -f </w:t>
+      </w:r>
+      <w:proofErr w:type="spellStart"/>
+      <w:r>
+        <w:t>kustomize</w:t>
+      </w:r>
+      <w:proofErr w:type="spellEnd"/>
+      <w:r>
+        <w:t>/base/microservices/gateway/</w:t>
+      </w:r>
+      <w:proofErr w:type="spellStart"/>
+      <w:r>
+        <w:t>deployment.yaml</w:t>
+      </w:r>
+      <w:proofErr w:type="spellEnd"/>
+    </w:p>
+    <w:p>
+      <w:pPr>
+        <w:pStyle w:val="ListParagraph"/>
+        <w:numPr>
+          <w:ilvl w:val="1"/>
+          <w:numId w:val="1"/>
+        </w:numPr>
+      </w:pPr>
+      <w:proofErr w:type="spellStart"/>
+      <w:r>
+        <w:t>kubectl</w:t>
+      </w:r>
+      <w:proofErr w:type="spellEnd"/>
+      <w:r>
+        <w:t xml:space="preserve"> get deploy -n application</w:t>
+      </w:r>
+    </w:p>
+    <w:p>
+      <w:pPr>
+        <w:pStyle w:val="ListParagraph"/>
+        <w:numPr>
+          <w:ilvl w:val="1"/>
+          <w:numId w:val="1"/>
+        </w:numPr>
+      </w:pPr>
+      <w:proofErr w:type="spellStart"/>
+      <w:r>
+        <w:t>kubectl</w:t>
+      </w:r>
+      <w:proofErr w:type="spellEnd"/>
+      <w:r>
+        <w:t xml:space="preserve"> apply -f </w:t>
+      </w:r>
+      <w:proofErr w:type="spellStart"/>
+      <w:r>
+        <w:t>kustomize</w:t>
+      </w:r>
+      <w:proofErr w:type="spellEnd"/>
+      <w:r>
+        <w:t>/base/microservices/gateway/</w:t>
+      </w:r>
+      <w:proofErr w:type="spellStart"/>
+      <w:r>
+        <w:t>service.yaml</w:t>
+      </w:r>
+      <w:proofErr w:type="spellEnd"/>
+    </w:p>
+    <w:p>
+      <w:pPr>
+        <w:pStyle w:val="ListParagraph"/>
+        <w:numPr>
+          <w:ilvl w:val="1"/>
+          <w:numId w:val="1"/>
+        </w:numPr>
+      </w:pPr>
+      <w:proofErr w:type="spellStart"/>
+      <w:r>
+        <w:t>kubectl</w:t>
+      </w:r>
+      <w:proofErr w:type="spellEnd"/>
+      <w:r>
+        <w:t xml:space="preserve"> get svc -n application -o wide</w:t>
+      </w:r>
+    </w:p>
+    <w:p>
+      <w:pPr>
+        <w:pStyle w:val="ListParagraph"/>
+        <w:numPr>
+          <w:ilvl w:val="1"/>
+          <w:numId w:val="1"/>
+        </w:numPr>
+      </w:pPr>
+      <w:proofErr w:type="spellStart"/>
+      <w:r>
+        <w:t>kubectl</w:t>
+      </w:r>
+      <w:proofErr w:type="spellEnd"/>
+      <w:r>
+        <w:t xml:space="preserve"> apply -f </w:t>
+      </w:r>
+      <w:proofErr w:type="spellStart"/>
+      <w:r>
+        <w:t>kustomize</w:t>
+      </w:r>
+      <w:proofErr w:type="spellEnd"/>
+      <w:r>
+        <w:t>/base/microservices/gateway/</w:t>
+      </w:r>
+      <w:proofErr w:type="spellStart"/>
+      <w:r>
+        <w:t>ingress.yaml</w:t>
+      </w:r>
+      <w:proofErr w:type="spellEnd"/>
+    </w:p>
+    <w:p>
+      <w:pPr>
+        <w:pStyle w:val="ListParagraph"/>
+        <w:numPr>
+          <w:ilvl w:val="1"/>
+          <w:numId w:val="1"/>
+        </w:numPr>
+      </w:pPr>
+      <w:proofErr w:type="spellStart"/>
+      <w:r>
+        <w:t>kubectl</w:t>
+      </w:r>
+      <w:proofErr w:type="spellEnd"/>
+      <w:r>
+        <w:t xml:space="preserve"> get ingress -n application -o wide</w:t>
+      </w:r>
+    </w:p>
+    <w:p>
+      <w:r>
+        <w:drawing>
+          <wp:inline distT="0" distB="0" distL="0" distR="0" wp14:anchorId="6F3A938A" wp14:editId="75C86A01">
+            <wp:extent cx="5731510" cy="2496820"/>
+            <wp:effectExtent l="0" t="0" r="2540" b="0"/>
+            <wp:docPr id="16" name="Picture 16"/>
+            <wp:cNvGraphicFramePr>
+              <a:graphicFrameLocks xmlns:a="http://schemas.openxmlformats.org/drawingml/2006/main" noChangeAspect="1"/>
+            </wp:cNvGraphicFramePr>
+            <a:graphic xmlns:a="http://schemas.openxmlformats.org/drawingml/2006/main">
+              <a:graphicData uri="http://schemas.openxmlformats.org/drawingml/2006/picture">
+                <pic:pic xmlns:pic="http://schemas.openxmlformats.org/drawingml/2006/picture">
+                  <pic:nvPicPr>
+                    <pic:cNvPr id="1" name=""/>
+                    <pic:cNvPicPr/>
+                  </pic:nvPicPr>
+                  <pic:blipFill>
+                    <a:blip r:embed="rId30"/>
+                    <a:stretch>
+                      <a:fillRect/>
+                    </a:stretch>
+                  </pic:blipFill>
+                  <pic:spPr>
+                    <a:xfrm>
+                      <a:off x="0" y="0"/>
+                      <a:ext cx="5731510" cy="2496820"/>
+                    </a:xfrm>
+                    <a:prstGeom prst="rect">
+                      <a:avLst/>
+                    </a:prstGeom>
+                  </pic:spPr>
+                </pic:pic>
+              </a:graphicData>
+            </a:graphic>
+          </wp:inline>
+        </w:drawing>
+      </w:r>
+    </w:p>
+    <w:p>
+      <w:r>
+        <w:lastRenderedPageBreak/>
+        <w:t xml:space="preserve">Also add the ingress </w:t>
+      </w:r>
+      <w:proofErr w:type="spellStart"/>
+      <w:r>
+        <w:t>ip</w:t>
+      </w:r>
+      <w:proofErr w:type="spellEnd"/>
+      <w:r>
+        <w:t xml:space="preserve"> to /etc/hosts</w:t>
+      </w:r>
+    </w:p>
+    <w:p>
+      <w:pPr>
+        <w:pStyle w:val="ListParagraph"/>
+        <w:numPr>
+          <w:ilvl w:val="0"/>
+          <w:numId w:val="1"/>
+        </w:numPr>
+      </w:pPr>
+      <w:proofErr w:type="spellStart"/>
+      <w:r>
+        <w:t>sudo</w:t>
+      </w:r>
+      <w:proofErr w:type="spellEnd"/>
+      <w:r>
+        <w:t xml:space="preserve"> vim /etc/hosts</w:t>
+      </w:r>
+    </w:p>
+    <w:p>
+      <w:r>
+        <w:rPr>
+          <w:noProof/>
+        </w:rPr>
+        <w:drawing>
+          <wp:inline distT="0" distB="0" distL="0" distR="0" wp14:anchorId="5F500122" wp14:editId="1B485C3B">
+            <wp:extent cx="2504762" cy="180952"/>
+            <wp:effectExtent l="0" t="0" r="0" b="0"/>
+            <wp:docPr id="19" name="Picture 19"/>
+            <wp:cNvGraphicFramePr>
+              <a:graphicFrameLocks xmlns:a="http://schemas.openxmlformats.org/drawingml/2006/main" noChangeAspect="1"/>
+            </wp:cNvGraphicFramePr>
+            <a:graphic xmlns:a="http://schemas.openxmlformats.org/drawingml/2006/main">
+              <a:graphicData uri="http://schemas.openxmlformats.org/drawingml/2006/picture">
+                <pic:pic xmlns:pic="http://schemas.openxmlformats.org/drawingml/2006/picture">
+                  <pic:nvPicPr>
+                    <pic:cNvPr id="1" name=""/>
+                    <pic:cNvPicPr/>
+                  </pic:nvPicPr>
+                  <pic:blipFill>
+                    <a:blip r:embed="rId31"/>
+                    <a:stretch>
+                      <a:fillRect/>
+                    </a:stretch>
+                  </pic:blipFill>
+                  <pic:spPr>
+                    <a:xfrm>
+                      <a:off x="0" y="0"/>
+                      <a:ext cx="2504762" cy="180952"/>
+                    </a:xfrm>
+                    <a:prstGeom prst="rect">
+                      <a:avLst/>
+                    </a:prstGeom>
+                  </pic:spPr>
+                </pic:pic>
+              </a:graphicData>
+            </a:graphic>
+          </wp:inline>
+        </w:drawing>
+      </w:r>
+    </w:p>
+    <w:p>
+      <w:r>
+        <w:t>You must now be able to access the application from your browser:</w:t>
+      </w:r>
+    </w:p>
+    <w:p>
+      <w:r>
+        <w:drawing>
+          <wp:inline distT="0" distB="0" distL="0" distR="0" wp14:anchorId="3A355221" wp14:editId="10E1927F">
+            <wp:extent cx="5731510" cy="2915285"/>
+            <wp:effectExtent l="0" t="0" r="2540" b="0"/>
+            <wp:docPr id="26" name="Picture 26"/>
+            <wp:cNvGraphicFramePr>
+              <a:graphicFrameLocks xmlns:a="http://schemas.openxmlformats.org/drawingml/2006/main" noChangeAspect="1"/>
+            </wp:cNvGraphicFramePr>
+            <a:graphic xmlns:a="http://schemas.openxmlformats.org/drawingml/2006/main">
+              <a:graphicData uri="http://schemas.openxmlformats.org/drawingml/2006/picture">
+                <pic:pic xmlns:pic="http://schemas.openxmlformats.org/drawingml/2006/picture">
+                  <pic:nvPicPr>
+                    <pic:cNvPr id="1" name=""/>
+                    <pic:cNvPicPr/>
+                  </pic:nvPicPr>
+                  <pic:blipFill>
+                    <a:blip r:embed="rId32"/>
+                    <a:stretch>
+                      <a:fillRect/>
+                    </a:stretch>
+                  </pic:blipFill>
+                  <pic:spPr>
+                    <a:xfrm>
+                      <a:off x="0" y="0"/>
+                      <a:ext cx="5731510" cy="2915285"/>
+                    </a:xfrm>
+                    <a:prstGeom prst="rect">
+                      <a:avLst/>
+                    </a:prstGeom>
+                  </pic:spPr>
+                </pic:pic>
+              </a:graphicData>
+            </a:graphic>
+          </wp:inline>
+        </w:drawing>
+      </w:r>
+    </w:p>
+    <w:p>
+      <w:r>
+        <w:t>You can also test it using curl:</w:t>
+      </w:r>
+    </w:p>
+    <w:p>
+      <w:pPr>
+        <w:pStyle w:val="ListParagraph"/>
+        <w:numPr>
+          <w:ilvl w:val="0"/>
+          <w:numId w:val="1"/>
+        </w:numPr>
+      </w:pPr>
+      <w:r>
+        <w:t>curl -H "Host: faraz.billeasy.com" http://192.168.59.108</w:t>
+      </w:r>
+    </w:p>
+    <w:p>
+      <w:r>
+        <w:drawing>
+          <wp:inline distT="0" distB="0" distL="0" distR="0" wp14:anchorId="6BCB0417" wp14:editId="07612BBC">
+            <wp:extent cx="5731510" cy="2192020"/>
+            <wp:effectExtent l="0" t="0" r="2540" b="0"/>
+            <wp:docPr id="27" name="Picture 27"/>
+            <wp:cNvGraphicFramePr>
+              <a:graphicFrameLocks xmlns:a="http://schemas.openxmlformats.org/drawingml/2006/main" noChangeAspect="1"/>
+            </wp:cNvGraphicFramePr>
+            <a:graphic xmlns:a="http://schemas.openxmlformats.org/drawingml/2006/main">
+              <a:graphicData uri="http://schemas.openxmlformats.org/drawingml/2006/picture">
+                <pic:pic xmlns:pic="http://schemas.openxmlformats.org/drawingml/2006/picture">
+                  <pic:nvPicPr>
+                    <pic:cNvPr id="1" name=""/>
+                    <pic:cNvPicPr/>
+                  </pic:nvPicPr>
+                  <pic:blipFill>
+                    <a:blip r:embed="rId33"/>
+                    <a:stretch>
+                      <a:fillRect/>
+                    </a:stretch>
+                  </pic:blipFill>
+                  <pic:spPr>
+                    <a:xfrm>
+                      <a:off x="0" y="0"/>
+                      <a:ext cx="5731510" cy="2192020"/>
+                    </a:xfrm>
+                    <a:prstGeom prst="rect">
+                      <a:avLst/>
+                    </a:prstGeom>
+                  </pic:spPr>
+                </pic:pic>
+              </a:graphicData>
+            </a:graphic>
+          </wp:inline>
+        </w:drawing>
+      </w:r>
+    </w:p>
+    <w:p>
+      <w:r>
+        <w:t>After testing, delete the created services:</w:t>
+      </w:r>
+    </w:p>
+    <w:p>
+      <w:pPr>
+        <w:pStyle w:val="ListParagraph"/>
+        <w:numPr>
+          <w:ilvl w:val="0"/>
+          <w:numId w:val="1"/>
+        </w:numPr>
+      </w:pPr>
+      <w:proofErr w:type="spellStart"/>
+      <w:r>
+        <w:t>kubectl</w:t>
+      </w:r>
+      <w:proofErr w:type="spellEnd"/>
+      <w:r>
+        <w:t xml:space="preserve"> delete -f </w:t>
+      </w:r>
+      <w:proofErr w:type="spellStart"/>
+      <w:r>
+        <w:t>kustomize</w:t>
+      </w:r>
+      <w:proofErr w:type="spellEnd"/>
+      <w:r>
+        <w:t>/base/microservices/gateway/</w:t>
+      </w:r>
+      <w:proofErr w:type="spellStart"/>
+      <w:r>
+        <w:t>deployment.yaml</w:t>
+      </w:r>
+      <w:proofErr w:type="spellEnd"/>
+    </w:p>
+    <w:p>
+      <w:pPr>
+        <w:pStyle w:val="ListParagraph"/>
+        <w:numPr>
+          <w:ilvl w:val="0"/>
+          <w:numId w:val="1"/>
+        </w:numPr>
+      </w:pPr>
+      <w:proofErr w:type="spellStart"/>
+      <w:r>
+        <w:t>kubectl</w:t>
+      </w:r>
+      <w:proofErr w:type="spellEnd"/>
+      <w:r>
+        <w:t xml:space="preserve"> delete -f </w:t>
+      </w:r>
+      <w:proofErr w:type="spellStart"/>
+      <w:r>
+        <w:t>kustomize</w:t>
+      </w:r>
+      <w:proofErr w:type="spellEnd"/>
+      <w:r>
+        <w:t>/base/microservices/gateway/</w:t>
+      </w:r>
+      <w:proofErr w:type="spellStart"/>
+      <w:r>
+        <w:t>service.yaml</w:t>
+      </w:r>
+      <w:proofErr w:type="spellEnd"/>
+    </w:p>
+    <w:p>
+      <w:pPr>
+        <w:pStyle w:val="ListParagraph"/>
+        <w:numPr>
+          <w:ilvl w:val="0"/>
+          <w:numId w:val="1"/>
+        </w:numPr>
+      </w:pPr>
+      <w:proofErr w:type="spellStart"/>
+      <w:r>
+        <w:t>kubectl</w:t>
+      </w:r>
+      <w:proofErr w:type="spellEnd"/>
+      <w:r>
+        <w:t xml:space="preserve"> delete -f </w:t>
+      </w:r>
+      <w:proofErr w:type="spellStart"/>
+      <w:r>
+        <w:t>kustomize</w:t>
+      </w:r>
+      <w:proofErr w:type="spellEnd"/>
+      <w:r>
+        <w:t>/base/microservices/gateway/</w:t>
+      </w:r>
+      <w:proofErr w:type="spellStart"/>
+      <w:r>
+        <w:t>ingress.yaml</w:t>
+      </w:r>
+      <w:proofErr w:type="spellEnd"/>
+    </w:p>
+    <w:p>
+      <w:r>
+        <w:drawing>
+          <wp:inline distT="0" distB="0" distL="0" distR="0" wp14:anchorId="36F0DE55" wp14:editId="5D539D6C">
+            <wp:extent cx="5731510" cy="649605"/>
+            <wp:effectExtent l="0" t="0" r="2540" b="0"/>
+            <wp:docPr id="28" name="Picture 28"/>
+            <wp:cNvGraphicFramePr>
+              <a:graphicFrameLocks xmlns:a="http://schemas.openxmlformats.org/drawingml/2006/main" noChangeAspect="1"/>
+            </wp:cNvGraphicFramePr>
+            <a:graphic xmlns:a="http://schemas.openxmlformats.org/drawingml/2006/main">
+              <a:graphicData uri="http://schemas.openxmlformats.org/drawingml/2006/picture">
+                <pic:pic xmlns:pic="http://schemas.openxmlformats.org/drawingml/2006/picture">
+                  <pic:nvPicPr>
+                    <pic:cNvPr id="1" name=""/>
+                    <pic:cNvPicPr/>
+                  </pic:nvPicPr>
+                  <pic:blipFill>
+                    <a:blip r:embed="rId34"/>
+                    <a:stretch>
+                      <a:fillRect/>
+                    </a:stretch>
+                  </pic:blipFill>
+                  <pic:spPr>
+                    <a:xfrm>
+                      <a:off x="0" y="0"/>
+                      <a:ext cx="5731510" cy="649605"/>
+                    </a:xfrm>
+                    <a:prstGeom prst="rect">
+                      <a:avLst/>
+                    </a:prstGeom>
+                  </pic:spPr>
+                </pic:pic>
+              </a:graphicData>
+            </a:graphic>
+          </wp:inline>
+        </w:drawing>
+      </w:r>
+    </w:p>
+    <w:p/>
+    <w:p>
+      <w:r>
+        <w:t>Testing auth-service:</w:t>
+      </w:r>
+    </w:p>
+    <w:p>
+      <w:r>
+        <w:t>Apply the deployment:</w:t>
+      </w:r>
+    </w:p>
+    <w:p>
+      <w:pPr>
+        <w:pStyle w:val="ListParagraph"/>
+        <w:numPr>
+          <w:ilvl w:val="0"/>
+          <w:numId w:val="1"/>
+        </w:numPr>
+      </w:pPr>
+      <w:proofErr w:type="spellStart"/>
+      <w:r>
+        <w:t>kubectl</w:t>
+      </w:r>
+      <w:proofErr w:type="spellEnd"/>
+      <w:r>
+        <w:t xml:space="preserve"> apply -f </w:t>
+      </w:r>
+      <w:proofErr w:type="spellStart"/>
+      <w:r>
+        <w:t>kustomize</w:t>
+      </w:r>
+      <w:proofErr w:type="spellEnd"/>
+      <w:r>
+        <w:t>/base/microservices/auth-service/</w:t>
+      </w:r>
+      <w:proofErr w:type="spellStart"/>
+      <w:r>
+        <w:t>deployment.yaml</w:t>
+      </w:r>
+      <w:proofErr w:type="spellEnd"/>
+    </w:p>
+    <w:p>
+      <w:pPr>
+        <w:pStyle w:val="ListParagraph"/>
+        <w:numPr>
+          <w:ilvl w:val="0"/>
+          <w:numId w:val="1"/>
+        </w:numPr>
+      </w:pPr>
+      <w:proofErr w:type="spellStart"/>
+      <w:r>
+        <w:t>kubectl</w:t>
+      </w:r>
+      <w:proofErr w:type="spellEnd"/>
+      <w:r>
+        <w:t xml:space="preserve"> get pods -n system</w:t>
+      </w:r>
+    </w:p>
+    <w:p>
+      <w:pPr>
+        <w:pStyle w:val="ListParagraph"/>
+        <w:numPr>
+          <w:ilvl w:val="0"/>
+          <w:numId w:val="1"/>
+        </w:numPr>
+      </w:pPr>
+      <w:proofErr w:type="spellStart"/>
+      <w:r>
+        <w:t>kubectl</w:t>
+      </w:r>
+      <w:proofErr w:type="spellEnd"/>
+      <w:r>
+        <w:t xml:space="preserve"> get deploy -n system</w:t>
+      </w:r>
+    </w:p>
+    <w:p>
+      <w:r>
+        <w:drawing>
+          <wp:inline distT="0" distB="0" distL="0" distR="0" wp14:anchorId="2425D1BB" wp14:editId="494A6287">
+            <wp:extent cx="5731510" cy="267970"/>
+            <wp:effectExtent l="0" t="0" r="2540" b="0"/>
+            <wp:docPr id="29" name="Picture 29"/>
+            <wp:cNvGraphicFramePr>
+              <a:graphicFrameLocks xmlns:a="http://schemas.openxmlformats.org/drawingml/2006/main" noChangeAspect="1"/>
+            </wp:cNvGraphicFramePr>
+            <a:graphic xmlns:a="http://schemas.openxmlformats.org/drawingml/2006/main">
+              <a:graphicData uri="http://schemas.openxmlformats.org/drawingml/2006/picture">
+                <pic:pic xmlns:pic="http://schemas.openxmlformats.org/drawingml/2006/picture">
+                  <pic:nvPicPr>
+                    <pic:cNvPr id="1" name=""/>
+                    <pic:cNvPicPr/>
+                  </pic:nvPicPr>
+                  <pic:blipFill>
+                    <a:blip r:embed="rId35"/>
+                    <a:stretch>
+                      <a:fillRect/>
+                    </a:stretch>
+                  </pic:blipFill>
+                  <pic:spPr>
+                    <a:xfrm>
+                      <a:off x="0" y="0"/>
+                      <a:ext cx="5731510" cy="267970"/>
+                    </a:xfrm>
+                    <a:prstGeom prst="rect">
+                      <a:avLst/>
+                    </a:prstGeom>
+                  </pic:spPr>
+                </pic:pic>
+              </a:graphicData>
+            </a:graphic>
+          </wp:inline>
+        </w:drawing>
+      </w:r>
+    </w:p>
+    <w:p>
+      <w:r>
+        <w:drawing>
+          <wp:inline distT="0" distB="0" distL="0" distR="0" wp14:anchorId="70515209" wp14:editId="06E465B3">
+            <wp:extent cx="5731510" cy="913130"/>
+            <wp:effectExtent l="0" t="0" r="2540" b="1270"/>
+            <wp:docPr id="30" name="Picture 30"/>
+            <wp:cNvGraphicFramePr>
+              <a:graphicFrameLocks xmlns:a="http://schemas.openxmlformats.org/drawingml/2006/main" noChangeAspect="1"/>
+            </wp:cNvGraphicFramePr>
+            <a:graphic xmlns:a="http://schemas.openxmlformats.org/drawingml/2006/main">
+              <a:graphicData uri="http://schemas.openxmlformats.org/drawingml/2006/picture">
+                <pic:pic xmlns:pic="http://schemas.openxmlformats.org/drawingml/2006/picture">
+                  <pic:nvPicPr>
+                    <pic:cNvPr id="1" name=""/>
+                    <pic:cNvPicPr/>
+                  </pic:nvPicPr>
+                  <pic:blipFill>
+                    <a:blip r:embed="rId36"/>
+                    <a:stretch>
+                      <a:fillRect/>
+                    </a:stretch>
+                  </pic:blipFill>
+                  <pic:spPr>
+                    <a:xfrm>
+                      <a:off x="0" y="0"/>
+                      <a:ext cx="5731510" cy="913130"/>
+                    </a:xfrm>
+                    <a:prstGeom prst="rect">
+                      <a:avLst/>
+                    </a:prstGeom>
+                  </pic:spPr>
+                </pic:pic>
+              </a:graphicData>
+            </a:graphic>
+          </wp:inline>
+        </w:drawing>
+      </w:r>
+    </w:p>
+    <w:p>
+      <w:r>
+        <w:t xml:space="preserve">For testing we will apply the service in </w:t>
+      </w:r>
+      <w:proofErr w:type="spellStart"/>
+      <w:r>
+        <w:t>NodePort</w:t>
+      </w:r>
+      <w:proofErr w:type="spellEnd"/>
+      <w:r>
+        <w:t xml:space="preserve"> mode:</w:t>
+      </w:r>
+    </w:p>
+    <w:p>
+      <w:pPr>
+        <w:pStyle w:val="ListParagraph"/>
+        <w:numPr>
+          <w:ilvl w:val="0"/>
+          <w:numId w:val="1"/>
+        </w:numPr>
+      </w:pPr>
+      <w:proofErr w:type="spellStart"/>
+      <w:r>
+        <w:t>kubectl</w:t>
+      </w:r>
+      <w:proofErr w:type="spellEnd"/>
+      <w:r>
+        <w:t xml:space="preserve"> apply -f </w:t>
+      </w:r>
+      <w:proofErr w:type="spellStart"/>
+      <w:r>
+        <w:t>kustomize</w:t>
+      </w:r>
+      <w:proofErr w:type="spellEnd"/>
+      <w:r>
+        <w:t>/base/microservices/auth-service/</w:t>
+      </w:r>
+      <w:proofErr w:type="spellStart"/>
+      <w:r>
+        <w:t>service.yaml</w:t>
+      </w:r>
+      <w:proofErr w:type="spellEnd"/>
+    </w:p>
+    <w:p>
+      <w:pPr>
+        <w:pStyle w:val="ListParagraph"/>
+        <w:numPr>
+          <w:ilvl w:val="0"/>
+          <w:numId w:val="1"/>
+        </w:numPr>
+      </w:pPr>
+      <w:proofErr w:type="spellStart"/>
+      <w:r>
+        <w:t>kubectl</w:t>
+      </w:r>
+      <w:proofErr w:type="spellEnd"/>
+      <w:r>
+        <w:t xml:space="preserve"> get svc -n system</w:t>
+      </w:r>
+    </w:p>
+    <w:p>
+      <w:r>
+        <w:drawing>
+          <wp:inline distT="0" distB="0" distL="0" distR="0" wp14:anchorId="0E9D8BB0" wp14:editId="2FD4D109">
+            <wp:extent cx="5731510" cy="494030"/>
+            <wp:effectExtent l="0" t="0" r="2540" b="1270"/>
+            <wp:docPr id="31" name="Picture 31"/>
+            <wp:cNvGraphicFramePr>
+              <a:graphicFrameLocks xmlns:a="http://schemas.openxmlformats.org/drawingml/2006/main" noChangeAspect="1"/>
+            </wp:cNvGraphicFramePr>
+            <a:graphic xmlns:a="http://schemas.openxmlformats.org/drawingml/2006/main">
+              <a:graphicData uri="http://schemas.openxmlformats.org/drawingml/2006/picture">
+                <pic:pic xmlns:pic="http://schemas.openxmlformats.org/drawingml/2006/picture">
+                  <pic:nvPicPr>
+                    <pic:cNvPr id="1" name=""/>
+                    <pic:cNvPicPr/>
+                  </pic:nvPicPr>
+                  <pic:blipFill>
+                    <a:blip r:embed="rId37"/>
+                    <a:stretch>
+                      <a:fillRect/>
+                    </a:stretch>
+                  </pic:blipFill>
+                  <pic:spPr>
+                    <a:xfrm>
+                      <a:off x="0" y="0"/>
+                      <a:ext cx="5731510" cy="494030"/>
+                    </a:xfrm>
+                    <a:prstGeom prst="rect">
+                      <a:avLst/>
+                    </a:prstGeom>
+                  </pic:spPr>
+                </pic:pic>
+              </a:graphicData>
+            </a:graphic>
+          </wp:inline>
+        </w:drawing>
+      </w:r>
+    </w:p>
+    <w:p>
+      <w:r>
+        <w:t xml:space="preserve">By getting the </w:t>
+      </w:r>
+      <w:proofErr w:type="spellStart"/>
+      <w:r>
+        <w:t>minikube</w:t>
+      </w:r>
+      <w:proofErr w:type="spellEnd"/>
+      <w:r>
+        <w:t xml:space="preserve"> IP and the Node port:</w:t>
+      </w:r>
+    </w:p>
+    <w:p>
+      <w:r>
+        <w:t>Verify if it is working:</w:t>
+      </w:r>
+    </w:p>
+    <w:p>
+      <w:r>
+        <w:drawing>
+          <wp:inline distT="0" distB="0" distL="0" distR="0" wp14:anchorId="4EA40341" wp14:editId="6040E445">
+            <wp:extent cx="5731510" cy="2876550"/>
+            <wp:effectExtent l="0" t="0" r="2540" b="0"/>
+            <wp:docPr id="32" name="Picture 32"/>
+            <wp:cNvGraphicFramePr>
+              <a:graphicFrameLocks xmlns:a="http://schemas.openxmlformats.org/drawingml/2006/main" noChangeAspect="1"/>
+            </wp:cNvGraphicFramePr>
+            <a:graphic xmlns:a="http://schemas.openxmlformats.org/drawingml/2006/main">
+              <a:graphicData uri="http://schemas.openxmlformats.org/drawingml/2006/picture">
+                <pic:pic xmlns:pic="http://schemas.openxmlformats.org/drawingml/2006/picture">
+                  <pic:nvPicPr>
+                    <pic:cNvPr id="1" name=""/>
+                    <pic:cNvPicPr/>
+                  </pic:nvPicPr>
+                  <pic:blipFill>
+                    <a:blip r:embed="rId38"/>
+                    <a:stretch>
+                      <a:fillRect/>
+                    </a:stretch>
+                  </pic:blipFill>
+                  <pic:spPr>
+                    <a:xfrm>
+                      <a:off x="0" y="0"/>
+                      <a:ext cx="5731510" cy="2876550"/>
+                    </a:xfrm>
+                    <a:prstGeom prst="rect">
+                      <a:avLst/>
+                    </a:prstGeom>
+                  </pic:spPr>
+                </pic:pic>
+              </a:graphicData>
+            </a:graphic>
+          </wp:inline>
+        </w:drawing>
+      </w:r>
+    </w:p>
+    <w:p/>
+    <w:p/>
+    <w:p/>
+    <w:p/>
+    <w:p>
+      <w:r>
+        <w:t>You can also use curl:</w:t>
+      </w:r>
+    </w:p>
+    <w:p>
+      <w:pPr>
+        <w:pStyle w:val="ListParagraph"/>
+        <w:numPr>
+          <w:ilvl w:val="0"/>
+          <w:numId w:val="1"/>
+        </w:numPr>
+      </w:pPr>
+      <w:r>
+        <w:t>curl http://192.168.59.108:31752</w:t>
+      </w:r>
+    </w:p>
+    <w:p>
+      <w:r>
+        <w:drawing>
+          <wp:inline distT="0" distB="0" distL="0" distR="0" wp14:anchorId="16F2AD28" wp14:editId="6845A17D">
+            <wp:extent cx="4619570" cy="1898804"/>
+            <wp:effectExtent l="0" t="0" r="0" b="6350"/>
+            <wp:docPr id="33" name="Picture 33"/>
+            <wp:cNvGraphicFramePr>
+              <a:graphicFrameLocks xmlns:a="http://schemas.openxmlformats.org/drawingml/2006/main" noChangeAspect="1"/>
+            </wp:cNvGraphicFramePr>
+            <a:graphic xmlns:a="http://schemas.openxmlformats.org/drawingml/2006/main">
+              <a:graphicData uri="http://schemas.openxmlformats.org/drawingml/2006/picture">
+                <pic:pic xmlns:pic="http://schemas.openxmlformats.org/drawingml/2006/picture">
+                  <pic:nvPicPr>
+                    <pic:cNvPr id="1" name=""/>
+                    <pic:cNvPicPr/>
+                  </pic:nvPicPr>
+                  <pic:blipFill>
+                    <a:blip r:embed="rId39"/>
+                    <a:stretch>
+                      <a:fillRect/>
+                    </a:stretch>
+                  </pic:blipFill>
+                  <pic:spPr>
+                    <a:xfrm>
+                      <a:off x="0" y="0"/>
+                      <a:ext cx="4648486" cy="1910689"/>
+                    </a:xfrm>
+                    <a:prstGeom prst="rect">
+                      <a:avLst/>
+                    </a:prstGeom>
+                  </pic:spPr>
+                </pic:pic>
+              </a:graphicData>
+            </a:graphic>
+          </wp:inline>
+        </w:drawing>
+      </w:r>
+    </w:p>
+    <w:p>
+      <w:r>
+        <w:t>After testing deleting the deployment and service:</w:t>
+      </w:r>
+    </w:p>
+    <w:p>
+      <w:pPr>
+        <w:pStyle w:val="ListParagraph"/>
+        <w:numPr>
+          <w:ilvl w:val="0"/>
+          <w:numId w:val="1"/>
+        </w:numPr>
+      </w:pPr>
+      <w:proofErr w:type="spellStart"/>
+      <w:r>
+        <w:t>kubectl</w:t>
+      </w:r>
+      <w:proofErr w:type="spellEnd"/>
+      <w:r>
+        <w:t xml:space="preserve"> delete -f </w:t>
+      </w:r>
+      <w:proofErr w:type="spellStart"/>
+      <w:r>
+        <w:t>kustomize</w:t>
+      </w:r>
+      <w:proofErr w:type="spellEnd"/>
+      <w:r>
+        <w:t>/base/microservices/auth-service/</w:t>
+      </w:r>
+      <w:proofErr w:type="spellStart"/>
+      <w:r>
+        <w:t>service.yaml</w:t>
+      </w:r>
+      <w:proofErr w:type="spellEnd"/>
+    </w:p>
+    <w:p>
+      <w:pPr>
+        <w:pStyle w:val="ListParagraph"/>
+        <w:numPr>
+          <w:ilvl w:val="0"/>
+          <w:numId w:val="1"/>
+        </w:numPr>
+      </w:pPr>
+      <w:proofErr w:type="spellStart"/>
+      <w:r>
+        <w:t>kubectl</w:t>
+      </w:r>
+      <w:proofErr w:type="spellEnd"/>
+      <w:r>
+        <w:t xml:space="preserve"> delete -f </w:t>
+      </w:r>
+      <w:proofErr w:type="spellStart"/>
+      <w:r>
+        <w:t>kustomize</w:t>
+      </w:r>
+      <w:proofErr w:type="spellEnd"/>
+      <w:r>
+        <w:t>/base/microservices/auth-service/</w:t>
+      </w:r>
+      <w:proofErr w:type="spellStart"/>
+      <w:r>
+        <w:t>deployment.yaml</w:t>
+      </w:r>
+      <w:proofErr w:type="spellEnd"/>
+    </w:p>
+    <w:p>
+      <w:r>
+        <w:drawing>
+          <wp:inline distT="0" distB="0" distL="0" distR="0" wp14:anchorId="11CCFE5C" wp14:editId="65FC461C">
+            <wp:extent cx="5385975" cy="387867"/>
+            <wp:effectExtent l="0" t="0" r="0" b="0"/>
+            <wp:docPr id="34" name="Picture 34"/>
+            <wp:cNvGraphicFramePr>
+              <a:graphicFrameLocks xmlns:a="http://schemas.openxmlformats.org/drawingml/2006/main" noChangeAspect="1"/>
+            </wp:cNvGraphicFramePr>
+            <a:graphic xmlns:a="http://schemas.openxmlformats.org/drawingml/2006/main">
+              <a:graphicData uri="http://schemas.openxmlformats.org/drawingml/2006/picture">
+                <pic:pic xmlns:pic="http://schemas.openxmlformats.org/drawingml/2006/picture">
+                  <pic:nvPicPr>
+                    <pic:cNvPr id="1" name=""/>
+                    <pic:cNvPicPr/>
+                  </pic:nvPicPr>
+                  <pic:blipFill>
+                    <a:blip r:embed="rId40"/>
+                    <a:stretch>
+                      <a:fillRect/>
+                    </a:stretch>
+                  </pic:blipFill>
+                  <pic:spPr>
+                    <a:xfrm>
+                      <a:off x="0" y="0"/>
+                      <a:ext cx="5439578" cy="391727"/>
+                    </a:xfrm>
+                    <a:prstGeom prst="rect">
+                      <a:avLst/>
+                    </a:prstGeom>
+                  </pic:spPr>
+                </pic:pic>
+              </a:graphicData>
+            </a:graphic>
+          </wp:inline>
+        </w:drawing>
+      </w:r>
+    </w:p>
+    <w:p>
+      <w:r>
+        <w:t>Similarly test data-service:</w:t>
+      </w:r>
+    </w:p>
+    <w:p>
+      <w:pPr>
+        <w:pStyle w:val="ListParagraph"/>
+        <w:numPr>
+          <w:ilvl w:val="0"/>
+          <w:numId w:val="1"/>
+        </w:numPr>
+      </w:pPr>
+      <w:proofErr w:type="spellStart"/>
+      <w:r>
+        <w:t>kubectl</w:t>
+      </w:r>
+      <w:proofErr w:type="spellEnd"/>
+      <w:r>
+        <w:t xml:space="preserve"> apply -f </w:t>
+      </w:r>
+      <w:proofErr w:type="spellStart"/>
+      <w:r>
+        <w:t>kustomize</w:t>
+      </w:r>
+      <w:proofErr w:type="spellEnd"/>
+      <w:r>
+        <w:t>/base/microservices/data-service/</w:t>
+      </w:r>
+      <w:proofErr w:type="spellStart"/>
+      <w:r>
+        <w:t>deployment.yaml</w:t>
+      </w:r>
+      <w:proofErr w:type="spellEnd"/>
+    </w:p>
+    <w:p>
+      <w:pPr>
+        <w:pStyle w:val="ListParagraph"/>
+        <w:numPr>
+          <w:ilvl w:val="0"/>
+          <w:numId w:val="1"/>
+        </w:numPr>
+      </w:pPr>
+      <w:proofErr w:type="spellStart"/>
+      <w:r>
+        <w:t>kubectl</w:t>
+      </w:r>
+      <w:proofErr w:type="spellEnd"/>
+      <w:r>
+        <w:t xml:space="preserve"> get pods -n system</w:t>
+      </w:r>
+    </w:p>
+    <w:p>
+      <w:pPr>
+        <w:pStyle w:val="ListParagraph"/>
+        <w:numPr>
+          <w:ilvl w:val="0"/>
+          <w:numId w:val="1"/>
+        </w:numPr>
+      </w:pPr>
+      <w:proofErr w:type="spellStart"/>
+      <w:r>
+        <w:t>kubectl</w:t>
+      </w:r>
+      <w:proofErr w:type="spellEnd"/>
+      <w:r>
+        <w:t xml:space="preserve"> get deploy -n system</w:t>
+      </w:r>
+    </w:p>
+    <w:p>
+      <w:pPr>
+        <w:pStyle w:val="ListParagraph"/>
+        <w:numPr>
+          <w:ilvl w:val="0"/>
+          <w:numId w:val="1"/>
+        </w:numPr>
+      </w:pPr>
+      <w:proofErr w:type="spellStart"/>
+      <w:r>
+        <w:t>kubectl</w:t>
+      </w:r>
+      <w:proofErr w:type="spellEnd"/>
+      <w:r>
+        <w:t xml:space="preserve"> apply -f </w:t>
+      </w:r>
+      <w:proofErr w:type="spellStart"/>
+      <w:r>
+        <w:t>kustomize</w:t>
+      </w:r>
+      <w:proofErr w:type="spellEnd"/>
+      <w:r>
+        <w:t>/base/microservices/data-service/</w:t>
+      </w:r>
+      <w:proofErr w:type="spellStart"/>
+      <w:r>
+        <w:t>service.yaml</w:t>
+      </w:r>
+      <w:proofErr w:type="spellEnd"/>
+    </w:p>
+    <w:p>
+      <w:pPr>
+        <w:pStyle w:val="ListParagraph"/>
+        <w:numPr>
+          <w:ilvl w:val="0"/>
+          <w:numId w:val="1"/>
+        </w:numPr>
+      </w:pPr>
+      <w:proofErr w:type="spellStart"/>
+      <w:r>
+        <w:t>kubectl</w:t>
+      </w:r>
+      <w:proofErr w:type="spellEnd"/>
+      <w:r>
+        <w:t xml:space="preserve"> get svc -n system</w:t>
+      </w:r>
+    </w:p>
+    <w:p>
+      <w:r>
+        <w:drawing>
+          <wp:inline distT="0" distB="0" distL="0" distR="0" wp14:anchorId="7266EBB4" wp14:editId="2B563DA2">
+            <wp:extent cx="5731510" cy="2015490"/>
+            <wp:effectExtent l="0" t="0" r="2540" b="3810"/>
+            <wp:docPr id="35" name="Picture 35"/>
+            <wp:cNvGraphicFramePr>
+              <a:graphicFrameLocks xmlns:a="http://schemas.openxmlformats.org/drawingml/2006/main" noChangeAspect="1"/>
+            </wp:cNvGraphicFramePr>
+            <a:graphic xmlns:a="http://schemas.openxmlformats.org/drawingml/2006/main">
+              <a:graphicData uri="http://schemas.openxmlformats.org/drawingml/2006/picture">
+                <pic:pic xmlns:pic="http://schemas.openxmlformats.org/drawingml/2006/picture">
+                  <pic:nvPicPr>
+                    <pic:cNvPr id="1" name=""/>
+                    <pic:cNvPicPr/>
+                  </pic:nvPicPr>
+                  <pic:blipFill>
+                    <a:blip r:embed="rId41"/>
+                    <a:stretch>
+                      <a:fillRect/>
+                    </a:stretch>
+                  </pic:blipFill>
+                  <pic:spPr>
+                    <a:xfrm>
+                      <a:off x="0" y="0"/>
+                      <a:ext cx="5731510" cy="2015490"/>
+                    </a:xfrm>
+                    <a:prstGeom prst="rect">
+                      <a:avLst/>
+                    </a:prstGeom>
+                  </pic:spPr>
+                </pic:pic>
+              </a:graphicData>
+            </a:graphic>
+          </wp:inline>
+        </w:drawing>
+      </w:r>
+    </w:p>
+    <w:p>
+      <w:r>
+        <w:t>Open it in your browser:</w:t>
+      </w:r>
+    </w:p>
+    <w:p>
+      <w:r>
+        <w:lastRenderedPageBreak/>
+        <w:drawing>
+          <wp:inline distT="0" distB="0" distL="0" distR="0" wp14:anchorId="4CA98F8E" wp14:editId="64B7556E">
+            <wp:extent cx="3884879" cy="1274844"/>
+            <wp:effectExtent l="0" t="0" r="1905" b="1905"/>
+            <wp:docPr id="36" name="Picture 36"/>
+            <wp:cNvGraphicFramePr>
+              <a:graphicFrameLocks xmlns:a="http://schemas.openxmlformats.org/drawingml/2006/main" noChangeAspect="1"/>
+            </wp:cNvGraphicFramePr>
+            <a:graphic xmlns:a="http://schemas.openxmlformats.org/drawingml/2006/main">
+              <a:graphicData uri="http://schemas.openxmlformats.org/drawingml/2006/picture">
+                <pic:pic xmlns:pic="http://schemas.openxmlformats.org/drawingml/2006/picture">
+                  <pic:nvPicPr>
+                    <pic:cNvPr id="1" name=""/>
+                    <pic:cNvPicPr/>
+                  </pic:nvPicPr>
+                  <pic:blipFill>
+                    <a:blip r:embed="rId42"/>
+                    <a:stretch>
+                      <a:fillRect/>
+                    </a:stretch>
+                  </pic:blipFill>
+                  <pic:spPr>
+                    <a:xfrm>
+                      <a:off x="0" y="0"/>
+                      <a:ext cx="3910533" cy="1283263"/>
+                    </a:xfrm>
+                    <a:prstGeom prst="rect">
+                      <a:avLst/>
+                    </a:prstGeom>
+                  </pic:spPr>
+                </pic:pic>
+              </a:graphicData>
+            </a:graphic>
+          </wp:inline>
+        </w:drawing>
+      </w:r>
+    </w:p>
+    <w:p>
+      <w:r>
+        <w:t>Delete the service and deployment:</w:t>
+      </w:r>
+    </w:p>
+    <w:p>
+      <w:pPr>
+        <w:pStyle w:val="ListParagraph"/>
+        <w:numPr>
+          <w:ilvl w:val="0"/>
+          <w:numId w:val="1"/>
+        </w:numPr>
+      </w:pPr>
+      <w:proofErr w:type="spellStart"/>
+      <w:r>
+        <w:t>kubectl</w:t>
+      </w:r>
+      <w:proofErr w:type="spellEnd"/>
+      <w:r>
+        <w:t xml:space="preserve"> delete -f </w:t>
+      </w:r>
+      <w:proofErr w:type="spellStart"/>
+      <w:r>
+        <w:t>kustomize</w:t>
+      </w:r>
+      <w:proofErr w:type="spellEnd"/>
+      <w:r>
+        <w:t>/base/microservices/data-service/</w:t>
+      </w:r>
+      <w:proofErr w:type="spellStart"/>
+      <w:r>
+        <w:t>service.yaml</w:t>
+      </w:r>
+      <w:proofErr w:type="spellEnd"/>
+    </w:p>
+    <w:p>
+      <w:pPr>
+        <w:pStyle w:val="ListParagraph"/>
+        <w:numPr>
+          <w:ilvl w:val="0"/>
+          <w:numId w:val="1"/>
+        </w:numPr>
+      </w:pPr>
+      <w:proofErr w:type="spellStart"/>
+      <w:r>
+        <w:t>kubectl</w:t>
+      </w:r>
+      <w:proofErr w:type="spellEnd"/>
+      <w:r>
+        <w:t xml:space="preserve"> delete -f </w:t>
+      </w:r>
+      <w:proofErr w:type="spellStart"/>
+      <w:r>
+        <w:t>kustomize</w:t>
+      </w:r>
+      <w:proofErr w:type="spellEnd"/>
+      <w:r>
+        <w:t>/base/microservices/data-service/</w:t>
+      </w:r>
+      <w:proofErr w:type="spellStart"/>
+      <w:r>
+        <w:t>deployment.yaml</w:t>
+      </w:r>
+      <w:proofErr w:type="spellEnd"/>
+    </w:p>
+    <w:p>
+      <w:pPr>
+        <w:rPr>
+          <w:u w:val="single"/>
+        </w:rPr>
+      </w:pPr>
+      <w:r>
+        <w:drawing>
+          <wp:inline distT="0" distB="0" distL="0" distR="0" wp14:anchorId="21A997A6" wp14:editId="5A6D10DC">
+            <wp:extent cx="5731510" cy="405130"/>
+            <wp:effectExtent l="0" t="0" r="2540" b="0"/>
+            <wp:docPr id="37" name="Picture 37"/>
+            <wp:cNvGraphicFramePr>
+              <a:graphicFrameLocks xmlns:a="http://schemas.openxmlformats.org/drawingml/2006/main" noChangeAspect="1"/>
+            </wp:cNvGraphicFramePr>
+            <a:graphic xmlns:a="http://schemas.openxmlformats.org/drawingml/2006/main">
+              <a:graphicData uri="http://schemas.openxmlformats.org/drawingml/2006/picture">
+                <pic:pic xmlns:pic="http://schemas.openxmlformats.org/drawingml/2006/picture">
+                  <pic:nvPicPr>
+                    <pic:cNvPr id="1" name=""/>
+                    <pic:cNvPicPr/>
+                  </pic:nvPicPr>
+                  <pic:blipFill>
+                    <a:blip r:embed="rId43"/>
+                    <a:stretch>
+                      <a:fillRect/>
+                    </a:stretch>
+                  </pic:blipFill>
+                  <pic:spPr>
+                    <a:xfrm>
+                      <a:off x="0" y="0"/>
+                      <a:ext cx="5731510" cy="405130"/>
+                    </a:xfrm>
+                    <a:prstGeom prst="rect">
+                      <a:avLst/>
+                    </a:prstGeom>
+                  </pic:spPr>
+                </pic:pic>
+              </a:graphicData>
+            </a:graphic>
+          </wp:inline>
+        </w:drawing>
+      </w:r>
+    </w:p>
+    <w:p/>
+    <w:p>
+      <w:r>
+        <w:t xml:space="preserve">Now we will use </w:t>
+      </w:r>
+      <w:proofErr w:type="spellStart"/>
+      <w:r>
+        <w:t>kustomize</w:t>
+      </w:r>
+      <w:proofErr w:type="spellEnd"/>
+      <w:r>
+        <w:t xml:space="preserve"> to test</w:t>
+      </w:r>
+      <w:r>
+        <w:t>:</w:t>
+      </w:r>
+    </w:p>
+    <w:p>
+      <w:r>
+        <w:t xml:space="preserve">Create your </w:t>
+      </w:r>
+      <w:proofErr w:type="spellStart"/>
+      <w:r>
+        <w:t>kustomization.yaml</w:t>
+      </w:r>
+      <w:proofErr w:type="spellEnd"/>
+      <w:r>
+        <w:t xml:space="preserve"> and create your patches:</w:t>
+      </w:r>
+    </w:p>
+    <w:p>
+      <w:r>
+        <w:drawing>
+          <wp:inline distT="0" distB="0" distL="0" distR="0" wp14:anchorId="40A53C3F" wp14:editId="25194681">
+            <wp:extent cx="3625887" cy="3075135"/>
+            <wp:effectExtent l="0" t="0" r="0" b="0"/>
+            <wp:docPr id="38" name="Picture 38"/>
+            <wp:cNvGraphicFramePr>
+              <a:graphicFrameLocks xmlns:a="http://schemas.openxmlformats.org/drawingml/2006/main" noChangeAspect="1"/>
+            </wp:cNvGraphicFramePr>
+            <a:graphic xmlns:a="http://schemas.openxmlformats.org/drawingml/2006/main">
+              <a:graphicData uri="http://schemas.openxmlformats.org/drawingml/2006/picture">
+                <pic:pic xmlns:pic="http://schemas.openxmlformats.org/drawingml/2006/picture">
+                  <pic:nvPicPr>
+                    <pic:cNvPr id="1" name=""/>
+                    <pic:cNvPicPr/>
+                  </pic:nvPicPr>
+                  <pic:blipFill>
+                    <a:blip r:embed="rId44"/>
+                    <a:stretch>
+                      <a:fillRect/>
+                    </a:stretch>
+                  </pic:blipFill>
+                  <pic:spPr>
+                    <a:xfrm>
+                      <a:off x="0" y="0"/>
+                      <a:ext cx="3635954" cy="3083673"/>
+                    </a:xfrm>
+                    <a:prstGeom prst="rect">
+                      <a:avLst/>
+                    </a:prstGeom>
+                  </pic:spPr>
+                </pic:pic>
+              </a:graphicData>
+            </a:graphic>
+          </wp:inline>
+        </w:drawing>
+      </w:r>
+    </w:p>
+    <w:p/>
+    <w:p/>
+    <w:p/>
+    <w:p/>
+    <w:p/>
+    <w:p/>
+    <w:p/>
+    <w:p>
+      <w:r>
+        <w:lastRenderedPageBreak/>
+        <w:t xml:space="preserve">Now apply the </w:t>
+      </w:r>
+      <w:proofErr w:type="spellStart"/>
+      <w:r>
+        <w:t>kustomization</w:t>
+      </w:r>
+      <w:proofErr w:type="spellEnd"/>
+      <w:r>
+        <w:t>:</w:t>
+      </w:r>
+    </w:p>
+    <w:p>
+      <w:pPr>
+        <w:pStyle w:val="ListParagraph"/>
+        <w:numPr>
+          <w:ilvl w:val="0"/>
+          <w:numId w:val="1"/>
+        </w:numPr>
+      </w:pPr>
+      <w:proofErr w:type="spellStart"/>
+      <w:r>
+        <w:t>kubectl</w:t>
+      </w:r>
+      <w:proofErr w:type="spellEnd"/>
+      <w:r>
+        <w:t xml:space="preserve"> apply -k </w:t>
+      </w:r>
+      <w:proofErr w:type="spellStart"/>
+      <w:r>
+        <w:t>kustomize</w:t>
+      </w:r>
+      <w:proofErr w:type="spellEnd"/>
+      <w:r>
+        <w:t>/overlays/dev</w:t>
+      </w:r>
+    </w:p>
+    <w:p>
+      <w:r>
+        <w:drawing>
+          <wp:inline distT="0" distB="0" distL="0" distR="0" wp14:anchorId="73AD170F" wp14:editId="205BA5F6">
+            <wp:extent cx="5731510" cy="2377440"/>
+            <wp:effectExtent l="0" t="0" r="2540" b="3810"/>
+            <wp:docPr id="39" name="Picture 39"/>
+            <wp:cNvGraphicFramePr>
+              <a:graphicFrameLocks xmlns:a="http://schemas.openxmlformats.org/drawingml/2006/main" noChangeAspect="1"/>
+            </wp:cNvGraphicFramePr>
+            <a:graphic xmlns:a="http://schemas.openxmlformats.org/drawingml/2006/main">
+              <a:graphicData uri="http://schemas.openxmlformats.org/drawingml/2006/picture">
+                <pic:pic xmlns:pic="http://schemas.openxmlformats.org/drawingml/2006/picture">
+                  <pic:nvPicPr>
+                    <pic:cNvPr id="1" name=""/>
+                    <pic:cNvPicPr/>
+                  </pic:nvPicPr>
+                  <pic:blipFill>
+                    <a:blip r:embed="rId45"/>
+                    <a:stretch>
+                      <a:fillRect/>
+                    </a:stretch>
+                  </pic:blipFill>
+                  <pic:spPr>
+                    <a:xfrm>
+                      <a:off x="0" y="0"/>
+                      <a:ext cx="5731510" cy="2377440"/>
+                    </a:xfrm>
+                    <a:prstGeom prst="rect">
+                      <a:avLst/>
+                    </a:prstGeom>
+                  </pic:spPr>
+                </pic:pic>
+              </a:graphicData>
+            </a:graphic>
+          </wp:inline>
+        </w:drawing>
+      </w:r>
+    </w:p>
+    <w:p>
+      <w:r>
+        <w:t>Verify your service, deployment and ingress(only for gateway):</w:t>
+      </w:r>
+    </w:p>
+    <w:p>
+      <w:r>
+        <w:drawing>
+          <wp:inline distT="0" distB="0" distL="0" distR="0" wp14:anchorId="40C9B94D" wp14:editId="1DBBB86C">
+            <wp:extent cx="5731510" cy="1179830"/>
+            <wp:effectExtent l="0" t="0" r="2540" b="1270"/>
+            <wp:docPr id="40" name="Picture 40"/>
+            <wp:cNvGraphicFramePr>
+              <a:graphicFrameLocks xmlns:a="http://schemas.openxmlformats.org/drawingml/2006/main" noChangeAspect="1"/>
+            </wp:cNvGraphicFramePr>
+            <a:graphic xmlns:a="http://schemas.openxmlformats.org/drawingml/2006/main">
+              <a:graphicData uri="http://schemas.openxmlformats.org/drawingml/2006/picture">
+                <pic:pic xmlns:pic="http://schemas.openxmlformats.org/drawingml/2006/picture">
+                  <pic:nvPicPr>
+                    <pic:cNvPr id="1" name=""/>
+                    <pic:cNvPicPr/>
+                  </pic:nvPicPr>
+                  <pic:blipFill>
+                    <a:blip r:embed="rId46"/>
+                    <a:stretch>
+                      <a:fillRect/>
+                    </a:stretch>
+                  </pic:blipFill>
+                  <pic:spPr>
+                    <a:xfrm>
+                      <a:off x="0" y="0"/>
+                      <a:ext cx="5731510" cy="1179830"/>
+                    </a:xfrm>
+                    <a:prstGeom prst="rect">
+                      <a:avLst/>
+                    </a:prstGeom>
+                  </pic:spPr>
+                </pic:pic>
+              </a:graphicData>
+            </a:graphic>
+          </wp:inline>
+        </w:drawing>
+      </w:r>
+    </w:p>
+    <w:p>
+      <w:r>
+        <w:drawing>
+          <wp:inline distT="0" distB="0" distL="0" distR="0" wp14:anchorId="1EFAC538" wp14:editId="7850838D">
+            <wp:extent cx="5731510" cy="1306195"/>
+            <wp:effectExtent l="0" t="0" r="2540" b="8255"/>
+            <wp:docPr id="41" name="Picture 41"/>
+            <wp:cNvGraphicFramePr>
+              <a:graphicFrameLocks xmlns:a="http://schemas.openxmlformats.org/drawingml/2006/main" noChangeAspect="1"/>
+            </wp:cNvGraphicFramePr>
+            <a:graphic xmlns:a="http://schemas.openxmlformats.org/drawingml/2006/main">
+              <a:graphicData uri="http://schemas.openxmlformats.org/drawingml/2006/picture">
+                <pic:pic xmlns:pic="http://schemas.openxmlformats.org/drawingml/2006/picture">
+                  <pic:nvPicPr>
+                    <pic:cNvPr id="1" name=""/>
+                    <pic:cNvPicPr/>
+                  </pic:nvPicPr>
+                  <pic:blipFill>
+                    <a:blip r:embed="rId47"/>
+                    <a:stretch>
+                      <a:fillRect/>
+                    </a:stretch>
+                  </pic:blipFill>
+                  <pic:spPr>
+                    <a:xfrm>
+                      <a:off x="0" y="0"/>
+                      <a:ext cx="5731510" cy="1306195"/>
+                    </a:xfrm>
+                    <a:prstGeom prst="rect">
+                      <a:avLst/>
+                    </a:prstGeom>
+                  </pic:spPr>
+                </pic:pic>
+              </a:graphicData>
+            </a:graphic>
+          </wp:inline>
+        </w:drawing>
+      </w:r>
+    </w:p>
+    <w:p>
+      <w:r>
+        <w:t>Verify your gateway ingress, svc, deploy on browser:</w:t>
+      </w:r>
+    </w:p>
+    <w:p>
+      <w:r>
+        <w:drawing>
+          <wp:inline distT="0" distB="0" distL="0" distR="0" wp14:anchorId="23A15648" wp14:editId="08B11BA1">
+            <wp:extent cx="5731510" cy="2459355"/>
+            <wp:effectExtent l="0" t="0" r="2540" b="0"/>
+            <wp:docPr id="42" name="Picture 42"/>
+            <wp:cNvGraphicFramePr>
+              <a:graphicFrameLocks xmlns:a="http://schemas.openxmlformats.org/drawingml/2006/main" noChangeAspect="1"/>
+            </wp:cNvGraphicFramePr>
+            <a:graphic xmlns:a="http://schemas.openxmlformats.org/drawingml/2006/main">
+              <a:graphicData uri="http://schemas.openxmlformats.org/drawingml/2006/picture">
+                <pic:pic xmlns:pic="http://schemas.openxmlformats.org/drawingml/2006/picture">
+                  <pic:nvPicPr>
+                    <pic:cNvPr id="1" name=""/>
+                    <pic:cNvPicPr/>
+                  </pic:nvPicPr>
+                  <pic:blipFill>
+                    <a:blip r:embed="rId48"/>
+                    <a:stretch>
+                      <a:fillRect/>
+                    </a:stretch>
+                  </pic:blipFill>
+                  <pic:spPr>
+                    <a:xfrm>
+                      <a:off x="0" y="0"/>
+                      <a:ext cx="5731510" cy="2459355"/>
+                    </a:xfrm>
+                    <a:prstGeom prst="rect">
+                      <a:avLst/>
+                    </a:prstGeom>
+                  </pic:spPr>
+                </pic:pic>
+              </a:graphicData>
+            </a:graphic>
+          </wp:inline>
+        </w:drawing>
+      </w:r>
+    </w:p>
+    <w:p>
+      <w:r>
+        <w:lastRenderedPageBreak/>
+        <w:t>Verify your data service:</w:t>
+      </w:r>
+    </w:p>
+    <w:p>
+      <w:r>
+        <w:drawing>
+          <wp:inline distT="0" distB="0" distL="0" distR="0" wp14:anchorId="1B177B02" wp14:editId="55982B0B">
+            <wp:extent cx="5731510" cy="1584325"/>
+            <wp:effectExtent l="0" t="0" r="2540" b="0"/>
+            <wp:docPr id="43" name="Picture 43"/>
+            <wp:cNvGraphicFramePr>
+              <a:graphicFrameLocks xmlns:a="http://schemas.openxmlformats.org/drawingml/2006/main" noChangeAspect="1"/>
+            </wp:cNvGraphicFramePr>
+            <a:graphic xmlns:a="http://schemas.openxmlformats.org/drawingml/2006/main">
+              <a:graphicData uri="http://schemas.openxmlformats.org/drawingml/2006/picture">
+                <pic:pic xmlns:pic="http://schemas.openxmlformats.org/drawingml/2006/picture">
+                  <pic:nvPicPr>
+                    <pic:cNvPr id="1" name=""/>
+                    <pic:cNvPicPr/>
+                  </pic:nvPicPr>
+                  <pic:blipFill>
+                    <a:blip r:embed="rId49"/>
+                    <a:stretch>
+                      <a:fillRect/>
+                    </a:stretch>
+                  </pic:blipFill>
+                  <pic:spPr>
+                    <a:xfrm>
+                      <a:off x="0" y="0"/>
+                      <a:ext cx="5731510" cy="1584325"/>
+                    </a:xfrm>
+                    <a:prstGeom prst="rect">
+                      <a:avLst/>
+                    </a:prstGeom>
+                  </pic:spPr>
+                </pic:pic>
+              </a:graphicData>
+            </a:graphic>
+          </wp:inline>
+        </w:drawing>
+      </w:r>
+    </w:p>
+    <w:p>
+      <w:r>
+        <w:t>Verify your auth-service:</w:t>
+      </w:r>
+    </w:p>
+    <w:p>
+      <w:r>
+        <w:drawing>
+          <wp:inline distT="0" distB="0" distL="0" distR="0" wp14:anchorId="099AB29C" wp14:editId="18233EC0">
+            <wp:extent cx="5731510" cy="2114550"/>
+            <wp:effectExtent l="0" t="0" r="2540" b="0"/>
+            <wp:docPr id="44" name="Picture 44"/>
+            <wp:cNvGraphicFramePr>
+              <a:graphicFrameLocks xmlns:a="http://schemas.openxmlformats.org/drawingml/2006/main" noChangeAspect="1"/>
+            </wp:cNvGraphicFramePr>
+            <a:graphic xmlns:a="http://schemas.openxmlformats.org/drawingml/2006/main">
+              <a:graphicData uri="http://schemas.openxmlformats.org/drawingml/2006/picture">
+                <pic:pic xmlns:pic="http://schemas.openxmlformats.org/drawingml/2006/picture">
+                  <pic:nvPicPr>
+                    <pic:cNvPr id="1" name=""/>
+                    <pic:cNvPicPr/>
+                  </pic:nvPicPr>
+                  <pic:blipFill>
+                    <a:blip r:embed="rId50"/>
+                    <a:stretch>
+                      <a:fillRect/>
+                    </a:stretch>
+                  </pic:blipFill>
+                  <pic:spPr>
+                    <a:xfrm>
+                      <a:off x="0" y="0"/>
+                      <a:ext cx="5731510" cy="2114550"/>
+                    </a:xfrm>
+                    <a:prstGeom prst="rect">
+                      <a:avLst/>
+                    </a:prstGeom>
+                  </pic:spPr>
+                </pic:pic>
+              </a:graphicData>
+            </a:graphic>
+          </wp:inline>
+        </w:drawing>
+      </w:r>
+    </w:p>
+    <w:p/>
+    <w:p>
+      <w:r>
+        <w:t>Now similarly, we will verify in prod:</w:t>
+      </w:r>
+    </w:p>
+    <w:p>
+      <w:r>
+        <w:t xml:space="preserve">Apply the </w:t>
+      </w:r>
+      <w:proofErr w:type="spellStart"/>
+      <w:r>
+        <w:t>kustomization</w:t>
+      </w:r>
+      <w:proofErr w:type="spellEnd"/>
+      <w:r>
+        <w:t>:</w:t>
+      </w:r>
+    </w:p>
+    <w:p>
+      <w:pPr>
+        <w:pStyle w:val="ListParagraph"/>
+        <w:numPr>
+          <w:ilvl w:val="0"/>
+          <w:numId w:val="1"/>
+        </w:numPr>
+      </w:pPr>
+      <w:proofErr w:type="spellStart"/>
+      <w:r>
+        <w:t>kubectl</w:t>
+      </w:r>
+      <w:proofErr w:type="spellEnd"/>
+      <w:r>
+        <w:t xml:space="preserve"> apply -k </w:t>
+      </w:r>
+      <w:proofErr w:type="spellStart"/>
+      <w:r>
+        <w:t>kustomize</w:t>
+      </w:r>
+      <w:proofErr w:type="spellEnd"/>
+      <w:r>
+        <w:t>/overlays/prod/</w:t>
+      </w:r>
+    </w:p>
+    <w:p>
+      <w:r>
+        <w:drawing>
+          <wp:inline distT="0" distB="0" distL="0" distR="0" wp14:anchorId="6F3547D1" wp14:editId="19D495BD">
+            <wp:extent cx="5731510" cy="995680"/>
+            <wp:effectExtent l="0" t="0" r="2540" b="0"/>
+            <wp:docPr id="46" name="Picture 46"/>
+            <wp:cNvGraphicFramePr>
+              <a:graphicFrameLocks xmlns:a="http://schemas.openxmlformats.org/drawingml/2006/main" noChangeAspect="1"/>
+            </wp:cNvGraphicFramePr>
+            <a:graphic xmlns:a="http://schemas.openxmlformats.org/drawingml/2006/main">
+              <a:graphicData uri="http://schemas.openxmlformats.org/drawingml/2006/picture">
+                <pic:pic xmlns:pic="http://schemas.openxmlformats.org/drawingml/2006/picture">
+                  <pic:nvPicPr>
+                    <pic:cNvPr id="1" name=""/>
+                    <pic:cNvPicPr/>
+                  </pic:nvPicPr>
+                  <pic:blipFill>
+                    <a:blip r:embed="rId51"/>
+                    <a:stretch>
+                      <a:fillRect/>
+                    </a:stretch>
+                  </pic:blipFill>
+                  <pic:spPr>
+                    <a:xfrm>
+                      <a:off x="0" y="0"/>
+                      <a:ext cx="5731510" cy="995680"/>
+                    </a:xfrm>
+                    <a:prstGeom prst="rect">
+                      <a:avLst/>
+                    </a:prstGeom>
+                  </pic:spPr>
+                </pic:pic>
+              </a:graphicData>
+            </a:graphic>
+          </wp:inline>
+        </w:drawing>
+      </w:r>
+    </w:p>
+    <w:p>
+      <w:r>
+        <w:t>Verify your ingress, svc, deploy, pods:</w:t>
+      </w:r>
+    </w:p>
+    <w:p>
+      <w:r>
+        <w:drawing>
+          <wp:inline distT="0" distB="0" distL="0" distR="0" wp14:anchorId="3B5DEDA5" wp14:editId="28E3F163">
+            <wp:extent cx="5731510" cy="1480820"/>
+            <wp:effectExtent l="0" t="0" r="2540" b="5080"/>
+            <wp:docPr id="47" name="Picture 47"/>
+            <wp:cNvGraphicFramePr>
+              <a:graphicFrameLocks xmlns:a="http://schemas.openxmlformats.org/drawingml/2006/main" noChangeAspect="1"/>
+            </wp:cNvGraphicFramePr>
+            <a:graphic xmlns:a="http://schemas.openxmlformats.org/drawingml/2006/main">
+              <a:graphicData uri="http://schemas.openxmlformats.org/drawingml/2006/picture">
+                <pic:pic xmlns:pic="http://schemas.openxmlformats.org/drawingml/2006/picture">
+                  <pic:nvPicPr>
+                    <pic:cNvPr id="1" name=""/>
+                    <pic:cNvPicPr/>
+                  </pic:nvPicPr>
+                  <pic:blipFill>
+                    <a:blip r:embed="rId52"/>
+                    <a:stretch>
+                      <a:fillRect/>
+                    </a:stretch>
+                  </pic:blipFill>
+                  <pic:spPr>
+                    <a:xfrm>
+                      <a:off x="0" y="0"/>
+                      <a:ext cx="5731510" cy="1480820"/>
+                    </a:xfrm>
+                    <a:prstGeom prst="rect">
+                      <a:avLst/>
+                    </a:prstGeom>
+                  </pic:spPr>
+                </pic:pic>
+              </a:graphicData>
+            </a:graphic>
+          </wp:inline>
+        </w:drawing>
+      </w:r>
+    </w:p>
+    <w:p>
+      <w:r>
+        <w:lastRenderedPageBreak/>
+        <w:drawing>
+          <wp:inline distT="0" distB="0" distL="0" distR="0" wp14:anchorId="78E76ECF" wp14:editId="3B7CEC5B">
+            <wp:extent cx="5731510" cy="433070"/>
+            <wp:effectExtent l="0" t="0" r="2540" b="5080"/>
+            <wp:docPr id="48" name="Picture 48"/>
+            <wp:cNvGraphicFramePr>
+              <a:graphicFrameLocks xmlns:a="http://schemas.openxmlformats.org/drawingml/2006/main" noChangeAspect="1"/>
+            </wp:cNvGraphicFramePr>
+            <a:graphic xmlns:a="http://schemas.openxmlformats.org/drawingml/2006/main">
+              <a:graphicData uri="http://schemas.openxmlformats.org/drawingml/2006/picture">
+                <pic:pic xmlns:pic="http://schemas.openxmlformats.org/drawingml/2006/picture">
+                  <pic:nvPicPr>
+                    <pic:cNvPr id="1" name=""/>
+                    <pic:cNvPicPr/>
+                  </pic:nvPicPr>
+                  <pic:blipFill>
+                    <a:blip r:embed="rId53"/>
+                    <a:stretch>
+                      <a:fillRect/>
+                    </a:stretch>
+                  </pic:blipFill>
+                  <pic:spPr>
+                    <a:xfrm>
+                      <a:off x="0" y="0"/>
+                      <a:ext cx="5731510" cy="433070"/>
+                    </a:xfrm>
+                    <a:prstGeom prst="rect">
+                      <a:avLst/>
+                    </a:prstGeom>
+                  </pic:spPr>
+                </pic:pic>
+              </a:graphicData>
+            </a:graphic>
+          </wp:inline>
+        </w:drawing>
+      </w:r>
+    </w:p>
+    <w:p>
+      <w:r>
+        <w:drawing>
+          <wp:inline distT="0" distB="0" distL="0" distR="0" wp14:anchorId="7D90C305" wp14:editId="6048EEB4">
+            <wp:extent cx="5731510" cy="2224405"/>
+            <wp:effectExtent l="0" t="0" r="2540" b="4445"/>
+            <wp:docPr id="49" name="Picture 49"/>
+            <wp:cNvGraphicFramePr>
+              <a:graphicFrameLocks xmlns:a="http://schemas.openxmlformats.org/drawingml/2006/main" noChangeAspect="1"/>
+            </wp:cNvGraphicFramePr>
+            <a:graphic xmlns:a="http://schemas.openxmlformats.org/drawingml/2006/main">
+              <a:graphicData uri="http://schemas.openxmlformats.org/drawingml/2006/picture">
+                <pic:pic xmlns:pic="http://schemas.openxmlformats.org/drawingml/2006/picture">
+                  <pic:nvPicPr>
+                    <pic:cNvPr id="1" name=""/>
+                    <pic:cNvPicPr/>
+                  </pic:nvPicPr>
+                  <pic:blipFill>
+                    <a:blip r:embed="rId54"/>
+                    <a:stretch>
+                      <a:fillRect/>
+                    </a:stretch>
+                  </pic:blipFill>
+                  <pic:spPr>
+                    <a:xfrm>
+                      <a:off x="0" y="0"/>
+                      <a:ext cx="5731510" cy="2224405"/>
+                    </a:xfrm>
+                    <a:prstGeom prst="rect">
+                      <a:avLst/>
+                    </a:prstGeom>
+                  </pic:spPr>
+                </pic:pic>
+              </a:graphicData>
+            </a:graphic>
+          </wp:inline>
+        </w:drawing>
+      </w:r>
+    </w:p>
+    <w:p/>
+    <w:p>
+      <w:r>
+        <w:t xml:space="preserve">Visible in browser as ingress interacting with service with </w:t>
+      </w:r>
+      <w:proofErr w:type="spellStart"/>
+      <w:r>
+        <w:t>clusterIP</w:t>
+      </w:r>
+      <w:proofErr w:type="spellEnd"/>
+      <w:r>
+        <w:t xml:space="preserve"> mode and to prod-</w:t>
+      </w:r>
+      <w:proofErr w:type="spellStart"/>
+      <w:r>
+        <w:t>faraz</w:t>
+      </w:r>
+      <w:proofErr w:type="spellEnd"/>
+      <w:r>
+        <w:t>-gateway-deploy deployment</w:t>
+      </w:r>
+      <w:r>
+        <w:t>:</w:t>
+      </w:r>
+    </w:p>
+    <w:p>
+      <w:r>
+        <w:drawing>
+          <wp:inline distT="0" distB="0" distL="0" distR="0" wp14:anchorId="3CA30546" wp14:editId="33DA4065">
+            <wp:extent cx="5731510" cy="2432685"/>
+            <wp:effectExtent l="0" t="0" r="2540" b="5715"/>
+            <wp:docPr id="45" name="Picture 45"/>
+            <wp:cNvGraphicFramePr>
+              <a:graphicFrameLocks xmlns:a="http://schemas.openxmlformats.org/drawingml/2006/main" noChangeAspect="1"/>
+            </wp:cNvGraphicFramePr>
+            <a:graphic xmlns:a="http://schemas.openxmlformats.org/drawingml/2006/main">
+              <a:graphicData uri="http://schemas.openxmlformats.org/drawingml/2006/picture">
+                <pic:pic xmlns:pic="http://schemas.openxmlformats.org/drawingml/2006/picture">
+                  <pic:nvPicPr>
+                    <pic:cNvPr id="1" name=""/>
+                    <pic:cNvPicPr/>
+                  </pic:nvPicPr>
+                  <pic:blipFill>
+                    <a:blip r:embed="rId55"/>
+                    <a:stretch>
+                      <a:fillRect/>
+                    </a:stretch>
+                  </pic:blipFill>
+                  <pic:spPr>
+                    <a:xfrm>
+                      <a:off x="0" y="0"/>
+                      <a:ext cx="5731510" cy="2432685"/>
+                    </a:xfrm>
+                    <a:prstGeom prst="rect">
+                      <a:avLst/>
+                    </a:prstGeom>
+                  </pic:spPr>
+                </pic:pic>
+              </a:graphicData>
+            </a:graphic>
+          </wp:inline>
+        </w:drawing>
+      </w:r>
+    </w:p>
+    <w:p/>
+    <w:p/>
+    <w:p/>
+    <w:p/>
+    <w:p/>
+    <w:p/>
+    <w:p/>
+    <w:p/>
+    <w:p/>
+    <w:p>
+      <w:r>
+        <w:lastRenderedPageBreak/>
+        <w:t>Using port forwarding to verify auth-service and data-service:</w:t>
+      </w:r>
+    </w:p>
+    <w:p>
+      <w:pPr>
+        <w:pStyle w:val="ListParagraph"/>
+        <w:numPr>
+          <w:ilvl w:val="0"/>
+          <w:numId w:val="1"/>
+        </w:numPr>
+      </w:pPr>
+      <w:proofErr w:type="spellStart"/>
+      <w:r>
+        <w:t>kubectl</w:t>
+      </w:r>
+      <w:proofErr w:type="spellEnd"/>
+      <w:r>
+        <w:t xml:space="preserve"> port-forward svc/prod-</w:t>
+      </w:r>
+      <w:proofErr w:type="spellStart"/>
+      <w:r>
+        <w:t>faraz</w:t>
+      </w:r>
+      <w:proofErr w:type="spellEnd"/>
+      <w:r>
+        <w:t>-auth-service-svc 8081:80 -n system</w:t>
+      </w:r>
+    </w:p>
+    <w:p>
+      <w:r>
+        <w:drawing>
+          <wp:inline distT="0" distB="0" distL="0" distR="0" wp14:anchorId="64D5BF45" wp14:editId="3E50C4B3">
+            <wp:extent cx="5731510" cy="1078865"/>
+            <wp:effectExtent l="0" t="0" r="2540" b="6985"/>
+            <wp:docPr id="50" name="Picture 50"/>
+            <wp:cNvGraphicFramePr>
+              <a:graphicFrameLocks xmlns:a="http://schemas.openxmlformats.org/drawingml/2006/main" noChangeAspect="1"/>
+            </wp:cNvGraphicFramePr>
+            <a:graphic xmlns:a="http://schemas.openxmlformats.org/drawingml/2006/main">
+              <a:graphicData uri="http://schemas.openxmlformats.org/drawingml/2006/picture">
+                <pic:pic xmlns:pic="http://schemas.openxmlformats.org/drawingml/2006/picture">
+                  <pic:nvPicPr>
+                    <pic:cNvPr id="1" name=""/>
+                    <pic:cNvPicPr/>
+                  </pic:nvPicPr>
+                  <pic:blipFill>
+                    <a:blip r:embed="rId56"/>
+                    <a:stretch>
+                      <a:fillRect/>
+                    </a:stretch>
+                  </pic:blipFill>
+                  <pic:spPr>
+                    <a:xfrm>
+                      <a:off x="0" y="0"/>
+                      <a:ext cx="5731510" cy="1078865"/>
+                    </a:xfrm>
+                    <a:prstGeom prst="rect">
+                      <a:avLst/>
+                    </a:prstGeom>
+                  </pic:spPr>
+                </pic:pic>
+              </a:graphicData>
+            </a:graphic>
+          </wp:inline>
+        </w:drawing>
+      </w:r>
+    </w:p>
+    <w:p>
+      <w:r>
+        <w:drawing>
+          <wp:inline distT="0" distB="0" distL="0" distR="0" wp14:anchorId="2A2AF48E" wp14:editId="781DB0E2">
+            <wp:extent cx="5731510" cy="2947670"/>
+            <wp:effectExtent l="0" t="0" r="2540" b="5080"/>
+            <wp:docPr id="51" name="Picture 51"/>
+            <wp:cNvGraphicFramePr>
+              <a:graphicFrameLocks xmlns:a="http://schemas.openxmlformats.org/drawingml/2006/main" noChangeAspect="1"/>
+            </wp:cNvGraphicFramePr>
+            <a:graphic xmlns:a="http://schemas.openxmlformats.org/drawingml/2006/main">
+              <a:graphicData uri="http://schemas.openxmlformats.org/drawingml/2006/picture">
+                <pic:pic xmlns:pic="http://schemas.openxmlformats.org/drawingml/2006/picture">
+                  <pic:nvPicPr>
+                    <pic:cNvPr id="1" name=""/>
+                    <pic:cNvPicPr/>
+                  </pic:nvPicPr>
+                  <pic:blipFill>
+                    <a:blip r:embed="rId57"/>
+                    <a:stretch>
+                      <a:fillRect/>
+                    </a:stretch>
+                  </pic:blipFill>
+                  <pic:spPr>
+                    <a:xfrm>
+                      <a:off x="0" y="0"/>
+                      <a:ext cx="5731510" cy="2947670"/>
+                    </a:xfrm>
+                    <a:prstGeom prst="rect">
+                      <a:avLst/>
+                    </a:prstGeom>
+                  </pic:spPr>
+                </pic:pic>
+              </a:graphicData>
+            </a:graphic>
+          </wp:inline>
+        </w:drawing>
+      </w:r>
+    </w:p>
+    <w:p/>
+    <w:p>
+      <w:pPr>
+        <w:pStyle w:val="ListParagraph"/>
+        <w:numPr>
+          <w:ilvl w:val="0"/>
+          <w:numId w:val="1"/>
+        </w:numPr>
+      </w:pPr>
+      <w:proofErr w:type="spellStart"/>
+      <w:r>
+        <w:t>kubectl</w:t>
+      </w:r>
+      <w:proofErr w:type="spellEnd"/>
+      <w:r>
+        <w:t xml:space="preserve"> port-forward svc/prod-</w:t>
+      </w:r>
+      <w:proofErr w:type="spellStart"/>
+      <w:r>
+        <w:t>faraz</w:t>
+      </w:r>
+      <w:proofErr w:type="spellEnd"/>
+      <w:r>
+        <w:t>-data-service-svc 8082:5678 -n system</w:t>
+      </w:r>
+    </w:p>
+    <w:p>
+      <w:r>
+        <w:drawing>
+          <wp:inline distT="0" distB="0" distL="0" distR="0" wp14:anchorId="7E957061" wp14:editId="0AFDDF5B">
+            <wp:extent cx="5731510" cy="565150"/>
+            <wp:effectExtent l="0" t="0" r="2540" b="6350"/>
+            <wp:docPr id="53" name="Picture 53"/>
+            <wp:cNvGraphicFramePr>
+              <a:graphicFrameLocks xmlns:a="http://schemas.openxmlformats.org/drawingml/2006/main" noChangeAspect="1"/>
+            </wp:cNvGraphicFramePr>
+            <a:graphic xmlns:a="http://schemas.openxmlformats.org/drawingml/2006/main">
+              <a:graphicData uri="http://schemas.openxmlformats.org/drawingml/2006/picture">
+                <pic:pic xmlns:pic="http://schemas.openxmlformats.org/drawingml/2006/picture">
+                  <pic:nvPicPr>
+                    <pic:cNvPr id="1" name=""/>
+                    <pic:cNvPicPr/>
+                  </pic:nvPicPr>
+                  <pic:blipFill>
+                    <a:blip r:embed="rId58"/>
+                    <a:stretch>
+                      <a:fillRect/>
+                    </a:stretch>
+                  </pic:blipFill>
+                  <pic:spPr>
+                    <a:xfrm>
+                      <a:off x="0" y="0"/>
+                      <a:ext cx="5731510" cy="565150"/>
+                    </a:xfrm>
+                    <a:prstGeom prst="rect">
+                      <a:avLst/>
+                    </a:prstGeom>
+                  </pic:spPr>
+                </pic:pic>
+              </a:graphicData>
+            </a:graphic>
+          </wp:inline>
+        </w:drawing>
+      </w:r>
+    </w:p>
+    <w:p>
+      <w:r>
+        <w:drawing>
+          <wp:inline distT="0" distB="0" distL="0" distR="0" wp14:anchorId="400A463E" wp14:editId="097E0D35">
+            <wp:extent cx="5731510" cy="1478915"/>
+            <wp:effectExtent l="0" t="0" r="2540" b="6985"/>
+            <wp:docPr id="52" name="Picture 52"/>
+            <wp:cNvGraphicFramePr>
+              <a:graphicFrameLocks xmlns:a="http://schemas.openxmlformats.org/drawingml/2006/main" noChangeAspect="1"/>
+            </wp:cNvGraphicFramePr>
+            <a:graphic xmlns:a="http://schemas.openxmlformats.org/drawingml/2006/main">
+              <a:graphicData uri="http://schemas.openxmlformats.org/drawingml/2006/picture">
+                <pic:pic xmlns:pic="http://schemas.openxmlformats.org/drawingml/2006/picture">
+                  <pic:nvPicPr>
+                    <pic:cNvPr id="1" name=""/>
+                    <pic:cNvPicPr/>
+                  </pic:nvPicPr>
+                  <pic:blipFill>
+                    <a:blip r:embed="rId59"/>
+                    <a:stretch>
+                      <a:fillRect/>
+                    </a:stretch>
+                  </pic:blipFill>
+                  <pic:spPr>
+                    <a:xfrm>
+                      <a:off x="0" y="0"/>
+                      <a:ext cx="5731510" cy="1478915"/>
+                    </a:xfrm>
+                    <a:prstGeom prst="rect">
+                      <a:avLst/>
+                    </a:prstGeom>
+                  </pic:spPr>
+                </pic:pic>
+              </a:graphicData>
+            </a:graphic>
+          </wp:inline>
+        </w:drawing>
+      </w:r>
+      <w:bookmarkStart w:id="0" w:name="_GoBack"/>
+      <w:bookmarkEnd w:id="0"/>
+    </w:p>
+    <w:p/>
     <w:sectPr>
       <w:pgSz w:w="11906" w:h="16838"/>
       <w:pgMar w:top="1440" w:right="1440" w:bottom="1440" w:left="1440" w:header="708" w:footer="708" w:gutter="0"/>
@@ -1567,6 +4373,155 @@
 <file path=word/numbering.xml><?xml version="1.0" encoding="utf-8"?>
 <w:numbering xmlns:wpc="http://schemas.microsoft.com/office/word/2010/wordprocessingCanvas" xmlns:cx="http://schemas.microsoft.com/office/drawing/2014/chartex" xmlns:cx1="http://schemas.microsoft.com/office/drawing/2015/9/8/chartex" xmlns:cx2="http://schemas.microsoft.com/office/drawing/2015/10/21/chartex" xmlns:cx3="http://schemas.microsoft.com/office/drawing/2016/5/9/chartex" xmlns:cx4="http://schemas.microsoft.com/office/drawing/2016/5/10/chartex" xmlns:cx5="http://schemas.microsoft.com/office/drawing/2016/5/11/chartex" xmlns:cx6="http://schemas.microsoft.com/office/drawing/2016/5/12/chartex" xmlns:cx7="http://schemas.microsoft.com/office/drawing/2016/5/13/chartex" xmlns:cx8="http://schemas.microsoft.com/office/drawing/2016/5/14/chartex" xmlns:mc="http://schemas.openxmlformats.org/markup-compatibility/2006" xmlns:aink="http://schemas.microsoft.com/office/drawing/2016/ink" xmlns:am3d="http://schemas.microsoft.com/office/drawing/2017/model3d" xmlns:o="urn:schemas-microsoft-com:office:office" xmlns:r="http://schemas.openxmlformats.org/officeDocument/2006/relationships" xmlns:m="http://schemas.openxmlformats.org/officeDocument/2006/math" xmlns:v="urn:schemas-microsoft-com:vml" xmlns:wp14="http://schemas.microsoft.com/office/word/2010/wordprocessingDrawing" xmlns:wp="http://schemas.openxmlformats.org/drawingml/2006/wordprocessingDrawing" xmlns:w10="urn:schemas-microsoft-com:office:word" xmlns:w="http://schemas.openxmlformats.org/wordprocessingml/2006/main" xmlns:w14="http://schemas.microsoft.com/office/word/2010/wordml" xmlns:w15="http://schemas.microsoft.com/office/word/2012/wordml" xmlns:w16cid="http://schemas.microsoft.com/office/word/2016/wordml/cid" xmlns:w16se="http://schemas.microsoft.com/office/word/2015/wordml/symex" xmlns:wpg="http://schemas.microsoft.com/office/word/2010/wordprocessingGroup" xmlns:wpi="http://schemas.microsoft.com/office/word/2010/wordprocessingInk" xmlns:wne="http://schemas.microsoft.com/office/word/2006/wordml" xmlns:wps="http://schemas.microsoft.com/office/word/2010/wordprocessingShape" mc:Ignorable="w14 w15 w16se w16cid wp14">
   <w:abstractNum w:abstractNumId="0" w15:restartNumberingAfterBreak="0">
+    <w:nsid w:val="1D9E6A49"/>
+    <w:multiLevelType w:val="multilevel"/>
+    <w:tmpl w:val="5F940902"/>
+    <w:lvl w:ilvl="0">
+      <w:start w:val="1"/>
+      <w:numFmt w:val="bullet"/>
+      <w:lvlText w:val=""/>
+      <w:lvlJc w:val="left"/>
+      <w:pPr>
+        <w:tabs>
+          <w:tab w:val="num" w:pos="720"/>
+        </w:tabs>
+        <w:ind w:left="720" w:hanging="360"/>
+      </w:pPr>
+      <w:rPr>
+        <w:rFonts w:ascii="Symbol" w:hAnsi="Symbol" w:hint="default"/>
+        <w:sz w:val="20"/>
+      </w:rPr>
+    </w:lvl>
+    <w:lvl w:ilvl="1" w:tentative="1">
+      <w:start w:val="1"/>
+      <w:numFmt w:val="bullet"/>
+      <w:lvlText w:val="o"/>
+      <w:lvlJc w:val="left"/>
+      <w:pPr>
+        <w:tabs>
+          <w:tab w:val="num" w:pos="1440"/>
+        </w:tabs>
+        <w:ind w:left="1440" w:hanging="360"/>
+      </w:pPr>
+      <w:rPr>
+        <w:rFonts w:ascii="Courier New" w:hAnsi="Courier New" w:hint="default"/>
+        <w:sz w:val="20"/>
+      </w:rPr>
+    </w:lvl>
+    <w:lvl w:ilvl="2" w:tentative="1">
+      <w:start w:val="1"/>
+      <w:numFmt w:val="bullet"/>
+      <w:lvlText w:val=""/>
+      <w:lvlJc w:val="left"/>
+      <w:pPr>
+        <w:tabs>
+          <w:tab w:val="num" w:pos="2160"/>
+        </w:tabs>
+        <w:ind w:left="2160" w:hanging="360"/>
+      </w:pPr>
+      <w:rPr>
+        <w:rFonts w:ascii="Wingdings" w:hAnsi="Wingdings" w:hint="default"/>
+        <w:sz w:val="20"/>
+      </w:rPr>
+    </w:lvl>
+    <w:lvl w:ilvl="3" w:tentative="1">
+      <w:start w:val="1"/>
+      <w:numFmt w:val="bullet"/>
+      <w:lvlText w:val=""/>
+      <w:lvlJc w:val="left"/>
+      <w:pPr>
+        <w:tabs>
+          <w:tab w:val="num" w:pos="2880"/>
+        </w:tabs>
+        <w:ind w:left="2880" w:hanging="360"/>
+      </w:pPr>
+      <w:rPr>
+        <w:rFonts w:ascii="Wingdings" w:hAnsi="Wingdings" w:hint="default"/>
+        <w:sz w:val="20"/>
+      </w:rPr>
+    </w:lvl>
+    <w:lvl w:ilvl="4" w:tentative="1">
+      <w:start w:val="1"/>
+      <w:numFmt w:val="bullet"/>
+      <w:lvlText w:val=""/>
+      <w:lvlJc w:val="left"/>
+      <w:pPr>
+        <w:tabs>
+          <w:tab w:val="num" w:pos="3600"/>
+        </w:tabs>
+        <w:ind w:left="3600" w:hanging="360"/>
+      </w:pPr>
+      <w:rPr>
+        <w:rFonts w:ascii="Wingdings" w:hAnsi="Wingdings" w:hint="default"/>
+        <w:sz w:val="20"/>
+      </w:rPr>
+    </w:lvl>
+    <w:lvl w:ilvl="5" w:tentative="1">
+      <w:start w:val="1"/>
+      <w:numFmt w:val="bullet"/>
+      <w:lvlText w:val=""/>
+      <w:lvlJc w:val="left"/>
+      <w:pPr>
+        <w:tabs>
+          <w:tab w:val="num" w:pos="4320"/>
+        </w:tabs>
+        <w:ind w:left="4320" w:hanging="360"/>
+      </w:pPr>
+      <w:rPr>
+        <w:rFonts w:ascii="Wingdings" w:hAnsi="Wingdings" w:hint="default"/>
+        <w:sz w:val="20"/>
+      </w:rPr>
+    </w:lvl>
+    <w:lvl w:ilvl="6" w:tentative="1">
+      <w:start w:val="1"/>
+      <w:numFmt w:val="bullet"/>
+      <w:lvlText w:val=""/>
+      <w:lvlJc w:val="left"/>
+      <w:pPr>
+        <w:tabs>
+          <w:tab w:val="num" w:pos="5040"/>
+        </w:tabs>
+        <w:ind w:left="5040" w:hanging="360"/>
+      </w:pPr>
+      <w:rPr>
+        <w:rFonts w:ascii="Wingdings" w:hAnsi="Wingdings" w:hint="default"/>
+        <w:sz w:val="20"/>
+      </w:rPr>
+    </w:lvl>
+    <w:lvl w:ilvl="7" w:tentative="1">
+      <w:start w:val="1"/>
+      <w:numFmt w:val="bullet"/>
+      <w:lvlText w:val=""/>
+      <w:lvlJc w:val="left"/>
+      <w:pPr>
+        <w:tabs>
+          <w:tab w:val="num" w:pos="5760"/>
+        </w:tabs>
+        <w:ind w:left="5760" w:hanging="360"/>
+      </w:pPr>
+      <w:rPr>
+        <w:rFonts w:ascii="Wingdings" w:hAnsi="Wingdings" w:hint="default"/>
+        <w:sz w:val="20"/>
+      </w:rPr>
+    </w:lvl>
+    <w:lvl w:ilvl="8" w:tentative="1">
+      <w:start w:val="1"/>
+      <w:numFmt w:val="bullet"/>
+      <w:lvlText w:val=""/>
+      <w:lvlJc w:val="left"/>
+      <w:pPr>
+        <w:tabs>
+          <w:tab w:val="num" w:pos="6480"/>
+        </w:tabs>
+        <w:ind w:left="6480" w:hanging="360"/>
+      </w:pPr>
+      <w:rPr>
+        <w:rFonts w:ascii="Wingdings" w:hAnsi="Wingdings" w:hint="default"/>
+        <w:sz w:val="20"/>
+      </w:rPr>
+    </w:lvl>
+  </w:abstractNum>
+  <w:abstractNum w:abstractNumId="1" w15:restartNumberingAfterBreak="0">
     <w:nsid w:val="42BE3D63"/>
     <w:multiLevelType w:val="hybridMultilevel"/>
     <w:tmpl w:val="0A5A7F68"/>
@@ -1581,7 +4536,7 @@
         <w:rFonts w:ascii="Calibri" w:eastAsiaTheme="minorHAnsi" w:hAnsi="Calibri" w:cs="Calibri" w:hint="default"/>
       </w:rPr>
     </w:lvl>
-    <w:lvl w:ilvl="1" w:tplc="40090003" w:tentative="1">
+    <w:lvl w:ilvl="1" w:tplc="40090003">
       <w:start w:val="1"/>
       <w:numFmt w:val="bullet"/>
       <w:lvlText w:val="o"/>
@@ -1679,6 +4634,9 @@
     </w:lvl>
   </w:abstractNum>
   <w:num w:numId="1">
+    <w:abstractNumId w:val="1"/>
+  </w:num>
+  <w:num w:numId="2">
     <w:abstractNumId w:val="0"/>
   </w:num>
 </w:numbering>
@@ -2082,10 +5040,29 @@
     <w:name w:val="Normal"/>
     <w:qFormat/>
   </w:style>
+  <w:style w:type="paragraph" w:styleId="Heading3">
+    <w:name w:val="heading 3"/>
+    <w:basedOn w:val="Normal"/>
+    <w:link w:val="Heading3Char"/>
+    <w:uiPriority w:val="9"/>
+    <w:qFormat/>
+    <w:rsid w:val="00F50819"/>
+    <w:pPr>
+      <w:spacing w:before="100" w:beforeAutospacing="1" w:after="100" w:afterAutospacing="1" w:line="240" w:lineRule="auto"/>
+      <w:outlineLvl w:val="2"/>
+    </w:pPr>
+    <w:rPr>
+      <w:rFonts w:ascii="Times New Roman" w:eastAsia="Times New Roman" w:hAnsi="Times New Roman" w:cs="Times New Roman"/>
+      <w:b/>
+      <w:bCs/>
+      <w:sz w:val="27"/>
+      <w:szCs w:val="27"/>
+      <w:lang w:eastAsia="en-IN"/>
+    </w:rPr>
+  </w:style>
   <w:style w:type="character" w:default="1" w:styleId="DefaultParagraphFont">
     <w:name w:val="Default Paragraph Font"/>
     <w:uiPriority w:val="1"/>
-    <w:semiHidden/>
     <w:unhideWhenUsed/>
   </w:style>
   <w:style w:type="table" w:default="1" w:styleId="TableNormal">
@@ -2141,6 +5118,21 @@
     <w:rPr>
       <w:color w:val="605E5C"/>
       <w:shd w:val="clear" w:color="auto" w:fill="E1DFDD"/>
+    </w:rPr>
+  </w:style>
+  <w:style w:type="character" w:customStyle="1" w:styleId="Heading3Char">
+    <w:name w:val="Heading 3 Char"/>
+    <w:basedOn w:val="DefaultParagraphFont"/>
+    <w:link w:val="Heading3"/>
+    <w:uiPriority w:val="9"/>
+    <w:rsid w:val="00F50819"/>
+    <w:rPr>
+      <w:rFonts w:ascii="Times New Roman" w:eastAsia="Times New Roman" w:hAnsi="Times New Roman" w:cs="Times New Roman"/>
+      <w:b/>
+      <w:bCs/>
+      <w:sz w:val="27"/>
+      <w:szCs w:val="27"/>
+      <w:lang w:eastAsia="en-IN"/>
     </w:rPr>
   </w:style>
 </w:styles>

</xml_diff>

<commit_message>
Updated screenshots and increased cpu and memory of minikube cluster
</commit_message>
<xml_diff>
--- a/Screenshots for Readme.md/Walkthrough.docx
+++ b/Screenshots for Readme.md/Walkthrough.docx
@@ -119,76 +119,11 @@
     </w:p>
     <w:p>
       <w:r>
-        <w:t xml:space="preserve">Start your </w:t>
-      </w:r>
-      <w:proofErr w:type="spellStart"/>
-      <w:r>
-        <w:t>minikube</w:t>
-      </w:r>
-      <w:proofErr w:type="spellEnd"/>
-      <w:r>
-        <w:t xml:space="preserve"> cluster:</w:t>
-      </w:r>
-    </w:p>
-    <w:p>
-      <w:pPr>
-        <w:pStyle w:val="ListParagraph"/>
-        <w:numPr>
-          <w:ilvl w:val="0"/>
-          <w:numId w:val="1"/>
-        </w:numPr>
-      </w:pPr>
-      <w:proofErr w:type="spellStart"/>
-      <w:r>
-        <w:t>minikube</w:t>
-      </w:r>
-      <w:proofErr w:type="spellEnd"/>
-      <w:r>
-        <w:t xml:space="preserve"> start --driver=</w:t>
-      </w:r>
-      <w:proofErr w:type="spellStart"/>
-      <w:r>
-        <w:t>virtualbox</w:t>
-      </w:r>
-      <w:proofErr w:type="spellEnd"/>
-      <w:r>
-        <w:t xml:space="preserve"> --</w:t>
-      </w:r>
-      <w:proofErr w:type="spellStart"/>
-      <w:r>
-        <w:t>cpus</w:t>
-      </w:r>
-      <w:proofErr w:type="spellEnd"/>
-      <w:r>
-        <w:t>=2 --memory=4096 --addons=</w:t>
-      </w:r>
-      <w:proofErr w:type="spellStart"/>
-      <w:r>
-        <w:t>ingress,metrics</w:t>
-      </w:r>
-      <w:proofErr w:type="spellEnd"/>
-      <w:r>
-        <w:t>-server --no-</w:t>
-      </w:r>
-      <w:proofErr w:type="spellStart"/>
-      <w:r>
-        <w:t>vtx</w:t>
-      </w:r>
-      <w:proofErr w:type="spellEnd"/>
-      <w:r>
-        <w:t>-check</w:t>
-      </w:r>
-    </w:p>
-    <w:p>
-      <w:r>
-        <w:rPr>
-          <w:noProof/>
-        </w:rPr>
         <w:drawing>
-          <wp:inline distT="0" distB="0" distL="0" distR="0" wp14:anchorId="1616AEBF" wp14:editId="05EFBCC0">
-            <wp:extent cx="5731510" cy="944880"/>
-            <wp:effectExtent l="0" t="0" r="2540" b="7620"/>
-            <wp:docPr id="2" name="Picture 2"/>
+          <wp:inline distT="0" distB="0" distL="0" distR="0" wp14:anchorId="0659177F" wp14:editId="6F734AEE">
+            <wp:extent cx="5731510" cy="509905"/>
+            <wp:effectExtent l="0" t="0" r="2540" b="4445"/>
+            <wp:docPr id="56" name="Picture 56"/>
             <wp:cNvGraphicFramePr>
               <a:graphicFrameLocks xmlns:a="http://schemas.openxmlformats.org/drawingml/2006/main" noChangeAspect="1"/>
             </wp:cNvGraphicFramePr>
@@ -208,7 +143,7 @@
                   <pic:spPr>
                     <a:xfrm>
                       <a:off x="0" y="0"/>
-                      <a:ext cx="5731510" cy="944880"/>
+                      <a:ext cx="5731510" cy="509905"/>
                     </a:xfrm>
                     <a:prstGeom prst="rect">
                       <a:avLst/>
@@ -223,7 +158,7 @@
     </w:p>
     <w:p>
       <w:r>
-        <w:t xml:space="preserve">Check the status of </w:t>
+        <w:t xml:space="preserve">Start your </w:t>
       </w:r>
       <w:proofErr w:type="spellStart"/>
       <w:r>
@@ -248,19 +183,48 @@
       </w:r>
       <w:proofErr w:type="spellEnd"/>
       <w:r>
-        <w:t xml:space="preserve"> status</w:t>
-      </w:r>
-    </w:p>
-    <w:p>
-      <w:r>
-        <w:rPr>
-          <w:noProof/>
-        </w:rPr>
+        <w:t xml:space="preserve"> start --driver=</w:t>
+      </w:r>
+      <w:proofErr w:type="spellStart"/>
+      <w:r>
+        <w:t>virtualbox</w:t>
+      </w:r>
+      <w:proofErr w:type="spellEnd"/>
+      <w:r>
+        <w:t xml:space="preserve"> --</w:t>
+      </w:r>
+      <w:proofErr w:type="spellStart"/>
+      <w:r>
+        <w:t>cpus</w:t>
+      </w:r>
+      <w:proofErr w:type="spellEnd"/>
+      <w:r>
+        <w:t>=4 --memory=8192 --addons=</w:t>
+      </w:r>
+      <w:proofErr w:type="spellStart"/>
+      <w:r>
+        <w:t>ingress,metrics</w:t>
+      </w:r>
+      <w:proofErr w:type="spellEnd"/>
+      <w:r>
+        <w:t>-server --no-</w:t>
+      </w:r>
+      <w:proofErr w:type="spellStart"/>
+      <w:r>
+        <w:t>vtx</w:t>
+      </w:r>
+      <w:proofErr w:type="spellEnd"/>
+      <w:r>
+        <w:t>-check</w:t>
+      </w:r>
+    </w:p>
+    <w:p>
+      <w:r>
         <w:drawing>
-          <wp:inline distT="0" distB="0" distL="0" distR="0" wp14:anchorId="7F813915" wp14:editId="23FD0109">
-            <wp:extent cx="5731510" cy="983615"/>
-            <wp:effectExtent l="0" t="0" r="2540" b="6985"/>
-            <wp:docPr id="4" name="Picture 4"/>
+          <wp:inline distT="0" distB="0" distL="0" distR="0" wp14:anchorId="58EDCDF7" wp14:editId="33EB6B83">
+            <wp:extent cx="5731510" cy="1325880"/>
+            <wp:effectExtent l="0" t="0" r="2540" b="7620"/>
+            <wp:docPr id="57" name="Picture 57"/>
             <wp:cNvGraphicFramePr>
               <a:graphicFrameLocks xmlns:a="http://schemas.openxmlformats.org/drawingml/2006/main" noChangeAspect="1"/>
             </wp:cNvGraphicFramePr>
@@ -280,7 +244,7 @@
                   <pic:spPr>
                     <a:xfrm>
                       <a:off x="0" y="0"/>
-                      <a:ext cx="5731510" cy="983615"/>
+                      <a:ext cx="5731510" cy="1325880"/>
                     </a:xfrm>
                     <a:prstGeom prst="rect">
                       <a:avLst/>
@@ -295,7 +259,7 @@
     </w:p>
     <w:p>
       <w:r>
-        <w:t xml:space="preserve">List the </w:t>
+        <w:t xml:space="preserve">Check the status of </w:t>
       </w:r>
       <w:proofErr w:type="spellStart"/>
       <w:r>
@@ -303,7 +267,7 @@
       </w:r>
       <w:proofErr w:type="spellEnd"/>
       <w:r>
-        <w:t xml:space="preserve"> profiles:</w:t>
+        <w:t xml:space="preserve"> cluster:</w:t>
       </w:r>
     </w:p>
     <w:p>
@@ -320,19 +284,33 @@
       </w:r>
       <w:proofErr w:type="spellEnd"/>
       <w:r>
+        <w:t xml:space="preserve"> status</w:t>
+      </w:r>
+    </w:p>
+    <w:p>
+      <w:pPr>
+        <w:pStyle w:val="ListParagraph"/>
+        <w:numPr>
+          <w:ilvl w:val="0"/>
+          <w:numId w:val="1"/>
+        </w:numPr>
+      </w:pPr>
+      <w:proofErr w:type="spellStart"/>
+      <w:r>
+        <w:t>minikube</w:t>
+      </w:r>
+      <w:proofErr w:type="spellEnd"/>
+      <w:r>
         <w:t xml:space="preserve"> profile list</w:t>
       </w:r>
     </w:p>
     <w:p>
       <w:r>
-        <w:rPr>
-          <w:noProof/>
-        </w:rPr>
         <w:drawing>
-          <wp:inline distT="0" distB="0" distL="0" distR="0" wp14:anchorId="4FD012C5" wp14:editId="788620D3">
-            <wp:extent cx="5731510" cy="636270"/>
+          <wp:inline distT="0" distB="0" distL="0" distR="0" wp14:anchorId="2401B568" wp14:editId="03A51380">
+            <wp:extent cx="5731510" cy="1585595"/>
             <wp:effectExtent l="0" t="0" r="2540" b="0"/>
-            <wp:docPr id="5" name="Picture 5"/>
+            <wp:docPr id="58" name="Picture 58"/>
             <wp:cNvGraphicFramePr>
               <a:graphicFrameLocks xmlns:a="http://schemas.openxmlformats.org/drawingml/2006/main" noChangeAspect="1"/>
             </wp:cNvGraphicFramePr>
@@ -352,7 +330,7 @@
                   <pic:spPr>
                     <a:xfrm>
                       <a:off x="0" y="0"/>
-                      <a:ext cx="5731510" cy="636270"/>
+                      <a:ext cx="5731510" cy="1585595"/>
                     </a:xfrm>
                     <a:prstGeom prst="rect">
                       <a:avLst/>
@@ -389,14 +367,11 @@
     </w:p>
     <w:p>
       <w:r>
-        <w:rPr>
-          <w:noProof/>
-        </w:rPr>
         <w:drawing>
-          <wp:inline distT="0" distB="0" distL="0" distR="0" wp14:anchorId="0A6C05F3" wp14:editId="4A26F427">
-            <wp:extent cx="5731510" cy="422275"/>
+          <wp:inline distT="0" distB="0" distL="0" distR="0" wp14:anchorId="444675E5" wp14:editId="7E99631C">
+            <wp:extent cx="5731510" cy="503555"/>
             <wp:effectExtent l="0" t="0" r="2540" b="0"/>
-            <wp:docPr id="13" name="Picture 13"/>
+            <wp:docPr id="59" name="Picture 59"/>
             <wp:cNvGraphicFramePr>
               <a:graphicFrameLocks xmlns:a="http://schemas.openxmlformats.org/drawingml/2006/main" noChangeAspect="1"/>
             </wp:cNvGraphicFramePr>
@@ -416,7 +391,7 @@
                   <pic:spPr>
                     <a:xfrm>
                       <a:off x="0" y="0"/>
-                      <a:ext cx="5731510" cy="422275"/>
+                      <a:ext cx="5731510" cy="503555"/>
                     </a:xfrm>
                     <a:prstGeom prst="rect">
                       <a:avLst/>
@@ -430,8 +405,6 @@
       </w:r>
     </w:p>
     <w:p/>
-    <w:p/>
-    <w:p/>
     <w:p>
       <w:pPr>
         <w:pStyle w:val="ListParagraph"/>
@@ -446,19 +419,22 @@
       </w:r>
       <w:proofErr w:type="spellEnd"/>
       <w:r>
-        <w:t xml:space="preserve"> get pods -A</w:t>
-      </w:r>
-    </w:p>
-    <w:p>
-      <w:r>
-        <w:rPr>
-          <w:noProof/>
-        </w:rPr>
+        <w:t xml:space="preserve"> get </w:t>
+      </w:r>
+      <w:r>
+        <w:t>all</w:t>
+      </w:r>
+      <w:r>
+        <w:t xml:space="preserve"> -A</w:t>
+      </w:r>
+    </w:p>
+    <w:p>
+      <w:r>
         <w:drawing>
-          <wp:inline distT="0" distB="0" distL="0" distR="0" wp14:anchorId="68DA41E9" wp14:editId="1D6BEBA2">
-            <wp:extent cx="5731510" cy="1474470"/>
+          <wp:inline distT="0" distB="0" distL="0" distR="0" wp14:anchorId="18F18DD4" wp14:editId="27943C43">
+            <wp:extent cx="5731510" cy="3070860"/>
             <wp:effectExtent l="0" t="0" r="2540" b="0"/>
-            <wp:docPr id="6" name="Picture 6"/>
+            <wp:docPr id="60" name="Picture 60"/>
             <wp:cNvGraphicFramePr>
               <a:graphicFrameLocks xmlns:a="http://schemas.openxmlformats.org/drawingml/2006/main" noChangeAspect="1"/>
             </wp:cNvGraphicFramePr>
@@ -478,7 +454,7 @@
                   <pic:spPr>
                     <a:xfrm>
                       <a:off x="0" y="0"/>
-                      <a:ext cx="5731510" cy="1474470"/>
+                      <a:ext cx="5731510" cy="3070860"/>
                     </a:xfrm>
                     <a:prstGeom prst="rect">
                       <a:avLst/>
@@ -521,14 +497,11 @@
     </w:p>
     <w:p>
       <w:r>
-        <w:rPr>
-          <w:noProof/>
-        </w:rPr>
         <w:drawing>
-          <wp:inline distT="0" distB="0" distL="0" distR="0" wp14:anchorId="2FEE602E" wp14:editId="654A6B4D">
-            <wp:extent cx="5731510" cy="612140"/>
-            <wp:effectExtent l="0" t="0" r="2540" b="0"/>
-            <wp:docPr id="7" name="Picture 7"/>
+          <wp:inline distT="0" distB="0" distL="0" distR="0" wp14:anchorId="7F54446F" wp14:editId="7536A700">
+            <wp:extent cx="5731510" cy="621030"/>
+            <wp:effectExtent l="0" t="0" r="2540" b="7620"/>
+            <wp:docPr id="61" name="Picture 61"/>
             <wp:cNvGraphicFramePr>
               <a:graphicFrameLocks xmlns:a="http://schemas.openxmlformats.org/drawingml/2006/main" noChangeAspect="1"/>
             </wp:cNvGraphicFramePr>
@@ -548,7 +521,7 @@
                   <pic:spPr>
                     <a:xfrm>
                       <a:off x="0" y="0"/>
-                      <a:ext cx="5731510" cy="612140"/>
+                      <a:ext cx="5731510" cy="621030"/>
                     </a:xfrm>
                     <a:prstGeom prst="rect">
                       <a:avLst/>
@@ -728,6 +701,7 @@
         </w:numPr>
       </w:pPr>
       <w:r>
+        <w:lastRenderedPageBreak/>
         <w:t xml:space="preserve">helm install </w:t>
       </w:r>
       <w:proofErr w:type="spellStart"/>
@@ -765,15 +739,11 @@
     </w:p>
     <w:p>
       <w:r>
-        <w:rPr>
-          <w:noProof/>
-        </w:rPr>
-        <w:lastRenderedPageBreak/>
         <w:drawing>
-          <wp:inline distT="0" distB="0" distL="0" distR="0" wp14:anchorId="2D37849E" wp14:editId="56F9D98F">
-            <wp:extent cx="5731510" cy="1466850"/>
+          <wp:inline distT="0" distB="0" distL="0" distR="0" wp14:anchorId="3F67C12D" wp14:editId="558C134A">
+            <wp:extent cx="5731510" cy="1355725"/>
             <wp:effectExtent l="0" t="0" r="2540" b="0"/>
-            <wp:docPr id="10" name="Picture 10"/>
+            <wp:docPr id="62" name="Picture 62"/>
             <wp:cNvGraphicFramePr>
               <a:graphicFrameLocks xmlns:a="http://schemas.openxmlformats.org/drawingml/2006/main" noChangeAspect="1"/>
             </wp:cNvGraphicFramePr>
@@ -793,7 +763,7 @@
                   <pic:spPr>
                     <a:xfrm>
                       <a:off x="0" y="0"/>
-                      <a:ext cx="5731510" cy="1466850"/>
+                      <a:ext cx="5731510" cy="1355725"/>
                     </a:xfrm>
                     <a:prstGeom prst="rect">
                       <a:avLst/>
@@ -807,7 +777,6 @@
       </w:r>
     </w:p>
     <w:p/>
-    <w:p/>
     <w:p>
       <w:r>
         <w:t>Wait for the pods to be in running stage:</w:t>
@@ -832,14 +801,11 @@
     </w:p>
     <w:p>
       <w:r>
-        <w:rPr>
-          <w:noProof/>
-        </w:rPr>
         <w:drawing>
-          <wp:inline distT="0" distB="0" distL="0" distR="0" wp14:anchorId="29358B1A" wp14:editId="25482D3E">
-            <wp:extent cx="5731510" cy="1050925"/>
+          <wp:inline distT="0" distB="0" distL="0" distR="0" wp14:anchorId="6C11D4AF" wp14:editId="69B4ABD9">
+            <wp:extent cx="5731510" cy="955040"/>
             <wp:effectExtent l="0" t="0" r="2540" b="0"/>
-            <wp:docPr id="12" name="Picture 12"/>
+            <wp:docPr id="63" name="Picture 63"/>
             <wp:cNvGraphicFramePr>
               <a:graphicFrameLocks xmlns:a="http://schemas.openxmlformats.org/drawingml/2006/main" noChangeAspect="1"/>
             </wp:cNvGraphicFramePr>
@@ -859,7 +825,7 @@
                   <pic:spPr>
                     <a:xfrm>
                       <a:off x="0" y="0"/>
-                      <a:ext cx="5731510" cy="1050925"/>
+                      <a:ext cx="5731510" cy="955040"/>
                     </a:xfrm>
                     <a:prstGeom prst="rect">
                       <a:avLst/>
@@ -1454,6 +1420,15 @@
       </w:r>
     </w:p>
     <w:p>
+      <w:pPr>
+        <w:pStyle w:val="ListParagraph"/>
+        <w:numPr>
+          <w:ilvl w:val="0"/>
+          <w:numId w:val="1"/>
+        </w:numPr>
+      </w:pPr>
+    </w:p>
+    <w:p>
       <w:r>
         <w:rPr>
           <w:noProof/>
@@ -1550,8 +1525,10 @@
     <w:p/>
     <w:p/>
     <w:p/>
-    <w:p>
-      <w:r>
+    <w:p/>
+    <w:p>
+      <w:r>
+        <w:lastRenderedPageBreak/>
         <w:t>*</w:t>
       </w:r>
       <w:r>
@@ -2211,6 +2188,12 @@
         <w:rPr>
           <w:u w:val="single"/>
         </w:rPr>
+        <w:t xml:space="preserve">Manually </w:t>
+      </w:r>
+      <w:r>
+        <w:rPr>
+          <w:u w:val="single"/>
+        </w:rPr>
         <w:t>Testing Gateway</w:t>
       </w:r>
       <w:r>
@@ -2369,6 +2352,7 @@
     </w:p>
     <w:p>
       <w:r>
+        <w:lastRenderedPageBreak/>
         <w:drawing>
           <wp:inline distT="0" distB="0" distL="0" distR="0" wp14:anchorId="6F3A938A" wp14:editId="75C86A01">
             <wp:extent cx="5731510" cy="2496820"/>
@@ -2408,7 +2392,6 @@
     </w:p>
     <w:p>
       <w:r>
-        <w:lastRenderedPageBreak/>
         <w:t xml:space="preserve">Also add the ingress </w:t>
       </w:r>
       <w:proofErr w:type="spellStart"/>
@@ -2542,6 +2525,7 @@
     </w:p>
     <w:p>
       <w:r>
+        <w:lastRenderedPageBreak/>
         <w:drawing>
           <wp:inline distT="0" distB="0" distL="0" distR="0" wp14:anchorId="6BCB0417" wp14:editId="07612BBC">
             <wp:extent cx="5731510" cy="2192020"/>
@@ -2985,6 +2969,7 @@
     </w:p>
     <w:p>
       <w:r>
+        <w:lastRenderedPageBreak/>
         <w:drawing>
           <wp:inline distT="0" distB="0" distL="0" distR="0" wp14:anchorId="4EA40341" wp14:editId="6040E445">
             <wp:extent cx="5731510" cy="2876550"/>
@@ -3265,6 +3250,7 @@
       </w:pPr>
       <w:proofErr w:type="spellStart"/>
       <w:r>
+        <w:lastRenderedPageBreak/>
         <w:t>kubectl</w:t>
       </w:r>
       <w:proofErr w:type="spellEnd"/>
@@ -3348,7 +3334,6 @@
     </w:p>
     <w:p>
       <w:r>
-        <w:lastRenderedPageBreak/>
         <w:drawing>
           <wp:inline distT="0" distB="0" distL="0" distR="0" wp14:anchorId="4CA98F8E" wp14:editId="64B7556E">
             <wp:extent cx="3884879" cy="1274844"/>
@@ -3527,6 +3512,7 @@
     </w:p>
     <w:p>
       <w:r>
+        <w:lastRenderedPageBreak/>
         <w:drawing>
           <wp:inline distT="0" distB="0" distL="0" distR="0" wp14:anchorId="40A53C3F" wp14:editId="25194681">
             <wp:extent cx="3625887" cy="3075135"/>
@@ -3566,14 +3552,90 @@
     </w:p>
     <w:p/>
     <w:p/>
-    <w:p/>
-    <w:p/>
-    <w:p/>
-    <w:p/>
-    <w:p/>
-    <w:p>
-      <w:r>
-        <w:lastRenderedPageBreak/>
+    <w:p>
+      <w:r>
+        <w:t xml:space="preserve">Verify your </w:t>
+      </w:r>
+      <w:proofErr w:type="spellStart"/>
+      <w:r>
+        <w:t>kustomize</w:t>
+      </w:r>
+      <w:proofErr w:type="spellEnd"/>
+      <w:r>
+        <w:t xml:space="preserve"> using:</w:t>
+      </w:r>
+    </w:p>
+    <w:p>
+      <w:pPr>
+        <w:pStyle w:val="ListParagraph"/>
+        <w:numPr>
+          <w:ilvl w:val="0"/>
+          <w:numId w:val="1"/>
+        </w:numPr>
+      </w:pPr>
+      <w:proofErr w:type="spellStart"/>
+      <w:r>
+        <w:t>kubectl</w:t>
+      </w:r>
+      <w:proofErr w:type="spellEnd"/>
+      <w:r>
+        <w:t xml:space="preserve"> </w:t>
+      </w:r>
+      <w:proofErr w:type="spellStart"/>
+      <w:r>
+        <w:t>kustomize</w:t>
+      </w:r>
+      <w:proofErr w:type="spellEnd"/>
+      <w:r>
+        <w:t xml:space="preserve"> </w:t>
+      </w:r>
+      <w:proofErr w:type="spellStart"/>
+      <w:r>
+        <w:t>kustomize</w:t>
+      </w:r>
+      <w:proofErr w:type="spellEnd"/>
+      <w:r>
+        <w:t>/overlays/dev/</w:t>
+      </w:r>
+    </w:p>
+    <w:p>
+      <w:pPr>
+        <w:pStyle w:val="ListParagraph"/>
+        <w:numPr>
+          <w:ilvl w:val="0"/>
+          <w:numId w:val="1"/>
+        </w:numPr>
+      </w:pPr>
+      <w:proofErr w:type="spellStart"/>
+      <w:r>
+        <w:t>kubectl</w:t>
+      </w:r>
+      <w:proofErr w:type="spellEnd"/>
+      <w:r>
+        <w:t xml:space="preserve"> </w:t>
+      </w:r>
+      <w:proofErr w:type="spellStart"/>
+      <w:r>
+        <w:t>kustomize</w:t>
+      </w:r>
+      <w:proofErr w:type="spellEnd"/>
+      <w:r>
+        <w:t xml:space="preserve"> </w:t>
+      </w:r>
+      <w:proofErr w:type="spellStart"/>
+      <w:r>
+        <w:t>kustomize</w:t>
+      </w:r>
+      <w:proofErr w:type="spellEnd"/>
+      <w:r>
+        <w:t>/overlays/</w:t>
+      </w:r>
+      <w:r>
+        <w:t>prod/</w:t>
+      </w:r>
+    </w:p>
+    <w:p>
+      <w:r>
         <w:t xml:space="preserve">Now apply the </w:t>
       </w:r>
       <w:proofErr w:type="spellStart"/>
@@ -3649,18 +3711,23 @@
         </w:drawing>
       </w:r>
     </w:p>
-    <w:p>
-      <w:r>
+    <w:p/>
+    <w:p/>
+    <w:p/>
+    <w:p/>
+    <w:p>
+      <w:r>
+        <w:lastRenderedPageBreak/>
         <w:t>Verify your service, deployment and ingress(only for gateway):</w:t>
       </w:r>
     </w:p>
     <w:p>
       <w:r>
         <w:drawing>
-          <wp:inline distT="0" distB="0" distL="0" distR="0" wp14:anchorId="40C9B94D" wp14:editId="1DBBB86C">
-            <wp:extent cx="5731510" cy="1179830"/>
-            <wp:effectExtent l="0" t="0" r="2540" b="1270"/>
-            <wp:docPr id="40" name="Picture 40"/>
+          <wp:inline distT="0" distB="0" distL="0" distR="0" wp14:anchorId="1CF07BA1" wp14:editId="0A124F84">
+            <wp:extent cx="5731510" cy="2859405"/>
+            <wp:effectExtent l="0" t="0" r="2540" b="0"/>
+            <wp:docPr id="64" name="Picture 64"/>
             <wp:cNvGraphicFramePr>
               <a:graphicFrameLocks xmlns:a="http://schemas.openxmlformats.org/drawingml/2006/main" noChangeAspect="1"/>
             </wp:cNvGraphicFramePr>
@@ -3680,7 +3747,7 @@
                   <pic:spPr>
                     <a:xfrm>
                       <a:off x="0" y="0"/>
-                      <a:ext cx="5731510" cy="1179830"/>
+                      <a:ext cx="5731510" cy="2859405"/>
                     </a:xfrm>
                     <a:prstGeom prst="rect">
                       <a:avLst/>
@@ -3695,11 +3762,40 @@
     </w:p>
     <w:p>
       <w:r>
+        <w:t>Ensure that you’re mentioning the IP in /etc/hosts</w:t>
+      </w:r>
+    </w:p>
+    <w:p>
+      <w:pPr>
+        <w:pStyle w:val="ListParagraph"/>
+        <w:numPr>
+          <w:ilvl w:val="0"/>
+          <w:numId w:val="1"/>
+        </w:numPr>
+      </w:pPr>
+      <w:proofErr w:type="spellStart"/>
+      <w:r>
+        <w:t>sudo</w:t>
+      </w:r>
+      <w:proofErr w:type="spellEnd"/>
+      <w:r>
+        <w:t xml:space="preserve"> vim /etc/hosts</w:t>
+      </w:r>
+    </w:p>
+    <w:p>
+      <w:pPr>
+        <w:pStyle w:val="ListParagraph"/>
+        <w:numPr>
+          <w:ilvl w:val="0"/>
+          <w:numId w:val="1"/>
+        </w:numPr>
+      </w:pPr>
+      <w:r>
         <w:drawing>
-          <wp:inline distT="0" distB="0" distL="0" distR="0" wp14:anchorId="1EFAC538" wp14:editId="7850838D">
-            <wp:extent cx="5731510" cy="1306195"/>
-            <wp:effectExtent l="0" t="0" r="2540" b="8255"/>
-            <wp:docPr id="41" name="Picture 41"/>
+          <wp:inline distT="0" distB="0" distL="0" distR="0" wp14:anchorId="0403AE17" wp14:editId="1C3A5CFF">
+            <wp:extent cx="2810267" cy="200053"/>
+            <wp:effectExtent l="0" t="0" r="0" b="9525"/>
+            <wp:docPr id="66" name="Picture 66"/>
             <wp:cNvGraphicFramePr>
               <a:graphicFrameLocks xmlns:a="http://schemas.openxmlformats.org/drawingml/2006/main" noChangeAspect="1"/>
             </wp:cNvGraphicFramePr>
@@ -3719,7 +3815,7 @@
                   <pic:spPr>
                     <a:xfrm>
                       <a:off x="0" y="0"/>
-                      <a:ext cx="5731510" cy="1306195"/>
+                      <a:ext cx="2810267" cy="200053"/>
                     </a:xfrm>
                     <a:prstGeom prst="rect">
                       <a:avLst/>
@@ -3734,16 +3830,11 @@
     </w:p>
     <w:p>
       <w:r>
-        <w:t>Verify your gateway ingress, svc, deploy on browser:</w:t>
-      </w:r>
-    </w:p>
-    <w:p>
-      <w:r>
         <w:drawing>
-          <wp:inline distT="0" distB="0" distL="0" distR="0" wp14:anchorId="23A15648" wp14:editId="08B11BA1">
-            <wp:extent cx="5731510" cy="2459355"/>
-            <wp:effectExtent l="0" t="0" r="2540" b="0"/>
-            <wp:docPr id="42" name="Picture 42"/>
+          <wp:inline distT="0" distB="0" distL="0" distR="0" wp14:anchorId="64204865" wp14:editId="6B05D865">
+            <wp:extent cx="5731510" cy="2221230"/>
+            <wp:effectExtent l="0" t="0" r="2540" b="7620"/>
+            <wp:docPr id="65" name="Picture 65"/>
             <wp:cNvGraphicFramePr>
               <a:graphicFrameLocks xmlns:a="http://schemas.openxmlformats.org/drawingml/2006/main" noChangeAspect="1"/>
             </wp:cNvGraphicFramePr>
@@ -3763,7 +3854,7 @@
                   <pic:spPr>
                     <a:xfrm>
                       <a:off x="0" y="0"/>
-                      <a:ext cx="5731510" cy="2459355"/>
+                      <a:ext cx="5731510" cy="2221230"/>
                     </a:xfrm>
                     <a:prstGeom prst="rect">
                       <a:avLst/>
@@ -3776,19 +3867,28 @@
         </w:drawing>
       </w:r>
     </w:p>
+    <w:p/>
+    <w:p/>
+    <w:p/>
+    <w:p/>
+    <w:p/>
+    <w:p/>
+    <w:p/>
+    <w:p/>
+    <w:p/>
     <w:p>
       <w:r>
         <w:lastRenderedPageBreak/>
-        <w:t>Verify your data service:</w:t>
+        <w:t>Verify your gateway ingress, svc, deploy on browser:</w:t>
       </w:r>
     </w:p>
     <w:p>
       <w:r>
         <w:drawing>
-          <wp:inline distT="0" distB="0" distL="0" distR="0" wp14:anchorId="1B177B02" wp14:editId="55982B0B">
-            <wp:extent cx="5731510" cy="1584325"/>
-            <wp:effectExtent l="0" t="0" r="2540" b="0"/>
-            <wp:docPr id="43" name="Picture 43"/>
+          <wp:inline distT="0" distB="0" distL="0" distR="0" wp14:anchorId="4C527FD7" wp14:editId="30936561">
+            <wp:extent cx="5731510" cy="3076575"/>
+            <wp:effectExtent l="0" t="0" r="2540" b="9525"/>
+            <wp:docPr id="67" name="Picture 67"/>
             <wp:cNvGraphicFramePr>
               <a:graphicFrameLocks xmlns:a="http://schemas.openxmlformats.org/drawingml/2006/main" noChangeAspect="1"/>
             </wp:cNvGraphicFramePr>
@@ -3808,7 +3908,7 @@
                   <pic:spPr>
                     <a:xfrm>
                       <a:off x="0" y="0"/>
-                      <a:ext cx="5731510" cy="1584325"/>
+                      <a:ext cx="5731510" cy="3076575"/>
                     </a:xfrm>
                     <a:prstGeom prst="rect">
                       <a:avLst/>
@@ -3823,16 +3923,16 @@
     </w:p>
     <w:p>
       <w:r>
-        <w:t>Verify your auth-service:</w:t>
+        <w:t>Verify your data service:</w:t>
       </w:r>
     </w:p>
     <w:p>
       <w:r>
         <w:drawing>
-          <wp:inline distT="0" distB="0" distL="0" distR="0" wp14:anchorId="099AB29C" wp14:editId="18233EC0">
-            <wp:extent cx="5731510" cy="2114550"/>
-            <wp:effectExtent l="0" t="0" r="2540" b="0"/>
-            <wp:docPr id="44" name="Picture 44"/>
+          <wp:inline distT="0" distB="0" distL="0" distR="0" wp14:anchorId="3261C101" wp14:editId="0113F2F7">
+            <wp:extent cx="5731510" cy="1248410"/>
+            <wp:effectExtent l="0" t="0" r="2540" b="8890"/>
+            <wp:docPr id="68" name="Picture 68"/>
             <wp:cNvGraphicFramePr>
               <a:graphicFrameLocks xmlns:a="http://schemas.openxmlformats.org/drawingml/2006/main" noChangeAspect="1"/>
             </wp:cNvGraphicFramePr>
@@ -3852,7 +3952,7 @@
                   <pic:spPr>
                     <a:xfrm>
                       <a:off x="0" y="0"/>
-                      <a:ext cx="5731510" cy="2114550"/>
+                      <a:ext cx="5731510" cy="1248410"/>
                     </a:xfrm>
                     <a:prstGeom prst="rect">
                       <a:avLst/>
@@ -3865,57 +3965,18 @@
         </w:drawing>
       </w:r>
     </w:p>
-    <w:p/>
-    <w:p>
-      <w:r>
-        <w:t>Now similarly, we will verify in prod:</w:t>
-      </w:r>
-    </w:p>
-    <w:p>
-      <w:r>
-        <w:t xml:space="preserve">Apply the </w:t>
-      </w:r>
-      <w:proofErr w:type="spellStart"/>
-      <w:r>
-        <w:t>kustomization</w:t>
-      </w:r>
-      <w:proofErr w:type="spellEnd"/>
-      <w:r>
-        <w:t>:</w:t>
-      </w:r>
-    </w:p>
-    <w:p>
-      <w:pPr>
-        <w:pStyle w:val="ListParagraph"/>
-        <w:numPr>
-          <w:ilvl w:val="0"/>
-          <w:numId w:val="1"/>
-        </w:numPr>
-      </w:pPr>
-      <w:proofErr w:type="spellStart"/>
-      <w:r>
-        <w:t>kubectl</w:t>
-      </w:r>
-      <w:proofErr w:type="spellEnd"/>
-      <w:r>
-        <w:t xml:space="preserve"> apply -k </w:t>
-      </w:r>
-      <w:proofErr w:type="spellStart"/>
-      <w:r>
-        <w:t>kustomize</w:t>
-      </w:r>
-      <w:proofErr w:type="spellEnd"/>
-      <w:r>
-        <w:t>/overlays/prod/</w:t>
+    <w:p>
+      <w:r>
+        <w:t>Verify your auth-service:</w:t>
       </w:r>
     </w:p>
     <w:p>
       <w:r>
         <w:drawing>
-          <wp:inline distT="0" distB="0" distL="0" distR="0" wp14:anchorId="6F3547D1" wp14:editId="19D495BD">
-            <wp:extent cx="5731510" cy="995680"/>
+          <wp:inline distT="0" distB="0" distL="0" distR="0" wp14:anchorId="2538E7E9" wp14:editId="38B0CB6B">
+            <wp:extent cx="5731510" cy="3070225"/>
             <wp:effectExtent l="0" t="0" r="2540" b="0"/>
-            <wp:docPr id="46" name="Picture 46"/>
+            <wp:docPr id="69" name="Picture 69"/>
             <wp:cNvGraphicFramePr>
               <a:graphicFrameLocks xmlns:a="http://schemas.openxmlformats.org/drawingml/2006/main" noChangeAspect="1"/>
             </wp:cNvGraphicFramePr>
@@ -3935,7 +3996,7 @@
                   <pic:spPr>
                     <a:xfrm>
                       <a:off x="0" y="0"/>
-                      <a:ext cx="5731510" cy="995680"/>
+                      <a:ext cx="5731510" cy="3070225"/>
                     </a:xfrm>
                     <a:prstGeom prst="rect">
                       <a:avLst/>
@@ -3948,18 +4009,45 @@
         </w:drawing>
       </w:r>
     </w:p>
-    <w:p>
-      <w:r>
-        <w:t>Verify your ingress, svc, deploy, pods:</w:t>
+    <w:p/>
+    <w:p>
+      <w:r>
+        <w:lastRenderedPageBreak/>
+        <w:t>Deleting the resources:</w:t>
+      </w:r>
+    </w:p>
+    <w:p>
+      <w:pPr>
+        <w:pStyle w:val="ListParagraph"/>
+        <w:numPr>
+          <w:ilvl w:val="0"/>
+          <w:numId w:val="1"/>
+        </w:numPr>
+      </w:pPr>
+      <w:proofErr w:type="spellStart"/>
+      <w:r>
+        <w:t>kubectl</w:t>
+      </w:r>
+      <w:proofErr w:type="spellEnd"/>
+      <w:r>
+        <w:t xml:space="preserve"> delete -k </w:t>
+      </w:r>
+      <w:proofErr w:type="spellStart"/>
+      <w:r>
+        <w:t>kustomize</w:t>
+      </w:r>
+      <w:proofErr w:type="spellEnd"/>
+      <w:r>
+        <w:t>/overlays/dev</w:t>
       </w:r>
     </w:p>
     <w:p>
       <w:r>
         <w:drawing>
-          <wp:inline distT="0" distB="0" distL="0" distR="0" wp14:anchorId="3B5DEDA5" wp14:editId="28E3F163">
-            <wp:extent cx="5731510" cy="1480820"/>
+          <wp:inline distT="0" distB="0" distL="0" distR="0" wp14:anchorId="1907636D" wp14:editId="5CFAB6CA">
+            <wp:extent cx="5731510" cy="1099820"/>
             <wp:effectExtent l="0" t="0" r="2540" b="5080"/>
-            <wp:docPr id="47" name="Picture 47"/>
+            <wp:docPr id="70" name="Picture 70"/>
             <wp:cNvGraphicFramePr>
               <a:graphicFrameLocks xmlns:a="http://schemas.openxmlformats.org/drawingml/2006/main" noChangeAspect="1"/>
             </wp:cNvGraphicFramePr>
@@ -3979,7 +4067,7 @@
                   <pic:spPr>
                     <a:xfrm>
                       <a:off x="0" y="0"/>
-                      <a:ext cx="5731510" cy="1480820"/>
+                      <a:ext cx="5731510" cy="1099820"/>
                     </a:xfrm>
                     <a:prstGeom prst="rect">
                       <a:avLst/>
@@ -3992,14 +4080,57 @@
         </w:drawing>
       </w:r>
     </w:p>
-    <w:p>
-      <w:r>
-        <w:lastRenderedPageBreak/>
+    <w:p/>
+    <w:p>
+      <w:r>
+        <w:t>Now similarly, we will verify in prod:</w:t>
+      </w:r>
+    </w:p>
+    <w:p>
+      <w:r>
+        <w:t xml:space="preserve">Apply the </w:t>
+      </w:r>
+      <w:proofErr w:type="spellStart"/>
+      <w:r>
+        <w:t>kustomization</w:t>
+      </w:r>
+      <w:proofErr w:type="spellEnd"/>
+      <w:r>
+        <w:t>:</w:t>
+      </w:r>
+    </w:p>
+    <w:p>
+      <w:pPr>
+        <w:pStyle w:val="ListParagraph"/>
+        <w:numPr>
+          <w:ilvl w:val="0"/>
+          <w:numId w:val="1"/>
+        </w:numPr>
+      </w:pPr>
+      <w:proofErr w:type="spellStart"/>
+      <w:r>
+        <w:t>kubectl</w:t>
+      </w:r>
+      <w:proofErr w:type="spellEnd"/>
+      <w:r>
+        <w:t xml:space="preserve"> apply -k </w:t>
+      </w:r>
+      <w:proofErr w:type="spellStart"/>
+      <w:r>
+        <w:t>kustomize</w:t>
+      </w:r>
+      <w:proofErr w:type="spellEnd"/>
+      <w:r>
+        <w:t>/overlays/prod/</w:t>
+      </w:r>
+    </w:p>
+    <w:p>
+      <w:r>
         <w:drawing>
-          <wp:inline distT="0" distB="0" distL="0" distR="0" wp14:anchorId="78E76ECF" wp14:editId="3B7CEC5B">
-            <wp:extent cx="5731510" cy="433070"/>
-            <wp:effectExtent l="0" t="0" r="2540" b="5080"/>
-            <wp:docPr id="48" name="Picture 48"/>
+          <wp:inline distT="0" distB="0" distL="0" distR="0" wp14:anchorId="6F3547D1" wp14:editId="19D495BD">
+            <wp:extent cx="5731510" cy="995680"/>
+            <wp:effectExtent l="0" t="0" r="2540" b="0"/>
+            <wp:docPr id="46" name="Picture 46"/>
             <wp:cNvGraphicFramePr>
               <a:graphicFrameLocks xmlns:a="http://schemas.openxmlformats.org/drawingml/2006/main" noChangeAspect="1"/>
             </wp:cNvGraphicFramePr>
@@ -4019,7 +4150,7 @@
                   <pic:spPr>
                     <a:xfrm>
                       <a:off x="0" y="0"/>
-                      <a:ext cx="5731510" cy="433070"/>
+                      <a:ext cx="5731510" cy="995680"/>
                     </a:xfrm>
                     <a:prstGeom prst="rect">
                       <a:avLst/>
@@ -4034,11 +4165,16 @@
     </w:p>
     <w:p>
       <w:r>
+        <w:t>Verify your ingress, svc, deploy, pods:</w:t>
+      </w:r>
+    </w:p>
+    <w:p>
+      <w:r>
         <w:drawing>
-          <wp:inline distT="0" distB="0" distL="0" distR="0" wp14:anchorId="7D90C305" wp14:editId="6048EEB4">
-            <wp:extent cx="5731510" cy="2224405"/>
-            <wp:effectExtent l="0" t="0" r="2540" b="4445"/>
-            <wp:docPr id="49" name="Picture 49"/>
+          <wp:inline distT="0" distB="0" distL="0" distR="0" wp14:anchorId="7438C43F" wp14:editId="3A583D06">
+            <wp:extent cx="5731510" cy="1859280"/>
+            <wp:effectExtent l="0" t="0" r="2540" b="7620"/>
+            <wp:docPr id="71" name="Picture 71"/>
             <wp:cNvGraphicFramePr>
               <a:graphicFrameLocks xmlns:a="http://schemas.openxmlformats.org/drawingml/2006/main" noChangeAspect="1"/>
             </wp:cNvGraphicFramePr>
@@ -4058,7 +4194,7 @@
                   <pic:spPr>
                     <a:xfrm>
                       <a:off x="0" y="0"/>
-                      <a:ext cx="5731510" cy="2224405"/>
+                      <a:ext cx="5731510" cy="1859280"/>
                     </a:xfrm>
                     <a:prstGeom prst="rect">
                       <a:avLst/>
@@ -4071,38 +4207,13 @@
         </w:drawing>
       </w:r>
     </w:p>
-    <w:p/>
-    <w:p>
-      <w:r>
-        <w:t xml:space="preserve">Visible in browser as ingress interacting with service with </w:t>
-      </w:r>
-      <w:proofErr w:type="spellStart"/>
-      <w:r>
-        <w:t>clusterIP</w:t>
-      </w:r>
-      <w:proofErr w:type="spellEnd"/>
-      <w:r>
-        <w:t xml:space="preserve"> mode and to prod-</w:t>
-      </w:r>
-      <w:proofErr w:type="spellStart"/>
-      <w:r>
-        <w:t>faraz</w:t>
-      </w:r>
-      <w:proofErr w:type="spellEnd"/>
-      <w:r>
-        <w:t>-gateway-deploy deployment</w:t>
-      </w:r>
-      <w:r>
-        <w:t>:</w:t>
-      </w:r>
-    </w:p>
     <w:p>
       <w:r>
         <w:drawing>
-          <wp:inline distT="0" distB="0" distL="0" distR="0" wp14:anchorId="3CA30546" wp14:editId="33DA4065">
-            <wp:extent cx="5731510" cy="2432685"/>
-            <wp:effectExtent l="0" t="0" r="2540" b="5715"/>
-            <wp:docPr id="45" name="Picture 45"/>
+          <wp:inline distT="0" distB="0" distL="0" distR="0" wp14:anchorId="78E76ECF" wp14:editId="3B7CEC5B">
+            <wp:extent cx="5731510" cy="433070"/>
+            <wp:effectExtent l="0" t="0" r="2540" b="5080"/>
+            <wp:docPr id="48" name="Picture 48"/>
             <wp:cNvGraphicFramePr>
               <a:graphicFrameLocks xmlns:a="http://schemas.openxmlformats.org/drawingml/2006/main" noChangeAspect="1"/>
             </wp:cNvGraphicFramePr>
@@ -4122,7 +4233,7 @@
                   <pic:spPr>
                     <a:xfrm>
                       <a:off x="0" y="0"/>
-                      <a:ext cx="5731510" cy="2432685"/>
+                      <a:ext cx="5731510" cy="433070"/>
                     </a:xfrm>
                     <a:prstGeom prst="rect">
                       <a:avLst/>
@@ -4135,53 +4246,14 @@
         </w:drawing>
       </w:r>
     </w:p>
-    <w:p/>
-    <w:p/>
-    <w:p/>
-    <w:p/>
-    <w:p/>
-    <w:p/>
-    <w:p/>
-    <w:p/>
-    <w:p/>
     <w:p>
       <w:r>
         <w:lastRenderedPageBreak/>
-        <w:t>Using port forwarding to verify auth-service and data-service:</w:t>
-      </w:r>
-    </w:p>
-    <w:p>
-      <w:pPr>
-        <w:pStyle w:val="ListParagraph"/>
-        <w:numPr>
-          <w:ilvl w:val="0"/>
-          <w:numId w:val="1"/>
-        </w:numPr>
-      </w:pPr>
-      <w:proofErr w:type="spellStart"/>
-      <w:r>
-        <w:t>kubectl</w:t>
-      </w:r>
-      <w:proofErr w:type="spellEnd"/>
-      <w:r>
-        <w:t xml:space="preserve"> port-forward svc/prod-</w:t>
-      </w:r>
-      <w:proofErr w:type="spellStart"/>
-      <w:r>
-        <w:t>faraz</w:t>
-      </w:r>
-      <w:proofErr w:type="spellEnd"/>
-      <w:r>
-        <w:t>-auth-service-svc 8081:80 -n system</w:t>
-      </w:r>
-    </w:p>
-    <w:p>
-      <w:r>
         <w:drawing>
-          <wp:inline distT="0" distB="0" distL="0" distR="0" wp14:anchorId="64D5BF45" wp14:editId="3E50C4B3">
-            <wp:extent cx="5731510" cy="1078865"/>
-            <wp:effectExtent l="0" t="0" r="2540" b="6985"/>
-            <wp:docPr id="50" name="Picture 50"/>
+          <wp:inline distT="0" distB="0" distL="0" distR="0" wp14:anchorId="3F8CCB8A" wp14:editId="1E5DF5CD">
+            <wp:extent cx="5731510" cy="2215515"/>
+            <wp:effectExtent l="0" t="0" r="2540" b="0"/>
+            <wp:docPr id="72" name="Picture 72"/>
             <wp:cNvGraphicFramePr>
               <a:graphicFrameLocks xmlns:a="http://schemas.openxmlformats.org/drawingml/2006/main" noChangeAspect="1"/>
             </wp:cNvGraphicFramePr>
@@ -4201,7 +4273,7 @@
                   <pic:spPr>
                     <a:xfrm>
                       <a:off x="0" y="0"/>
-                      <a:ext cx="5731510" cy="1078865"/>
+                      <a:ext cx="5731510" cy="2215515"/>
                     </a:xfrm>
                     <a:prstGeom prst="rect">
                       <a:avLst/>
@@ -4214,13 +4286,38 @@
         </w:drawing>
       </w:r>
     </w:p>
+    <w:p/>
+    <w:p>
+      <w:r>
+        <w:t xml:space="preserve">Visible in browser as ingress interacting with service with </w:t>
+      </w:r>
+      <w:proofErr w:type="spellStart"/>
+      <w:r>
+        <w:t>clusterIP</w:t>
+      </w:r>
+      <w:proofErr w:type="spellEnd"/>
+      <w:r>
+        <w:t xml:space="preserve"> mode and to prod-</w:t>
+      </w:r>
+      <w:proofErr w:type="spellStart"/>
+      <w:r>
+        <w:t>faraz</w:t>
+      </w:r>
+      <w:proofErr w:type="spellEnd"/>
+      <w:r>
+        <w:t>-gateway-deploy deployment</w:t>
+      </w:r>
+      <w:r>
+        <w:t>:</w:t>
+      </w:r>
+    </w:p>
     <w:p>
       <w:r>
         <w:drawing>
-          <wp:inline distT="0" distB="0" distL="0" distR="0" wp14:anchorId="2A2AF48E" wp14:editId="781DB0E2">
-            <wp:extent cx="5731510" cy="2947670"/>
-            <wp:effectExtent l="0" t="0" r="2540" b="5080"/>
-            <wp:docPr id="51" name="Picture 51"/>
+          <wp:inline distT="0" distB="0" distL="0" distR="0" wp14:anchorId="3F885DE3" wp14:editId="6A33CBE2">
+            <wp:extent cx="5731510" cy="3073400"/>
+            <wp:effectExtent l="0" t="0" r="2540" b="0"/>
+            <wp:docPr id="73" name="Picture 73"/>
             <wp:cNvGraphicFramePr>
               <a:graphicFrameLocks xmlns:a="http://schemas.openxmlformats.org/drawingml/2006/main" noChangeAspect="1"/>
             </wp:cNvGraphicFramePr>
@@ -4240,7 +4337,7 @@
                   <pic:spPr>
                     <a:xfrm>
                       <a:off x="0" y="0"/>
-                      <a:ext cx="5731510" cy="2947670"/>
+                      <a:ext cx="5731510" cy="3073400"/>
                     </a:xfrm>
                     <a:prstGeom prst="rect">
                       <a:avLst/>
@@ -4254,6 +4351,20 @@
       </w:r>
     </w:p>
     <w:p/>
+    <w:p/>
+    <w:p/>
+    <w:p/>
+    <w:p/>
+    <w:p/>
+    <w:p/>
+    <w:p/>
+    <w:p/>
+    <w:p>
+      <w:r>
+        <w:lastRenderedPageBreak/>
+        <w:t>Using port forwarding to verify auth-service and data-service:</w:t>
+      </w:r>
+    </w:p>
     <w:p>
       <w:pPr>
         <w:pStyle w:val="ListParagraph"/>
@@ -4276,16 +4387,16 @@
       </w:r>
       <w:proofErr w:type="spellEnd"/>
       <w:r>
-        <w:t>-data-service-svc 8082:5678 -n system</w:t>
+        <w:t>-auth-service-svc 8081:80 -n system</w:t>
       </w:r>
     </w:p>
     <w:p>
       <w:r>
         <w:drawing>
-          <wp:inline distT="0" distB="0" distL="0" distR="0" wp14:anchorId="7E957061" wp14:editId="0AFDDF5B">
-            <wp:extent cx="5731510" cy="565150"/>
-            <wp:effectExtent l="0" t="0" r="2540" b="6350"/>
-            <wp:docPr id="53" name="Picture 53"/>
+          <wp:inline distT="0" distB="0" distL="0" distR="0" wp14:anchorId="64D5BF45" wp14:editId="3E50C4B3">
+            <wp:extent cx="5731510" cy="1078865"/>
+            <wp:effectExtent l="0" t="0" r="2540" b="6985"/>
+            <wp:docPr id="50" name="Picture 50"/>
             <wp:cNvGraphicFramePr>
               <a:graphicFrameLocks xmlns:a="http://schemas.openxmlformats.org/drawingml/2006/main" noChangeAspect="1"/>
             </wp:cNvGraphicFramePr>
@@ -4305,7 +4416,7 @@
                   <pic:spPr>
                     <a:xfrm>
                       <a:off x="0" y="0"/>
-                      <a:ext cx="5731510" cy="565150"/>
+                      <a:ext cx="5731510" cy="1078865"/>
                     </a:xfrm>
                     <a:prstGeom prst="rect">
                       <a:avLst/>
@@ -4320,11 +4431,19 @@
     </w:p>
     <w:p>
       <w:r>
+        <w:t xml:space="preserve">Open: </w:t>
+      </w:r>
+      <w:r>
+        <w:t>http://localhost:8081/</w:t>
+      </w:r>
+    </w:p>
+    <w:p>
+      <w:r>
         <w:drawing>
-          <wp:inline distT="0" distB="0" distL="0" distR="0" wp14:anchorId="400A463E" wp14:editId="097E0D35">
-            <wp:extent cx="5731510" cy="1478915"/>
-            <wp:effectExtent l="0" t="0" r="2540" b="6985"/>
-            <wp:docPr id="52" name="Picture 52"/>
+          <wp:inline distT="0" distB="0" distL="0" distR="0" wp14:anchorId="3C1CF131" wp14:editId="203794D8">
+            <wp:extent cx="5731510" cy="3089910"/>
+            <wp:effectExtent l="0" t="0" r="2540" b="0"/>
+            <wp:docPr id="74" name="Picture 74"/>
             <wp:cNvGraphicFramePr>
               <a:graphicFrameLocks xmlns:a="http://schemas.openxmlformats.org/drawingml/2006/main" noChangeAspect="1"/>
             </wp:cNvGraphicFramePr>
@@ -4344,7 +4463,7 @@
                   <pic:spPr>
                     <a:xfrm>
                       <a:off x="0" y="0"/>
-                      <a:ext cx="5731510" cy="1478915"/>
+                      <a:ext cx="5731510" cy="3089910"/>
                     </a:xfrm>
                     <a:prstGeom prst="rect">
                       <a:avLst/>
@@ -4356,8 +4475,350 @@
           </wp:inline>
         </w:drawing>
       </w:r>
+    </w:p>
+    <w:p/>
+    <w:p>
+      <w:pPr>
+        <w:pStyle w:val="ListParagraph"/>
+        <w:numPr>
+          <w:ilvl w:val="0"/>
+          <w:numId w:val="1"/>
+        </w:numPr>
+      </w:pPr>
+      <w:proofErr w:type="spellStart"/>
+      <w:r>
+        <w:t>kubectl</w:t>
+      </w:r>
+      <w:proofErr w:type="spellEnd"/>
+      <w:r>
+        <w:t xml:space="preserve"> port-forward svc/prod-</w:t>
+      </w:r>
+      <w:proofErr w:type="spellStart"/>
+      <w:r>
+        <w:t>faraz</w:t>
+      </w:r>
+      <w:proofErr w:type="spellEnd"/>
+      <w:r>
+        <w:t>-data-service-svc 8082:5678 -n system</w:t>
+      </w:r>
+    </w:p>
+    <w:p>
+      <w:r>
+        <w:drawing>
+          <wp:inline distT="0" distB="0" distL="0" distR="0" wp14:anchorId="0CE9606D" wp14:editId="6770F90B">
+            <wp:extent cx="5731510" cy="1096010"/>
+            <wp:effectExtent l="0" t="0" r="2540" b="8890"/>
+            <wp:docPr id="75" name="Picture 75"/>
+            <wp:cNvGraphicFramePr>
+              <a:graphicFrameLocks xmlns:a="http://schemas.openxmlformats.org/drawingml/2006/main" noChangeAspect="1"/>
+            </wp:cNvGraphicFramePr>
+            <a:graphic xmlns:a="http://schemas.openxmlformats.org/drawingml/2006/main">
+              <a:graphicData uri="http://schemas.openxmlformats.org/drawingml/2006/picture">
+                <pic:pic xmlns:pic="http://schemas.openxmlformats.org/drawingml/2006/picture">
+                  <pic:nvPicPr>
+                    <pic:cNvPr id="1" name=""/>
+                    <pic:cNvPicPr/>
+                  </pic:nvPicPr>
+                  <pic:blipFill>
+                    <a:blip r:embed="rId60"/>
+                    <a:stretch>
+                      <a:fillRect/>
+                    </a:stretch>
+                  </pic:blipFill>
+                  <pic:spPr>
+                    <a:xfrm>
+                      <a:off x="0" y="0"/>
+                      <a:ext cx="5731510" cy="1096010"/>
+                    </a:xfrm>
+                    <a:prstGeom prst="rect">
+                      <a:avLst/>
+                    </a:prstGeom>
+                  </pic:spPr>
+                </pic:pic>
+              </a:graphicData>
+            </a:graphic>
+          </wp:inline>
+        </w:drawing>
+      </w:r>
+    </w:p>
+    <w:p>
+      <w:r>
+        <w:t xml:space="preserve">Open: </w:t>
+      </w:r>
+      <w:r>
+        <w:t>http://localhost:8082/</w:t>
+      </w:r>
+    </w:p>
+    <w:p>
+      <w:r>
+        <w:drawing>
+          <wp:inline distT="0" distB="0" distL="0" distR="0" wp14:anchorId="46E48ED7" wp14:editId="73F90922">
+            <wp:extent cx="4365864" cy="1362095"/>
+            <wp:effectExtent l="0" t="0" r="0" b="0"/>
+            <wp:docPr id="76" name="Picture 76"/>
+            <wp:cNvGraphicFramePr>
+              <a:graphicFrameLocks xmlns:a="http://schemas.openxmlformats.org/drawingml/2006/main" noChangeAspect="1"/>
+            </wp:cNvGraphicFramePr>
+            <a:graphic xmlns:a="http://schemas.openxmlformats.org/drawingml/2006/main">
+              <a:graphicData uri="http://schemas.openxmlformats.org/drawingml/2006/picture">
+                <pic:pic xmlns:pic="http://schemas.openxmlformats.org/drawingml/2006/picture">
+                  <pic:nvPicPr>
+                    <pic:cNvPr id="1" name=""/>
+                    <pic:cNvPicPr/>
+                  </pic:nvPicPr>
+                  <pic:blipFill>
+                    <a:blip r:embed="rId61"/>
+                    <a:stretch>
+                      <a:fillRect/>
+                    </a:stretch>
+                  </pic:blipFill>
+                  <pic:spPr>
+                    <a:xfrm>
+                      <a:off x="0" y="0"/>
+                      <a:ext cx="4393962" cy="1370861"/>
+                    </a:xfrm>
+                    <a:prstGeom prst="rect">
+                      <a:avLst/>
+                    </a:prstGeom>
+                  </pic:spPr>
+                </pic:pic>
+              </a:graphicData>
+            </a:graphic>
+          </wp:inline>
+        </w:drawing>
+      </w:r>
+    </w:p>
+    <w:p>
       <w:bookmarkStart w:id="0" w:name="_GoBack"/>
       <w:bookmarkEnd w:id="0"/>
+      <w:r>
+        <w:rPr>
+          <w:u w:val="single"/>
+        </w:rPr>
+        <w:lastRenderedPageBreak/>
+        <w:t xml:space="preserve">Task 2: </w:t>
+      </w:r>
+      <w:r>
+        <w:rPr>
+          <w:u w:val="single"/>
+        </w:rPr>
+        <w:t xml:space="preserve">Simulate IAM with </w:t>
+      </w:r>
+      <w:proofErr w:type="spellStart"/>
+      <w:r>
+        <w:rPr>
+          <w:u w:val="single"/>
+        </w:rPr>
+        <w:t>MinIO</w:t>
+      </w:r>
+      <w:proofErr w:type="spellEnd"/>
+    </w:p>
+    <w:p>
+      <w:r>
+        <w:t>Create a namespace:</w:t>
+      </w:r>
+    </w:p>
+    <w:p>
+      <w:pPr>
+        <w:pStyle w:val="ListParagraph"/>
+        <w:numPr>
+          <w:ilvl w:val="0"/>
+          <w:numId w:val="1"/>
+        </w:numPr>
+      </w:pPr>
+      <w:proofErr w:type="spellStart"/>
+      <w:r>
+        <w:t>kubectl</w:t>
+      </w:r>
+      <w:proofErr w:type="spellEnd"/>
+      <w:r>
+        <w:t xml:space="preserve"> create namespace </w:t>
+      </w:r>
+      <w:proofErr w:type="spellStart"/>
+      <w:r>
+        <w:t>minio</w:t>
+      </w:r>
+      <w:proofErr w:type="spellEnd"/>
+      <w:r>
+        <w:t>-storage</w:t>
+      </w:r>
+    </w:p>
+    <w:p>
+      <w:r>
+        <w:t>Add the chart:</w:t>
+      </w:r>
+    </w:p>
+    <w:p>
+      <w:pPr>
+        <w:pStyle w:val="ListParagraph"/>
+        <w:numPr>
+          <w:ilvl w:val="0"/>
+          <w:numId w:val="1"/>
+        </w:numPr>
+      </w:pPr>
+      <w:r>
+        <w:t xml:space="preserve">helm repo add </w:t>
+      </w:r>
+      <w:proofErr w:type="spellStart"/>
+      <w:r>
+        <w:t>bitnami</w:t>
+      </w:r>
+      <w:proofErr w:type="spellEnd"/>
+      <w:r>
+        <w:t xml:space="preserve"> </w:t>
+      </w:r>
+      <w:hyperlink r:id="rId62" w:history="1">
+        <w:r>
+          <w:rPr>
+            <w:rStyle w:val="Hyperlink"/>
+          </w:rPr>
+          <w:t>https://charts.bitnami.com/bitnami</w:t>
+        </w:r>
+      </w:hyperlink>
+    </w:p>
+    <w:p>
+      <w:r>
+        <w:t>Update the repo:</w:t>
+      </w:r>
+    </w:p>
+    <w:p>
+      <w:pPr>
+        <w:pStyle w:val="ListParagraph"/>
+        <w:numPr>
+          <w:ilvl w:val="0"/>
+          <w:numId w:val="1"/>
+        </w:numPr>
+      </w:pPr>
+      <w:r>
+        <w:t>helm repo update</w:t>
+      </w:r>
+    </w:p>
+    <w:p>
+      <w:r>
+        <w:drawing>
+          <wp:inline distT="0" distB="0" distL="0" distR="0" wp14:anchorId="2FBE51CF" wp14:editId="29CE20E2">
+            <wp:extent cx="5731510" cy="1395095"/>
+            <wp:effectExtent l="0" t="0" r="2540" b="0"/>
+            <wp:docPr id="54" name="Picture 54"/>
+            <wp:cNvGraphicFramePr>
+              <a:graphicFrameLocks xmlns:a="http://schemas.openxmlformats.org/drawingml/2006/main" noChangeAspect="1"/>
+            </wp:cNvGraphicFramePr>
+            <a:graphic xmlns:a="http://schemas.openxmlformats.org/drawingml/2006/main">
+              <a:graphicData uri="http://schemas.openxmlformats.org/drawingml/2006/picture">
+                <pic:pic xmlns:pic="http://schemas.openxmlformats.org/drawingml/2006/picture">
+                  <pic:nvPicPr>
+                    <pic:cNvPr id="1" name=""/>
+                    <pic:cNvPicPr/>
+                  </pic:nvPicPr>
+                  <pic:blipFill>
+                    <a:blip r:embed="rId63"/>
+                    <a:stretch>
+                      <a:fillRect/>
+                    </a:stretch>
+                  </pic:blipFill>
+                  <pic:spPr>
+                    <a:xfrm>
+                      <a:off x="0" y="0"/>
+                      <a:ext cx="5731510" cy="1395095"/>
+                    </a:xfrm>
+                    <a:prstGeom prst="rect">
+                      <a:avLst/>
+                    </a:prstGeom>
+                  </pic:spPr>
+                </pic:pic>
+              </a:graphicData>
+            </a:graphic>
+          </wp:inline>
+        </w:drawing>
+      </w:r>
+    </w:p>
+    <w:p>
+      <w:r>
+        <w:t>Install:</w:t>
+      </w:r>
+    </w:p>
+    <w:p>
+      <w:pPr>
+        <w:pStyle w:val="ListParagraph"/>
+        <w:numPr>
+          <w:ilvl w:val="0"/>
+          <w:numId w:val="1"/>
+        </w:numPr>
+      </w:pPr>
+      <w:r>
+        <w:t xml:space="preserve">helm install </w:t>
+      </w:r>
+      <w:proofErr w:type="spellStart"/>
+      <w:r>
+        <w:t>minio</w:t>
+      </w:r>
+      <w:proofErr w:type="spellEnd"/>
+      <w:r>
+        <w:t xml:space="preserve"> </w:t>
+      </w:r>
+      <w:proofErr w:type="spellStart"/>
+      <w:r>
+        <w:t>bitnami</w:t>
+      </w:r>
+      <w:proofErr w:type="spellEnd"/>
+      <w:r>
+        <w:t>/</w:t>
+      </w:r>
+      <w:proofErr w:type="spellStart"/>
+      <w:r>
+        <w:t>minio</w:t>
+      </w:r>
+      <w:proofErr w:type="spellEnd"/>
+      <w:r>
+        <w:t xml:space="preserve">  --namespace </w:t>
+      </w:r>
+      <w:proofErr w:type="spellStart"/>
+      <w:r>
+        <w:t>minio</w:t>
+      </w:r>
+      <w:proofErr w:type="spellEnd"/>
+      <w:r>
+        <w:t>-storage --set auth.rootUser=faraz-minioadmin,auth.rootPassword=faraz-minioadmin-pass</w:t>
+      </w:r>
+    </w:p>
+    <w:p>
+      <w:r>
+        <w:drawing>
+          <wp:inline distT="0" distB="0" distL="0" distR="0" wp14:anchorId="6FBEC2C6" wp14:editId="307CA6A2">
+            <wp:extent cx="5731510" cy="2181225"/>
+            <wp:effectExtent l="0" t="0" r="2540" b="9525"/>
+            <wp:docPr id="55" name="Picture 55"/>
+            <wp:cNvGraphicFramePr>
+              <a:graphicFrameLocks xmlns:a="http://schemas.openxmlformats.org/drawingml/2006/main" noChangeAspect="1"/>
+            </wp:cNvGraphicFramePr>
+            <a:graphic xmlns:a="http://schemas.openxmlformats.org/drawingml/2006/main">
+              <a:graphicData uri="http://schemas.openxmlformats.org/drawingml/2006/picture">
+                <pic:pic xmlns:pic="http://schemas.openxmlformats.org/drawingml/2006/picture">
+                  <pic:nvPicPr>
+                    <pic:cNvPr id="1" name=""/>
+                    <pic:cNvPicPr/>
+                  </pic:nvPicPr>
+                  <pic:blipFill>
+                    <a:blip r:embed="rId64"/>
+                    <a:stretch>
+                      <a:fillRect/>
+                    </a:stretch>
+                  </pic:blipFill>
+                  <pic:spPr>
+                    <a:xfrm>
+                      <a:off x="0" y="0"/>
+                      <a:ext cx="5731510" cy="2181225"/>
+                    </a:xfrm>
+                    <a:prstGeom prst="rect">
+                      <a:avLst/>
+                    </a:prstGeom>
+                  </pic:spPr>
+                </pic:pic>
+              </a:graphicData>
+            </a:graphic>
+          </wp:inline>
+        </w:drawing>
+      </w:r>
     </w:p>
     <w:p/>
     <w:sectPr>

</xml_diff>